<commit_message>
Adicionada folha de aprovação
</commit_message>
<xml_diff>
--- a/Docs/TC1.docx
+++ b/Docs/TC1.docx
@@ -1806,7 +1806,6 @@
     <w:p>
       <w:pPr>
         <w:pStyle w:val="SemEspaamento"/>
-        <w:ind w:firstLine="0"/>
         <w:jc w:val="center"/>
         <w:rPr>
           <w:rFonts w:cs="Arial"/>
@@ -1821,596 +1820,731 @@
           <w:szCs w:val="24"/>
         </w:rPr>
         <w:lastRenderedPageBreak/>
-        <w:t>FOLHA DE APROVAÇÃO</w:t>
-      </w:r>
-    </w:p>
-    <w:p>
-      <w:pPr>
-        <w:pStyle w:val="SemEspaamento"/>
-        <w:ind w:firstLine="0"/>
-        <w:jc w:val="center"/>
-        <w:rPr>
-          <w:rFonts w:cs="Arial"/>
-          <w:b/>
-          <w:szCs w:val="24"/>
-        </w:rPr>
-      </w:pPr>
-    </w:p>
-    <w:p>
-      <w:pPr>
-        <w:pStyle w:val="SemEspaamento"/>
-        <w:ind w:firstLine="0"/>
-        <w:jc w:val="center"/>
-        <w:rPr>
-          <w:rFonts w:cs="Arial"/>
-          <w:b/>
-          <w:szCs w:val="24"/>
-        </w:rPr>
-      </w:pPr>
-    </w:p>
-    <w:p>
-      <w:pPr>
-        <w:pStyle w:val="SemEspaamento"/>
-        <w:ind w:firstLine="0"/>
-        <w:jc w:val="center"/>
-        <w:rPr>
-          <w:rFonts w:cs="Arial"/>
-          <w:b/>
-          <w:szCs w:val="24"/>
-        </w:rPr>
-      </w:pPr>
-    </w:p>
-    <w:p>
-      <w:pPr>
-        <w:pStyle w:val="SemEspaamento"/>
-        <w:ind w:firstLine="0"/>
-        <w:jc w:val="center"/>
-        <w:rPr>
-          <w:rFonts w:cs="Arial"/>
-          <w:b/>
-          <w:szCs w:val="24"/>
-        </w:rPr>
-      </w:pPr>
-    </w:p>
-    <w:p>
-      <w:pPr>
-        <w:pStyle w:val="SemEspaamento"/>
-        <w:ind w:firstLine="0"/>
-        <w:jc w:val="center"/>
-        <w:rPr>
-          <w:rFonts w:cs="Arial"/>
-          <w:b/>
-          <w:szCs w:val="24"/>
-        </w:rPr>
-      </w:pPr>
-    </w:p>
-    <w:p>
-      <w:pPr>
-        <w:pStyle w:val="SemEspaamento"/>
-        <w:ind w:firstLine="0"/>
-        <w:jc w:val="center"/>
-        <w:rPr>
-          <w:rFonts w:cs="Arial"/>
-          <w:b/>
-          <w:szCs w:val="24"/>
-        </w:rPr>
-      </w:pPr>
-    </w:p>
-    <w:p>
-      <w:pPr>
-        <w:pStyle w:val="SemEspaamento"/>
-        <w:ind w:firstLine="0"/>
-        <w:jc w:val="center"/>
-        <w:rPr>
-          <w:rFonts w:cs="Arial"/>
-          <w:b/>
-          <w:szCs w:val="24"/>
-        </w:rPr>
-      </w:pPr>
-    </w:p>
-    <w:p>
-      <w:pPr>
-        <w:pStyle w:val="SemEspaamento"/>
-        <w:ind w:firstLine="0"/>
-        <w:jc w:val="center"/>
-        <w:rPr>
-          <w:rFonts w:cs="Arial"/>
-          <w:b/>
-          <w:szCs w:val="24"/>
-        </w:rPr>
-      </w:pPr>
-    </w:p>
-    <w:p>
-      <w:pPr>
-        <w:pStyle w:val="SemEspaamento"/>
-        <w:ind w:firstLine="0"/>
-        <w:jc w:val="center"/>
-        <w:rPr>
-          <w:rFonts w:cs="Arial"/>
-          <w:b/>
-          <w:szCs w:val="24"/>
-        </w:rPr>
-      </w:pPr>
-    </w:p>
-    <w:p>
-      <w:pPr>
-        <w:pStyle w:val="SemEspaamento"/>
-        <w:ind w:firstLine="0"/>
-        <w:jc w:val="center"/>
-        <w:rPr>
-          <w:rFonts w:cs="Arial"/>
-          <w:b/>
-          <w:szCs w:val="24"/>
-        </w:rPr>
-      </w:pPr>
-    </w:p>
-    <w:p>
-      <w:pPr>
-        <w:pStyle w:val="SemEspaamento"/>
-        <w:ind w:firstLine="0"/>
-        <w:jc w:val="center"/>
-        <w:rPr>
-          <w:rFonts w:cs="Arial"/>
-          <w:b/>
-          <w:szCs w:val="24"/>
-        </w:rPr>
-      </w:pPr>
-    </w:p>
-    <w:p>
-      <w:pPr>
-        <w:pStyle w:val="SemEspaamento"/>
-        <w:ind w:firstLine="0"/>
-        <w:jc w:val="center"/>
-        <w:rPr>
-          <w:rFonts w:cs="Arial"/>
-          <w:b/>
-          <w:szCs w:val="24"/>
-        </w:rPr>
-      </w:pPr>
-    </w:p>
-    <w:p>
-      <w:pPr>
-        <w:pStyle w:val="SemEspaamento"/>
-        <w:ind w:firstLine="0"/>
-        <w:jc w:val="center"/>
-        <w:rPr>
-          <w:rFonts w:cs="Arial"/>
-          <w:b/>
-          <w:szCs w:val="24"/>
-        </w:rPr>
-      </w:pPr>
-    </w:p>
-    <w:p>
-      <w:pPr>
-        <w:pStyle w:val="SemEspaamento"/>
-        <w:ind w:firstLine="0"/>
-        <w:jc w:val="center"/>
-        <w:rPr>
-          <w:rFonts w:cs="Arial"/>
-          <w:b/>
-          <w:szCs w:val="24"/>
-        </w:rPr>
-      </w:pPr>
-    </w:p>
-    <w:p>
-      <w:pPr>
-        <w:pStyle w:val="SemEspaamento"/>
-        <w:ind w:firstLine="0"/>
-        <w:jc w:val="center"/>
-        <w:rPr>
-          <w:rFonts w:cs="Arial"/>
-          <w:b/>
-          <w:szCs w:val="24"/>
-        </w:rPr>
-      </w:pPr>
-    </w:p>
-    <w:p>
-      <w:pPr>
-        <w:pStyle w:val="SemEspaamento"/>
-        <w:ind w:firstLine="0"/>
-        <w:jc w:val="center"/>
-        <w:rPr>
-          <w:rFonts w:cs="Arial"/>
-          <w:b/>
-          <w:szCs w:val="24"/>
-        </w:rPr>
-      </w:pPr>
-    </w:p>
-    <w:p>
-      <w:pPr>
-        <w:pStyle w:val="SemEspaamento"/>
-        <w:ind w:firstLine="0"/>
-        <w:jc w:val="center"/>
-        <w:rPr>
-          <w:rFonts w:cs="Arial"/>
-          <w:b/>
-          <w:szCs w:val="24"/>
-        </w:rPr>
-      </w:pPr>
-    </w:p>
-    <w:p>
-      <w:pPr>
-        <w:pStyle w:val="SemEspaamento"/>
-        <w:ind w:firstLine="0"/>
-        <w:jc w:val="center"/>
-        <w:rPr>
-          <w:rFonts w:cs="Arial"/>
-          <w:b/>
-          <w:szCs w:val="24"/>
-        </w:rPr>
-      </w:pPr>
-    </w:p>
-    <w:p>
-      <w:pPr>
-        <w:pStyle w:val="SemEspaamento"/>
-        <w:ind w:firstLine="0"/>
-        <w:jc w:val="center"/>
-        <w:rPr>
-          <w:rFonts w:cs="Arial"/>
-          <w:b/>
-          <w:szCs w:val="24"/>
-        </w:rPr>
-      </w:pPr>
-    </w:p>
-    <w:p>
-      <w:pPr>
-        <w:pStyle w:val="SemEspaamento"/>
-        <w:ind w:firstLine="0"/>
-        <w:jc w:val="center"/>
-        <w:rPr>
-          <w:rFonts w:cs="Arial"/>
-          <w:b/>
-          <w:szCs w:val="24"/>
-        </w:rPr>
-      </w:pPr>
-    </w:p>
-    <w:p>
-      <w:pPr>
-        <w:pStyle w:val="SemEspaamento"/>
-        <w:ind w:firstLine="0"/>
-        <w:jc w:val="center"/>
-        <w:rPr>
-          <w:rFonts w:cs="Arial"/>
-          <w:b/>
-          <w:szCs w:val="24"/>
-        </w:rPr>
-      </w:pPr>
-    </w:p>
-    <w:p>
-      <w:pPr>
-        <w:pStyle w:val="SemEspaamento"/>
-        <w:ind w:firstLine="0"/>
-        <w:jc w:val="center"/>
-        <w:rPr>
-          <w:rFonts w:cs="Arial"/>
-          <w:b/>
-          <w:szCs w:val="24"/>
-        </w:rPr>
-      </w:pPr>
-    </w:p>
-    <w:p>
-      <w:pPr>
-        <w:pStyle w:val="SemEspaamento"/>
-        <w:ind w:firstLine="0"/>
-        <w:jc w:val="center"/>
-        <w:rPr>
-          <w:rFonts w:cs="Arial"/>
-          <w:b/>
-          <w:szCs w:val="24"/>
-        </w:rPr>
-      </w:pPr>
-    </w:p>
-    <w:p>
-      <w:pPr>
-        <w:pStyle w:val="SemEspaamento"/>
-        <w:ind w:firstLine="0"/>
-        <w:jc w:val="center"/>
-        <w:rPr>
-          <w:rFonts w:cs="Arial"/>
-          <w:b/>
-          <w:szCs w:val="24"/>
-        </w:rPr>
-      </w:pPr>
-    </w:p>
-    <w:p>
-      <w:pPr>
-        <w:pStyle w:val="SemEspaamento"/>
-        <w:ind w:firstLine="0"/>
-        <w:jc w:val="center"/>
-        <w:rPr>
-          <w:rFonts w:cs="Arial"/>
-          <w:b/>
-          <w:szCs w:val="24"/>
-        </w:rPr>
-      </w:pPr>
-    </w:p>
-    <w:p>
-      <w:pPr>
-        <w:pStyle w:val="SemEspaamento"/>
-        <w:ind w:firstLine="0"/>
-        <w:jc w:val="center"/>
-        <w:rPr>
-          <w:rFonts w:cs="Arial"/>
-          <w:b/>
-          <w:szCs w:val="24"/>
-        </w:rPr>
-      </w:pPr>
-    </w:p>
-    <w:p>
-      <w:pPr>
-        <w:pStyle w:val="SemEspaamento"/>
-        <w:ind w:firstLine="0"/>
-        <w:jc w:val="center"/>
-        <w:rPr>
-          <w:rFonts w:cs="Arial"/>
-          <w:b/>
-          <w:szCs w:val="24"/>
-        </w:rPr>
-      </w:pPr>
-    </w:p>
-    <w:p>
-      <w:pPr>
-        <w:pStyle w:val="SemEspaamento"/>
-        <w:ind w:firstLine="0"/>
-        <w:jc w:val="center"/>
-        <w:rPr>
-          <w:rFonts w:cs="Arial"/>
-          <w:b/>
-          <w:szCs w:val="24"/>
-        </w:rPr>
-      </w:pPr>
-    </w:p>
-    <w:p>
-      <w:pPr>
-        <w:pStyle w:val="SemEspaamento"/>
-        <w:ind w:firstLine="0"/>
-        <w:jc w:val="center"/>
-        <w:rPr>
-          <w:rFonts w:cs="Arial"/>
-          <w:b/>
-          <w:szCs w:val="24"/>
-        </w:rPr>
-      </w:pPr>
-    </w:p>
-    <w:p>
-      <w:pPr>
-        <w:pStyle w:val="SemEspaamento"/>
-        <w:ind w:firstLine="0"/>
-        <w:jc w:val="center"/>
-        <w:rPr>
-          <w:rFonts w:cs="Arial"/>
-          <w:b/>
-          <w:szCs w:val="24"/>
-        </w:rPr>
-      </w:pPr>
-    </w:p>
-    <w:p>
-      <w:pPr>
-        <w:pStyle w:val="SemEspaamento"/>
-        <w:ind w:firstLine="0"/>
-        <w:jc w:val="center"/>
-        <w:rPr>
-          <w:rFonts w:cs="Arial"/>
-          <w:b/>
-          <w:szCs w:val="24"/>
-        </w:rPr>
-      </w:pPr>
-    </w:p>
-    <w:p>
-      <w:pPr>
-        <w:pStyle w:val="SemEspaamento"/>
-        <w:ind w:firstLine="0"/>
-        <w:jc w:val="center"/>
-        <w:rPr>
-          <w:rFonts w:cs="Arial"/>
-          <w:b/>
-          <w:szCs w:val="24"/>
-        </w:rPr>
-      </w:pPr>
-    </w:p>
-    <w:p>
-      <w:pPr>
-        <w:pStyle w:val="SemEspaamento"/>
-        <w:ind w:firstLine="0"/>
-        <w:jc w:val="center"/>
-        <w:rPr>
-          <w:rFonts w:cs="Arial"/>
-          <w:b/>
-          <w:szCs w:val="24"/>
-        </w:rPr>
-      </w:pPr>
-    </w:p>
-    <w:p>
-      <w:pPr>
-        <w:pStyle w:val="SemEspaamento"/>
-        <w:ind w:firstLine="0"/>
-        <w:jc w:val="center"/>
-        <w:rPr>
-          <w:rFonts w:cs="Arial"/>
-          <w:b/>
-          <w:szCs w:val="24"/>
-        </w:rPr>
-      </w:pPr>
-    </w:p>
-    <w:p>
-      <w:pPr>
-        <w:pStyle w:val="SemEspaamento"/>
-        <w:ind w:firstLine="0"/>
-        <w:jc w:val="center"/>
-        <w:rPr>
-          <w:rFonts w:cs="Arial"/>
-          <w:b/>
-          <w:szCs w:val="24"/>
-        </w:rPr>
-      </w:pPr>
-    </w:p>
-    <w:p>
-      <w:pPr>
-        <w:pStyle w:val="SemEspaamento"/>
-        <w:ind w:firstLine="0"/>
-        <w:jc w:val="center"/>
-        <w:rPr>
-          <w:rFonts w:cs="Arial"/>
-          <w:b/>
-          <w:szCs w:val="24"/>
-        </w:rPr>
-      </w:pPr>
-    </w:p>
-    <w:p>
-      <w:pPr>
-        <w:pStyle w:val="SemEspaamento"/>
-        <w:ind w:firstLine="0"/>
-        <w:jc w:val="center"/>
-        <w:rPr>
-          <w:rFonts w:cs="Arial"/>
-          <w:b/>
-          <w:szCs w:val="24"/>
-        </w:rPr>
-      </w:pPr>
-    </w:p>
-    <w:p>
-      <w:pPr>
-        <w:pStyle w:val="SemEspaamento"/>
-        <w:ind w:firstLine="0"/>
-        <w:jc w:val="center"/>
-        <w:rPr>
-          <w:rFonts w:cs="Arial"/>
-          <w:b/>
-          <w:szCs w:val="24"/>
-        </w:rPr>
-      </w:pPr>
-    </w:p>
-    <w:p>
-      <w:pPr>
-        <w:pStyle w:val="SemEspaamento"/>
-        <w:ind w:firstLine="0"/>
-        <w:jc w:val="center"/>
-        <w:rPr>
-          <w:rFonts w:cs="Arial"/>
-          <w:b/>
-          <w:szCs w:val="24"/>
-        </w:rPr>
-      </w:pPr>
-    </w:p>
-    <w:p>
-      <w:pPr>
-        <w:pStyle w:val="SemEspaamento"/>
-        <w:ind w:firstLine="0"/>
-        <w:jc w:val="center"/>
-        <w:rPr>
-          <w:rFonts w:cs="Arial"/>
-          <w:b/>
-          <w:szCs w:val="24"/>
-        </w:rPr>
-      </w:pPr>
-    </w:p>
-    <w:p>
-      <w:pPr>
-        <w:pStyle w:val="SemEspaamento"/>
-        <w:ind w:firstLine="0"/>
-        <w:jc w:val="center"/>
-        <w:rPr>
-          <w:rFonts w:cs="Arial"/>
-          <w:b/>
-          <w:szCs w:val="24"/>
-        </w:rPr>
-      </w:pPr>
-    </w:p>
-    <w:p>
-      <w:pPr>
-        <w:pStyle w:val="SemEspaamento"/>
-        <w:ind w:firstLine="0"/>
-        <w:jc w:val="center"/>
-        <w:rPr>
-          <w:rFonts w:cs="Arial"/>
-          <w:b/>
-          <w:szCs w:val="24"/>
-        </w:rPr>
-      </w:pPr>
-    </w:p>
-    <w:p>
-      <w:pPr>
-        <w:pStyle w:val="SemEspaamento"/>
-        <w:ind w:firstLine="0"/>
-        <w:jc w:val="center"/>
-        <w:rPr>
-          <w:rFonts w:cs="Arial"/>
-          <w:b/>
-          <w:szCs w:val="24"/>
-        </w:rPr>
-      </w:pPr>
-    </w:p>
-    <w:p>
-      <w:pPr>
-        <w:pStyle w:val="SemEspaamento"/>
-        <w:ind w:firstLine="0"/>
-        <w:jc w:val="center"/>
-        <w:rPr>
-          <w:rFonts w:cs="Arial"/>
-          <w:b/>
-          <w:szCs w:val="24"/>
-        </w:rPr>
-      </w:pPr>
-    </w:p>
-    <w:p>
-      <w:pPr>
-        <w:pStyle w:val="SemEspaamento"/>
-        <w:ind w:firstLine="0"/>
-        <w:jc w:val="center"/>
-        <w:rPr>
-          <w:rFonts w:cs="Arial"/>
-          <w:b/>
-          <w:szCs w:val="24"/>
-        </w:rPr>
-      </w:pPr>
-    </w:p>
-    <w:p>
-      <w:pPr>
-        <w:pStyle w:val="SemEspaamento"/>
-        <w:ind w:firstLine="0"/>
-        <w:jc w:val="center"/>
-        <w:rPr>
-          <w:rFonts w:cs="Arial"/>
-          <w:b/>
-          <w:szCs w:val="24"/>
-        </w:rPr>
-      </w:pPr>
-    </w:p>
-    <w:p>
-      <w:pPr>
-        <w:pStyle w:val="SemEspaamento"/>
-        <w:ind w:firstLine="0"/>
-        <w:jc w:val="center"/>
-        <w:rPr>
-          <w:rFonts w:cs="Arial"/>
-          <w:b/>
-          <w:szCs w:val="24"/>
-        </w:rPr>
-      </w:pPr>
-    </w:p>
-    <w:p>
-      <w:pPr>
-        <w:pStyle w:val="SemEspaamento"/>
-        <w:ind w:firstLine="0"/>
-        <w:jc w:val="center"/>
-        <w:rPr>
-          <w:rFonts w:cs="Arial"/>
-          <w:b/>
-          <w:szCs w:val="24"/>
-        </w:rPr>
-      </w:pPr>
-    </w:p>
-    <w:p>
-      <w:pPr>
-        <w:pStyle w:val="SemEspaamento"/>
-        <w:ind w:firstLine="0"/>
-        <w:jc w:val="center"/>
-        <w:rPr>
-          <w:rFonts w:cs="Arial"/>
-          <w:b/>
-          <w:szCs w:val="24"/>
-        </w:rPr>
-      </w:pPr>
+        <w:t>Alunos:</w:t>
+      </w:r>
+    </w:p>
+    <w:p>
+      <w:pPr>
+        <w:pStyle w:val="SemEspaamento"/>
+        <w:jc w:val="center"/>
+        <w:rPr>
+          <w:rFonts w:cs="Arial"/>
+          <w:b/>
+          <w:szCs w:val="24"/>
+        </w:rPr>
+      </w:pPr>
+    </w:p>
+    <w:p>
+      <w:pPr>
+        <w:pStyle w:val="SemEspaamento"/>
+        <w:jc w:val="center"/>
+        <w:rPr>
+          <w:rFonts w:cs="Arial"/>
+          <w:b/>
+          <w:szCs w:val="24"/>
+        </w:rPr>
+      </w:pPr>
+      <w:r>
+        <w:rPr>
+          <w:rFonts w:cs="Arial"/>
+          <w:b/>
+          <w:szCs w:val="24"/>
+        </w:rPr>
+        <w:t>Matheus Rodrigues Martins Pereira – RA: B73ABD5</w:t>
+      </w:r>
+    </w:p>
+    <w:p>
+      <w:pPr>
+        <w:pStyle w:val="SemEspaamento"/>
+        <w:jc w:val="center"/>
+        <w:rPr>
+          <w:rFonts w:cs="Arial"/>
+          <w:b/>
+          <w:szCs w:val="24"/>
+        </w:rPr>
+      </w:pPr>
+      <w:r>
+        <w:rPr>
+          <w:rFonts w:cs="Arial"/>
+          <w:b/>
+          <w:szCs w:val="24"/>
+        </w:rPr>
+        <w:t>Matheus Felipe dos Passos e Paz – RA: B57IAJ0</w:t>
+      </w:r>
+    </w:p>
+    <w:p>
+      <w:pPr>
+        <w:pStyle w:val="SemEspaamento"/>
+        <w:jc w:val="center"/>
+        <w:rPr>
+          <w:rFonts w:cs="Arial"/>
+          <w:b/>
+          <w:szCs w:val="24"/>
+        </w:rPr>
+      </w:pPr>
+      <w:r>
+        <w:rPr>
+          <w:rFonts w:cs="Arial"/>
+          <w:b/>
+          <w:szCs w:val="24"/>
+        </w:rPr>
+        <w:t>Leonardo Pereira Moreira da Silva</w:t>
+      </w:r>
+      <w:r>
+        <w:rPr>
+          <w:rFonts w:cs="Arial"/>
+          <w:b/>
+          <w:szCs w:val="24"/>
+        </w:rPr>
+        <w:t xml:space="preserve"> – RA: </w:t>
+      </w:r>
+      <w:r>
+        <w:rPr>
+          <w:b/>
+        </w:rPr>
+        <w:t>A967303</w:t>
+      </w:r>
+    </w:p>
+    <w:p>
+      <w:pPr>
+        <w:pStyle w:val="SemEspaamento"/>
+        <w:ind w:firstLine="0"/>
+        <w:jc w:val="center"/>
+        <w:rPr>
+          <w:rFonts w:cs="Arial"/>
+          <w:b/>
+          <w:szCs w:val="24"/>
+        </w:rPr>
+      </w:pPr>
+    </w:p>
+    <w:p>
+      <w:pPr>
+        <w:pStyle w:val="SemEspaamento"/>
+        <w:ind w:firstLine="0"/>
+        <w:jc w:val="center"/>
+        <w:rPr>
+          <w:rFonts w:cs="Arial"/>
+          <w:b/>
+          <w:szCs w:val="24"/>
+        </w:rPr>
+      </w:pPr>
+    </w:p>
+    <w:p>
+      <w:pPr>
+        <w:pStyle w:val="SemEspaamento"/>
+        <w:ind w:firstLine="0"/>
+        <w:jc w:val="center"/>
+        <w:rPr>
+          <w:rFonts w:cs="Arial"/>
+          <w:b/>
+          <w:szCs w:val="24"/>
+        </w:rPr>
+      </w:pPr>
+    </w:p>
+    <w:p>
+      <w:pPr>
+        <w:pStyle w:val="SemEspaamento"/>
+        <w:ind w:firstLine="0"/>
+        <w:jc w:val="center"/>
+        <w:rPr>
+          <w:rFonts w:cs="Arial"/>
+          <w:b/>
+          <w:szCs w:val="24"/>
+        </w:rPr>
+      </w:pPr>
+    </w:p>
+    <w:p>
+      <w:pPr>
+        <w:pStyle w:val="SemEspaamento"/>
+        <w:ind w:firstLine="0"/>
+        <w:jc w:val="center"/>
+        <w:rPr>
+          <w:rFonts w:cs="Arial"/>
+          <w:b/>
+          <w:szCs w:val="24"/>
+        </w:rPr>
+      </w:pPr>
+    </w:p>
+    <w:p>
+      <w:pPr>
+        <w:pStyle w:val="SemEspaamento"/>
+        <w:jc w:val="center"/>
+        <w:rPr>
+          <w:rFonts w:cs="Arial"/>
+          <w:b/>
+          <w:szCs w:val="24"/>
+        </w:rPr>
+      </w:pPr>
+      <w:r>
+        <w:rPr>
+          <w:rFonts w:cs="Arial"/>
+          <w:b/>
+          <w:szCs w:val="24"/>
+        </w:rPr>
+        <w:t>Desenvolvimento de solução informatizada para auxiliar pessoas e instituições que lutam pela defesa da vida animal</w:t>
+      </w:r>
+      <w:r>
+        <w:rPr>
+          <w:rFonts w:cs="Arial"/>
+          <w:b/>
+          <w:szCs w:val="24"/>
+        </w:rPr>
+        <w:t>.</w:t>
+      </w:r>
+    </w:p>
+    <w:p>
+      <w:pPr>
+        <w:pStyle w:val="SemEspaamento"/>
+        <w:ind w:firstLine="0"/>
+        <w:jc w:val="center"/>
+        <w:rPr>
+          <w:rFonts w:cs="Arial"/>
+          <w:b/>
+          <w:szCs w:val="24"/>
+        </w:rPr>
+      </w:pPr>
+    </w:p>
+    <w:p>
+      <w:pPr>
+        <w:pStyle w:val="SemEspaamento"/>
+        <w:ind w:firstLine="0"/>
+        <w:jc w:val="center"/>
+        <w:rPr>
+          <w:rFonts w:cs="Arial"/>
+          <w:b/>
+          <w:szCs w:val="24"/>
+        </w:rPr>
+      </w:pPr>
+    </w:p>
+    <w:p>
+      <w:pPr>
+        <w:pStyle w:val="SemEspaamento"/>
+        <w:ind w:firstLine="0"/>
+        <w:jc w:val="center"/>
+        <w:rPr>
+          <w:rFonts w:cs="Arial"/>
+          <w:b/>
+          <w:szCs w:val="24"/>
+        </w:rPr>
+      </w:pPr>
+    </w:p>
+    <w:p>
+      <w:pPr>
+        <w:pStyle w:val="SemEspaamento"/>
+        <w:ind w:firstLine="0"/>
+        <w:jc w:val="center"/>
+        <w:rPr>
+          <w:rFonts w:cs="Arial"/>
+          <w:b/>
+          <w:szCs w:val="24"/>
+        </w:rPr>
+      </w:pPr>
+    </w:p>
+    <w:p>
+      <w:pPr>
+        <w:pStyle w:val="SemEspaamento"/>
+        <w:ind w:firstLine="0"/>
+        <w:jc w:val="center"/>
+        <w:rPr>
+          <w:rFonts w:cs="Arial"/>
+          <w:b/>
+          <w:szCs w:val="24"/>
+        </w:rPr>
+      </w:pPr>
+    </w:p>
+    <w:p>
+      <w:pPr>
+        <w:pStyle w:val="SemEspaamento"/>
+        <w:ind w:left="4932" w:firstLine="0"/>
+        <w:jc w:val="right"/>
+        <w:rPr>
+          <w:rFonts w:cs="Arial"/>
+          <w:szCs w:val="24"/>
+        </w:rPr>
+      </w:pPr>
+      <w:r>
+        <w:rPr>
+          <w:rFonts w:cs="Arial"/>
+          <w:szCs w:val="24"/>
+        </w:rPr>
+        <w:t>Trabalho de conclusão de curso para obtenção do título de graduação em Ciência da computação apresentado à Universidade Paulista – UNIP.</w:t>
+      </w:r>
+    </w:p>
+    <w:p>
+      <w:pPr>
+        <w:pStyle w:val="SemEspaamento"/>
+        <w:ind w:firstLine="0"/>
+        <w:jc w:val="right"/>
+        <w:rPr>
+          <w:rFonts w:cs="Arial"/>
+          <w:szCs w:val="24"/>
+        </w:rPr>
+      </w:pPr>
+    </w:p>
+    <w:p>
+      <w:pPr>
+        <w:pStyle w:val="SemEspaamento"/>
+        <w:ind w:firstLine="0"/>
+        <w:jc w:val="right"/>
+        <w:rPr>
+          <w:rFonts w:cs="Arial"/>
+          <w:szCs w:val="24"/>
+        </w:rPr>
+      </w:pPr>
+    </w:p>
+    <w:p>
+      <w:pPr>
+        <w:pStyle w:val="SemEspaamento"/>
+        <w:ind w:firstLine="0"/>
+        <w:jc w:val="right"/>
+        <w:rPr>
+          <w:rFonts w:cs="Arial"/>
+          <w:szCs w:val="24"/>
+        </w:rPr>
+      </w:pPr>
+    </w:p>
+    <w:p>
+      <w:pPr>
+        <w:pStyle w:val="SemEspaamento"/>
+        <w:ind w:firstLine="0"/>
+        <w:jc w:val="right"/>
+        <w:rPr>
+          <w:rFonts w:cs="Arial"/>
+          <w:szCs w:val="24"/>
+        </w:rPr>
+      </w:pPr>
+    </w:p>
+    <w:p>
+      <w:pPr>
+        <w:pStyle w:val="SemEspaamento"/>
+        <w:ind w:firstLine="0"/>
+        <w:jc w:val="center"/>
+        <w:rPr>
+          <w:rFonts w:cs="Arial"/>
+          <w:b/>
+          <w:szCs w:val="24"/>
+        </w:rPr>
+      </w:pPr>
+    </w:p>
+    <w:p>
+      <w:pPr>
+        <w:pStyle w:val="SemEspaamento"/>
+        <w:ind w:firstLine="0"/>
+        <w:jc w:val="center"/>
+        <w:rPr>
+          <w:rFonts w:cs="Arial"/>
+          <w:b/>
+          <w:szCs w:val="24"/>
+        </w:rPr>
+      </w:pPr>
+    </w:p>
+    <w:p>
+      <w:pPr>
+        <w:pStyle w:val="SemEspaamento"/>
+        <w:ind w:firstLine="0"/>
+        <w:jc w:val="center"/>
+        <w:rPr>
+          <w:rFonts w:cs="Arial"/>
+          <w:b/>
+          <w:szCs w:val="24"/>
+        </w:rPr>
+      </w:pPr>
+    </w:p>
+    <w:p>
+      <w:pPr>
+        <w:pStyle w:val="SemEspaamento"/>
+        <w:ind w:firstLine="0"/>
+        <w:rPr>
+          <w:rFonts w:cs="Arial"/>
+          <w:szCs w:val="24"/>
+        </w:rPr>
+      </w:pPr>
+      <w:r>
+        <w:rPr>
+          <w:rFonts w:cs="Arial"/>
+          <w:szCs w:val="24"/>
+        </w:rPr>
+        <w:t>Aprovado em:</w:t>
+      </w:r>
+    </w:p>
+    <w:p>
+      <w:pPr>
+        <w:pStyle w:val="SemEspaamento"/>
+        <w:ind w:firstLine="0"/>
+        <w:jc w:val="center"/>
+        <w:rPr>
+          <w:rFonts w:cs="Arial"/>
+          <w:b/>
+          <w:szCs w:val="24"/>
+        </w:rPr>
+      </w:pPr>
+    </w:p>
+    <w:p>
+      <w:pPr>
+        <w:pStyle w:val="SemEspaamento"/>
+        <w:ind w:firstLine="0"/>
+        <w:jc w:val="center"/>
+        <w:rPr>
+          <w:rFonts w:cs="Arial"/>
+          <w:b/>
+          <w:szCs w:val="24"/>
+        </w:rPr>
+      </w:pPr>
+    </w:p>
+    <w:p>
+      <w:pPr>
+        <w:pStyle w:val="SemEspaamento"/>
+        <w:ind w:firstLine="0"/>
+        <w:jc w:val="center"/>
+        <w:rPr>
+          <w:rFonts w:cs="Arial"/>
+          <w:b/>
+          <w:szCs w:val="24"/>
+        </w:rPr>
+      </w:pPr>
+    </w:p>
+    <w:p>
+      <w:pPr>
+        <w:pStyle w:val="SemEspaamento"/>
+        <w:ind w:firstLine="0"/>
+        <w:jc w:val="center"/>
+        <w:rPr>
+          <w:rFonts w:cs="Arial"/>
+          <w:b/>
+          <w:szCs w:val="24"/>
+        </w:rPr>
+      </w:pPr>
+    </w:p>
+    <w:p>
+      <w:pPr>
+        <w:pStyle w:val="SemEspaamento"/>
+        <w:ind w:firstLine="0"/>
+        <w:jc w:val="center"/>
+        <w:rPr>
+          <w:rFonts w:cs="Arial"/>
+          <w:szCs w:val="24"/>
+        </w:rPr>
+      </w:pPr>
+      <w:r>
+        <w:rPr>
+          <w:rFonts w:cs="Arial"/>
+          <w:szCs w:val="24"/>
+        </w:rPr>
+        <w:t>BANCA EXAMINADORA</w:t>
+      </w:r>
+    </w:p>
+    <w:p>
+      <w:pPr>
+        <w:pStyle w:val="SemEspaamento"/>
+        <w:ind w:firstLine="0"/>
+        <w:jc w:val="center"/>
+        <w:rPr>
+          <w:rFonts w:cs="Arial"/>
+          <w:szCs w:val="24"/>
+        </w:rPr>
+      </w:pPr>
+    </w:p>
+    <w:p>
+      <w:pPr>
+        <w:pStyle w:val="SemEspaamento"/>
+        <w:ind w:firstLine="0"/>
+        <w:jc w:val="center"/>
+        <w:rPr>
+          <w:rFonts w:cs="Arial"/>
+          <w:szCs w:val="24"/>
+        </w:rPr>
+      </w:pPr>
+    </w:p>
+    <w:p>
+      <w:pPr>
+        <w:pStyle w:val="SemEspaamento"/>
+        <w:ind w:firstLine="0"/>
+        <w:jc w:val="center"/>
+        <w:rPr>
+          <w:rFonts w:cs="Arial"/>
+          <w:szCs w:val="24"/>
+        </w:rPr>
+      </w:pPr>
+    </w:p>
+    <w:p>
+      <w:pPr>
+        <w:pStyle w:val="SemEspaamento"/>
+        <w:ind w:firstLine="0"/>
+        <w:jc w:val="center"/>
+        <w:rPr>
+          <w:rFonts w:cs="Arial"/>
+          <w:szCs w:val="24"/>
+        </w:rPr>
+      </w:pPr>
+      <w:r>
+        <w:rPr>
+          <w:rFonts w:cs="Arial"/>
+          <w:szCs w:val="24"/>
+        </w:rPr>
+        <w:t>______________________________/___/____</w:t>
+      </w:r>
+    </w:p>
+    <w:p>
+      <w:pPr>
+        <w:pStyle w:val="SemEspaamento"/>
+        <w:ind w:firstLine="0"/>
+        <w:jc w:val="center"/>
+        <w:rPr>
+          <w:rFonts w:cs="Arial"/>
+          <w:szCs w:val="24"/>
+        </w:rPr>
+      </w:pPr>
+      <w:r>
+        <w:rPr>
+          <w:rFonts w:cs="Arial"/>
+          <w:szCs w:val="24"/>
+        </w:rPr>
+        <w:t>Prof. Luís Guilherme</w:t>
+      </w:r>
+    </w:p>
+    <w:p>
+      <w:pPr>
+        <w:pStyle w:val="SemEspaamento"/>
+        <w:ind w:firstLine="0"/>
+        <w:jc w:val="center"/>
+        <w:rPr>
+          <w:rFonts w:cs="Arial"/>
+          <w:szCs w:val="24"/>
+        </w:rPr>
+      </w:pPr>
+      <w:r>
+        <w:rPr>
+          <w:rFonts w:cs="Arial"/>
+          <w:szCs w:val="24"/>
+        </w:rPr>
+        <w:t xml:space="preserve">Universidade Paulista </w:t>
+      </w:r>
+      <w:r>
+        <w:rPr>
+          <w:rFonts w:cs="Arial"/>
+          <w:szCs w:val="24"/>
+        </w:rPr>
+        <w:t>–</w:t>
+      </w:r>
+      <w:r>
+        <w:rPr>
+          <w:rFonts w:cs="Arial"/>
+          <w:szCs w:val="24"/>
+        </w:rPr>
+        <w:t xml:space="preserve"> UNIP</w:t>
+      </w:r>
+    </w:p>
+    <w:p>
+      <w:pPr>
+        <w:pStyle w:val="SemEspaamento"/>
+        <w:ind w:firstLine="0"/>
+        <w:jc w:val="center"/>
+        <w:rPr>
+          <w:rFonts w:cs="Arial"/>
+          <w:szCs w:val="24"/>
+        </w:rPr>
+      </w:pPr>
+    </w:p>
+    <w:p>
+      <w:pPr>
+        <w:pStyle w:val="SemEspaamento"/>
+        <w:ind w:firstLine="0"/>
+        <w:jc w:val="center"/>
+        <w:rPr>
+          <w:rFonts w:cs="Arial"/>
+          <w:szCs w:val="24"/>
+        </w:rPr>
+      </w:pPr>
+    </w:p>
+    <w:p>
+      <w:pPr>
+        <w:pStyle w:val="SemEspaamento"/>
+        <w:ind w:firstLine="0"/>
+        <w:jc w:val="center"/>
+        <w:rPr>
+          <w:rFonts w:cs="Arial"/>
+          <w:szCs w:val="24"/>
+        </w:rPr>
+      </w:pPr>
+      <w:r>
+        <w:rPr>
+          <w:rFonts w:cs="Arial"/>
+          <w:szCs w:val="24"/>
+        </w:rPr>
+        <w:t>______________________________/___/____</w:t>
+      </w:r>
+    </w:p>
+    <w:p>
+      <w:pPr>
+        <w:pStyle w:val="SemEspaamento"/>
+        <w:ind w:firstLine="0"/>
+        <w:jc w:val="center"/>
+        <w:rPr>
+          <w:rFonts w:cs="Arial"/>
+          <w:szCs w:val="24"/>
+        </w:rPr>
+      </w:pPr>
+      <w:proofErr w:type="gramStart"/>
+      <w:r>
+        <w:rPr>
+          <w:rFonts w:cs="Arial"/>
+          <w:szCs w:val="24"/>
+        </w:rPr>
+        <w:t>Prof.</w:t>
+      </w:r>
+      <w:proofErr w:type="gramEnd"/>
+      <w:r>
+        <w:rPr>
+          <w:rFonts w:cs="Arial"/>
+          <w:szCs w:val="24"/>
+        </w:rPr>
+        <w:t xml:space="preserve"> </w:t>
+      </w:r>
+      <w:r>
+        <w:rPr>
+          <w:rFonts w:cs="Arial"/>
+          <w:szCs w:val="24"/>
+        </w:rPr>
+        <w:t>Nome do Professor</w:t>
+      </w:r>
+    </w:p>
+    <w:p>
+      <w:pPr>
+        <w:pStyle w:val="SemEspaamento"/>
+        <w:ind w:firstLine="0"/>
+        <w:jc w:val="center"/>
+        <w:rPr>
+          <w:rFonts w:cs="Arial"/>
+          <w:szCs w:val="24"/>
+        </w:rPr>
+      </w:pPr>
+      <w:r>
+        <w:rPr>
+          <w:rFonts w:cs="Arial"/>
+          <w:szCs w:val="24"/>
+        </w:rPr>
+        <w:t xml:space="preserve">Universidade Paulista </w:t>
+      </w:r>
+      <w:r>
+        <w:rPr>
+          <w:rFonts w:cs="Arial"/>
+          <w:szCs w:val="24"/>
+        </w:rPr>
+        <w:t>–</w:t>
+      </w:r>
+      <w:r>
+        <w:rPr>
+          <w:rFonts w:cs="Arial"/>
+          <w:szCs w:val="24"/>
+        </w:rPr>
+        <w:t xml:space="preserve"> UNIP</w:t>
+      </w:r>
+    </w:p>
+    <w:p>
+      <w:pPr>
+        <w:pStyle w:val="SemEspaamento"/>
+        <w:ind w:firstLine="0"/>
+        <w:jc w:val="center"/>
+        <w:rPr>
+          <w:rFonts w:cs="Arial"/>
+          <w:szCs w:val="24"/>
+        </w:rPr>
+      </w:pPr>
+    </w:p>
+    <w:p>
+      <w:pPr>
+        <w:pStyle w:val="SemEspaamento"/>
+        <w:ind w:firstLine="0"/>
+        <w:jc w:val="center"/>
+        <w:rPr>
+          <w:rFonts w:cs="Arial"/>
+          <w:szCs w:val="24"/>
+        </w:rPr>
+      </w:pPr>
+    </w:p>
+    <w:p>
+      <w:pPr>
+        <w:pStyle w:val="SemEspaamento"/>
+        <w:ind w:firstLine="0"/>
+        <w:jc w:val="center"/>
+        <w:rPr>
+          <w:rFonts w:cs="Arial"/>
+          <w:szCs w:val="24"/>
+        </w:rPr>
+      </w:pPr>
+      <w:r>
+        <w:rPr>
+          <w:rFonts w:cs="Arial"/>
+          <w:szCs w:val="24"/>
+        </w:rPr>
+        <w:t>______________________________/___/____</w:t>
+      </w:r>
+    </w:p>
+    <w:p>
+      <w:pPr>
+        <w:pStyle w:val="SemEspaamento"/>
+        <w:ind w:firstLine="0"/>
+        <w:jc w:val="center"/>
+        <w:rPr>
+          <w:rFonts w:cs="Arial"/>
+          <w:szCs w:val="24"/>
+        </w:rPr>
+      </w:pPr>
+      <w:proofErr w:type="gramStart"/>
+      <w:r>
+        <w:rPr>
+          <w:rFonts w:cs="Arial"/>
+          <w:szCs w:val="24"/>
+        </w:rPr>
+        <w:t>Prof.</w:t>
+      </w:r>
+      <w:proofErr w:type="gramEnd"/>
+      <w:r>
+        <w:rPr>
+          <w:rFonts w:cs="Arial"/>
+          <w:szCs w:val="24"/>
+        </w:rPr>
+        <w:t xml:space="preserve"> </w:t>
+      </w:r>
+      <w:r>
+        <w:rPr>
+          <w:rFonts w:cs="Arial"/>
+          <w:szCs w:val="24"/>
+        </w:rPr>
+        <w:t>Nome do Professor</w:t>
+      </w:r>
+    </w:p>
+    <w:p>
+      <w:pPr>
+        <w:pStyle w:val="SemEspaamento"/>
+        <w:ind w:firstLine="0"/>
+        <w:jc w:val="center"/>
+        <w:rPr>
+          <w:rFonts w:cs="Arial"/>
+          <w:szCs w:val="24"/>
+        </w:rPr>
+      </w:pPr>
+      <w:r>
+        <w:rPr>
+          <w:rFonts w:cs="Arial"/>
+          <w:szCs w:val="24"/>
+        </w:rPr>
+        <w:t xml:space="preserve">Universidade Paulista </w:t>
+      </w:r>
+      <w:r>
+        <w:rPr>
+          <w:rFonts w:cs="Arial"/>
+          <w:szCs w:val="24"/>
+        </w:rPr>
+        <w:t>–</w:t>
+      </w:r>
+      <w:r>
+        <w:rPr>
+          <w:rFonts w:cs="Arial"/>
+          <w:szCs w:val="24"/>
+        </w:rPr>
+        <w:t xml:space="preserve"> UNIP</w:t>
+      </w:r>
     </w:p>
     <w:p>
       <w:pPr>
@@ -3011,47 +3145,18 @@
     </w:p>
     <w:p>
       <w:pPr>
-        <w:pStyle w:val="SemEspaamento"/>
-        <w:ind w:firstLine="0"/>
-        <w:rPr>
-          <w:rFonts w:cs="Arial"/>
-          <w:b/>
-          <w:szCs w:val="24"/>
-        </w:rPr>
-      </w:pPr>
-    </w:p>
-    <w:p>
-      <w:pPr>
-        <w:pStyle w:val="SemEspaamento"/>
-        <w:ind w:firstLine="0"/>
-        <w:jc w:val="center"/>
-        <w:rPr>
-          <w:rFonts w:cs="Arial"/>
-          <w:b/>
-          <w:szCs w:val="24"/>
-        </w:rPr>
-      </w:pPr>
-    </w:p>
-    <w:p>
-      <w:pPr>
-        <w:pStyle w:val="SemEspaamento"/>
-        <w:ind w:firstLine="0"/>
-        <w:jc w:val="center"/>
-        <w:rPr>
-          <w:rFonts w:cs="Arial"/>
-          <w:b/>
-          <w:szCs w:val="24"/>
-        </w:rPr>
-      </w:pPr>
-    </w:p>
-    <w:p>
-      <w:pPr>
-        <w:pStyle w:val="SemEspaamento"/>
-        <w:ind w:firstLine="0"/>
-        <w:jc w:val="center"/>
-        <w:rPr>
-          <w:rFonts w:cs="Arial"/>
-          <w:b/>
+        <w:ind w:firstLine="708"/>
+        <w:rPr>
+          <w:rFonts w:cs="Arial"/>
+          <w:szCs w:val="24"/>
+        </w:rPr>
+      </w:pPr>
+    </w:p>
+    <w:p>
+      <w:pPr>
+        <w:ind w:firstLine="708"/>
+        <w:rPr>
+          <w:rFonts w:cs="Arial"/>
           <w:szCs w:val="24"/>
         </w:rPr>
       </w:pPr>
@@ -3264,6 +3369,8 @@
           <w:szCs w:val="24"/>
         </w:rPr>
       </w:pPr>
+      <w:bookmarkStart w:id="0" w:name="_GoBack"/>
+      <w:bookmarkEnd w:id="0"/>
       <w:r>
         <w:rPr>
           <w:rFonts w:cs="Arial"/>
@@ -10729,7 +10836,7 @@
           <w:rFonts w:cs="Arial"/>
         </w:rPr>
       </w:pPr>
-      <w:bookmarkStart w:id="0" w:name="_Toc450822099"/>
+      <w:bookmarkStart w:id="1" w:name="_Toc450822099"/>
       <w:r>
         <w:rPr>
           <w:rFonts w:cs="Arial"/>
@@ -10743,7 +10850,7 @@
         </w:rPr>
         <w:t>ntrodução</w:t>
       </w:r>
-      <w:bookmarkEnd w:id="0"/>
+      <w:bookmarkEnd w:id="1"/>
     </w:p>
     <w:p>
       <w:pPr>
@@ -10778,14 +10885,14 @@
           <w:rFonts w:cs="Arial"/>
         </w:rPr>
       </w:pPr>
-      <w:bookmarkStart w:id="1" w:name="_Toc450822100"/>
+      <w:bookmarkStart w:id="2" w:name="_Toc450822100"/>
       <w:r>
         <w:rPr>
           <w:rFonts w:cs="Arial"/>
         </w:rPr>
         <w:t>Apresentação do tema</w:t>
       </w:r>
-      <w:bookmarkEnd w:id="1"/>
+      <w:bookmarkEnd w:id="2"/>
     </w:p>
     <w:p>
       <w:pPr>
@@ -10816,15 +10923,7 @@
         <w:rPr>
           <w:rFonts w:cs="Arial"/>
         </w:rPr>
-        <w:t>A falta de espaço das instituições para receber um número cada vez maior de animais abandonados é um problema grave, e os animais de rua que não são castrados e acabam procriando são vistos pelas ONGs como ofensores para esse problema. Por isso, as ONGs e clínicas fazem campanhas de castração, com centros cirúrgicos móveis para visitar bairros diferentes, mas o número de animais que aparecem como vítimas de ma</w:t>
-      </w:r>
-      <w:bookmarkStart w:id="2" w:name="_GoBack"/>
-      <w:bookmarkEnd w:id="2"/>
-      <w:r>
-        <w:rPr>
-          <w:rFonts w:cs="Arial"/>
-        </w:rPr>
-        <w:t xml:space="preserve">us-tratos e abandonados não para de diminuir. </w:t>
+        <w:t xml:space="preserve">A falta de espaço das instituições para receber um número cada vez maior de animais abandonados é um problema grave, e os animais de rua que não são castrados e acabam procriando são vistos pelas ONGs como ofensores para esse problema. Por isso, as ONGs e clínicas fazem campanhas de castração, com centros cirúrgicos móveis para visitar bairros diferentes, mas o número de animais que aparecem como vítimas de maus-tratos e abandonados não para de diminuir. </w:t>
       </w:r>
     </w:p>
     <w:p>
@@ -10955,7 +11054,6 @@
           <w:id w:val="-407534864"/>
           <w:citation/>
         </w:sdtPr>
-        <w:sdtEndPr/>
         <w:sdtContent>
           <w:r>
             <w:rPr>
@@ -12308,7 +12406,6 @@
           <w:id w:val="-2132235337"/>
           <w:citation/>
         </w:sdtPr>
-        <w:sdtEndPr/>
         <w:sdtContent>
           <w:r>
             <w:rPr>
@@ -12381,7 +12478,6 @@
           <w:id w:val="-1382009926"/>
           <w:citation/>
         </w:sdtPr>
-        <w:sdtEndPr/>
         <w:sdtContent>
           <w:r>
             <w:rPr>
@@ -12455,7 +12551,6 @@
           <w:id w:val="-1050305597"/>
           <w:citation/>
         </w:sdtPr>
-        <w:sdtEndPr/>
         <w:sdtContent>
           <w:r>
             <w:rPr>
@@ -12592,7 +12687,6 @@
           <w:id w:val="1293398529"/>
           <w:citation/>
         </w:sdtPr>
-        <w:sdtEndPr/>
         <w:sdtContent>
           <w:r>
             <w:rPr>
@@ -13158,7 +13252,6 @@
           <w:id w:val="1376664649"/>
           <w:citation/>
         </w:sdtPr>
-        <w:sdtEndPr/>
         <w:sdtContent>
           <w:r>
             <w:rPr>
@@ -15679,7 +15772,6 @@
           <w:id w:val="1375576870"/>
           <w:citation/>
         </w:sdtPr>
-        <w:sdtEndPr/>
         <w:sdtContent>
           <w:r>
             <w:rPr>
@@ -15873,7 +15965,6 @@
           <w:id w:val="-1918398653"/>
           <w:citation/>
         </w:sdtPr>
-        <w:sdtEndPr/>
         <w:sdtContent>
           <w:r>
             <w:rPr>
@@ -15975,7 +16066,6 @@
           <w:id w:val="-396276862"/>
           <w:citation/>
         </w:sdtPr>
-        <w:sdtEndPr/>
         <w:sdtContent>
           <w:r>
             <w:rPr>
@@ -16357,7 +16447,6 @@
           <w:id w:val="10041266"/>
           <w:citation/>
         </w:sdtPr>
-        <w:sdtEndPr/>
         <w:sdtContent>
           <w:r>
             <w:rPr>
@@ -16567,7 +16656,6 @@
           <w:id w:val="10041270"/>
           <w:citation/>
         </w:sdtPr>
-        <w:sdtEndPr/>
         <w:sdtContent>
           <w:r>
             <w:rPr>
@@ -16769,7 +16857,6 @@
           <w:id w:val="1613325690"/>
           <w:citation/>
         </w:sdtPr>
-        <w:sdtEndPr/>
         <w:sdtContent>
           <w:r>
             <w:rPr>
@@ -17611,7 +17698,6 @@
           <w:id w:val="2144452825"/>
           <w:citation/>
         </w:sdtPr>
-        <w:sdtEndPr/>
         <w:sdtContent>
           <w:r>
             <w:rPr>
@@ -17812,7 +17898,6 @@
           <w:id w:val="-1525391923"/>
           <w:citation/>
         </w:sdtPr>
-        <w:sdtEndPr/>
         <w:sdtContent>
           <w:r>
             <w:rPr>
@@ -17995,7 +18080,6 @@
           <w:id w:val="-1820724342"/>
           <w:citation/>
         </w:sdtPr>
-        <w:sdtEndPr/>
         <w:sdtContent>
           <w:r>
             <w:rPr>
@@ -18084,7 +18168,6 @@
           <w:docPartUnique/>
         </w:docPartObj>
       </w:sdtPr>
-      <w:sdtEndPr/>
       <w:sdtContent>
         <w:p>
           <w:pPr>
@@ -18105,7 +18188,6 @@
             <w:id w:val="111145805"/>
             <w:bibliography/>
           </w:sdtPr>
-          <w:sdtEndPr/>
           <w:sdtContent>
             <w:p>
               <w:pPr>
@@ -19003,7 +19085,6 @@
         <w:docPartUnique/>
       </w:docPartObj>
     </w:sdtPr>
-    <w:sdtEndPr/>
     <w:sdtContent>
       <w:p>
         <w:pPr>
@@ -23528,7 +23609,7 @@
 </file>
 
 <file path=customXml/itemProps1.xml><?xml version="1.0" encoding="utf-8"?>
-<ds:datastoreItem xmlns:ds="http://schemas.openxmlformats.org/officeDocument/2006/customXml" ds:itemID="{B0E888BB-FA40-4CA2-8129-FF8199F7C80D}">
+<ds:datastoreItem xmlns:ds="http://schemas.openxmlformats.org/officeDocument/2006/customXml" ds:itemID="{487D2F01-0CA9-401F-8E09-E158B8EA8D48}">
   <ds:schemaRefs>
     <ds:schemaRef ds:uri="http://schemas.openxmlformats.org/officeDocument/2006/bibliography"/>
   </ds:schemaRefs>

</xml_diff>

<commit_message>
Alterações propostas pelo orientador
</commit_message>
<xml_diff>
--- a/Docs/TC1.docx
+++ b/Docs/TC1.docx
@@ -1639,8 +1639,6 @@
           <w:szCs w:val="24"/>
         </w:rPr>
       </w:pPr>
-      <w:bookmarkStart w:id="0" w:name="_GoBack"/>
-      <w:bookmarkEnd w:id="0"/>
     </w:p>
     <w:p>
       <w:pPr>
@@ -10698,7 +10696,7 @@
           <w:rFonts w:cs="Arial"/>
         </w:rPr>
       </w:pPr>
-      <w:bookmarkStart w:id="1" w:name="_Toc450915684"/>
+      <w:bookmarkStart w:id="0" w:name="_Toc450915684"/>
       <w:r>
         <w:rPr>
           <w:rFonts w:cs="Arial"/>
@@ -10712,49 +10710,49 @@
         </w:rPr>
         <w:t>ntrodução</w:t>
       </w:r>
+      <w:bookmarkEnd w:id="0"/>
+    </w:p>
+    <w:p>
+      <w:pPr>
+        <w:rPr>
+          <w:rFonts w:cs="Arial"/>
+        </w:rPr>
+      </w:pPr>
+      <w:r>
+        <w:rPr>
+          <w:rFonts w:cs="Arial"/>
+        </w:rPr>
+        <w:t>Nas ruas do Brasil é possível testemunhar abandono e maus-tratos de animais. Há casos de pessoas que acham cães e gatos que acabaram de ter filhotes na rua, e quando acham um animal na rua levam a ONGs, Centro de Controle de Animais ou até mesmo para a própria casa para o animal receber bons tratos, carinho e amor, mas o número de abandono ainda é maior do que o número de adoção desses animais.</w:t>
+      </w:r>
+    </w:p>
+    <w:p>
+      <w:pPr>
+        <w:rPr>
+          <w:rFonts w:cs="Arial"/>
+        </w:rPr>
+      </w:pPr>
+      <w:r>
+        <w:rPr>
+          <w:rFonts w:cs="Arial"/>
+        </w:rPr>
+        <w:t>O enfoque do projeto é o desenvolvimento de uma solução informatizada para auxiliar as ONGs e cuidadores na preservação da vida de animais que são abandonados ou maltratados.</w:t>
+      </w:r>
+    </w:p>
+    <w:p>
+      <w:pPr>
+        <w:pStyle w:val="Ttulo2"/>
+        <w:rPr>
+          <w:rFonts w:cs="Arial"/>
+        </w:rPr>
+      </w:pPr>
+      <w:bookmarkStart w:id="1" w:name="_Toc450915685"/>
+      <w:r>
+        <w:rPr>
+          <w:rFonts w:cs="Arial"/>
+        </w:rPr>
+        <w:t>Apresentação do tema</w:t>
+      </w:r>
       <w:bookmarkEnd w:id="1"/>
-    </w:p>
-    <w:p>
-      <w:pPr>
-        <w:rPr>
-          <w:rFonts w:cs="Arial"/>
-        </w:rPr>
-      </w:pPr>
-      <w:r>
-        <w:rPr>
-          <w:rFonts w:cs="Arial"/>
-        </w:rPr>
-        <w:t>Nas ruas do Brasil é possível testemunhar abandono e maus-tratos de animais. Há casos de pessoas que acham cães e gatos que acabaram de ter filhotes na rua, e quando acham um animal na rua levam a ONGs, Centro de Controle de Animais ou até mesmo para a própria casa para o animal receber bons tratos, carinho e amor, mas o número de abandono ainda é maior do que o número de adoção desses animais.</w:t>
-      </w:r>
-    </w:p>
-    <w:p>
-      <w:pPr>
-        <w:rPr>
-          <w:rFonts w:cs="Arial"/>
-        </w:rPr>
-      </w:pPr>
-      <w:r>
-        <w:rPr>
-          <w:rFonts w:cs="Arial"/>
-        </w:rPr>
-        <w:t>O enfoque do projeto é o desenvolvimento de uma solução informatizada para auxiliar as ONGs e cuidadores na preservação da vida de animais que são abandonados ou maltratados.</w:t>
-      </w:r>
-    </w:p>
-    <w:p>
-      <w:pPr>
-        <w:pStyle w:val="Ttulo2"/>
-        <w:rPr>
-          <w:rFonts w:cs="Arial"/>
-        </w:rPr>
-      </w:pPr>
-      <w:bookmarkStart w:id="2" w:name="_Toc450915685"/>
-      <w:r>
-        <w:rPr>
-          <w:rFonts w:cs="Arial"/>
-        </w:rPr>
-        <w:t>Apresentação do tema</w:t>
-      </w:r>
-      <w:bookmarkEnd w:id="2"/>
     </w:p>
     <w:p>
       <w:pPr>
@@ -10885,14 +10883,14 @@
           <w:rFonts w:cs="Arial"/>
         </w:rPr>
       </w:pPr>
-      <w:bookmarkStart w:id="3" w:name="_Toc450915686"/>
+      <w:bookmarkStart w:id="2" w:name="_Toc450915686"/>
       <w:r>
         <w:rPr>
           <w:rFonts w:cs="Arial"/>
         </w:rPr>
         <w:t>Caracterização do tema (Problematização)</w:t>
       </w:r>
-      <w:bookmarkEnd w:id="3"/>
+      <w:bookmarkEnd w:id="2"/>
     </w:p>
     <w:p>
       <w:pPr>
@@ -11236,7 +11234,7 @@
         </w:rPr>
         <w:tab/>
       </w:r>
-      <w:bookmarkStart w:id="4" w:name="_Toc450915687"/>
+      <w:bookmarkStart w:id="3" w:name="_Toc450915687"/>
       <w:r>
         <w:rPr>
           <w:rFonts w:cs="Arial"/>
@@ -11249,6 +11247,125 @@
         </w:rPr>
         <w:t>s do trabalho</w:t>
       </w:r>
+      <w:bookmarkEnd w:id="3"/>
+    </w:p>
+    <w:p>
+      <w:pPr>
+        <w:rPr>
+          <w:rFonts w:cs="Arial"/>
+        </w:rPr>
+      </w:pPr>
+      <w:r>
+        <w:rPr>
+          <w:rFonts w:cs="Arial"/>
+        </w:rPr>
+        <w:t xml:space="preserve">O objetivo é </w:t>
+      </w:r>
+      <w:r>
+        <w:rPr>
+          <w:rFonts w:cs="Arial"/>
+        </w:rPr>
+        <w:t xml:space="preserve">desenvolver uma aplicação para dispositivos móveis que possa </w:t>
+      </w:r>
+      <w:r>
+        <w:rPr>
+          <w:rFonts w:cs="Arial"/>
+        </w:rPr>
+        <w:t>contribuir diretamente para todas as ONGs defensoras de animais, servindo como uma plataforma simples onde a</w:t>
+      </w:r>
+      <w:r>
+        <w:rPr>
+          <w:rFonts w:cs="Arial"/>
+        </w:rPr>
+        <w:t>s instituições e cuidadores poderão</w:t>
+      </w:r>
+      <w:r>
+        <w:rPr>
+          <w:rFonts w:cs="Arial"/>
+        </w:rPr>
+        <w:t xml:space="preserve"> recolher</w:t>
+      </w:r>
+      <w:r>
+        <w:rPr>
+          <w:rFonts w:cs="Arial"/>
+        </w:rPr>
+        <w:t xml:space="preserve"> e doar animais abandonados</w:t>
+      </w:r>
+      <w:r>
+        <w:rPr>
+          <w:rFonts w:cs="Arial"/>
+        </w:rPr>
+        <w:t xml:space="preserve">. </w:t>
+      </w:r>
+      <w:r>
+        <w:rPr>
+          <w:rFonts w:cs="Arial"/>
+        </w:rPr>
+        <w:t>Para</w:t>
+      </w:r>
+      <w:r>
+        <w:rPr>
+          <w:rFonts w:cs="Arial"/>
+        </w:rPr>
+        <w:t xml:space="preserve"> as pessoas, é interessante porque</w:t>
+      </w:r>
+      <w:r>
+        <w:rPr>
+          <w:rFonts w:cs="Arial"/>
+        </w:rPr>
+        <w:t xml:space="preserve"> podem utilizar como uma forma de divulgarem um animal encontrado na rua, possivelmente perdido, ou em um caso contrário, pesquisar para encontrar o seu próprio animal que está perdido.</w:t>
+      </w:r>
+      <w:r>
+        <w:rPr>
+          <w:rFonts w:cs="Arial"/>
+        </w:rPr>
+        <w:t xml:space="preserve"> </w:t>
+      </w:r>
+      <w:r>
+        <w:rPr>
+          <w:rFonts w:cs="Arial"/>
+        </w:rPr>
+        <w:t xml:space="preserve">Se um grande número de pessoas, cuidadores e instituições utilizarem o aplicativo, a tendência é </w:t>
+      </w:r>
+      <w:r>
+        <w:rPr>
+          <w:rFonts w:cs="Arial"/>
+        </w:rPr>
+        <w:t>os</w:t>
+      </w:r>
+      <w:r>
+        <w:rPr>
+          <w:rFonts w:cs="Arial"/>
+        </w:rPr>
+        <w:t xml:space="preserve"> animais abandon</w:t>
+      </w:r>
+      <w:r>
+        <w:rPr>
+          <w:rFonts w:cs="Arial"/>
+        </w:rPr>
+        <w:t>ados e perdidos no país diminuírem</w:t>
+      </w:r>
+      <w:r>
+        <w:rPr>
+          <w:rFonts w:cs="Arial"/>
+        </w:rPr>
+        <w:t>.</w:t>
+      </w:r>
+    </w:p>
+    <w:p>
+      <w:pPr>
+        <w:pStyle w:val="Ttulo3"/>
+        <w:rPr>
+          <w:rFonts w:cs="Arial"/>
+        </w:rPr>
+      </w:pPr>
+      <w:bookmarkStart w:id="4" w:name="_Toc450915688"/>
+      <w:r>
+        <w:rPr>
+          <w:rFonts w:cs="Arial"/>
+        </w:rPr>
+        <w:t>Objetivo geral</w:t>
+      </w:r>
       <w:bookmarkEnd w:id="4"/>
     </w:p>
     <w:p>
@@ -11261,97 +11378,7 @@
         <w:rPr>
           <w:rFonts w:cs="Arial"/>
         </w:rPr>
-        <w:t xml:space="preserve">O objetivo é </w:t>
-      </w:r>
-      <w:r>
-        <w:rPr>
-          <w:rFonts w:cs="Arial"/>
-        </w:rPr>
-        <w:t xml:space="preserve">desenvolver uma aplicação para dispositivos móveis que possa </w:t>
-      </w:r>
-      <w:r>
-        <w:rPr>
-          <w:rFonts w:cs="Arial"/>
-        </w:rPr>
-        <w:t>contribuir diretamente para todas as ONGs defensoras de animais, servindo como uma plataforma simples onde a</w:t>
-      </w:r>
-      <w:r>
-        <w:rPr>
-          <w:rFonts w:cs="Arial"/>
-        </w:rPr>
-        <w:t>s instituições e cuidadores poderão</w:t>
-      </w:r>
-      <w:r>
-        <w:rPr>
-          <w:rFonts w:cs="Arial"/>
-        </w:rPr>
-        <w:t xml:space="preserve"> recolher</w:t>
-      </w:r>
-      <w:r>
-        <w:rPr>
-          <w:rFonts w:cs="Arial"/>
-        </w:rPr>
-        <w:t xml:space="preserve"> e doar animais abandonados</w:t>
-      </w:r>
-      <w:r>
-        <w:rPr>
-          <w:rFonts w:cs="Arial"/>
-        </w:rPr>
-        <w:t xml:space="preserve">. </w:t>
-      </w:r>
-      <w:r>
-        <w:rPr>
-          <w:rFonts w:cs="Arial"/>
-        </w:rPr>
-        <w:t>Para</w:t>
-      </w:r>
-      <w:r>
-        <w:rPr>
-          <w:rFonts w:cs="Arial"/>
-        </w:rPr>
-        <w:t xml:space="preserve"> as pessoas, é interessante porque</w:t>
-      </w:r>
-      <w:r>
-        <w:rPr>
-          <w:rFonts w:cs="Arial"/>
-        </w:rPr>
-        <w:t xml:space="preserve"> podem utilizar como uma forma de divulgarem um animal encontrado na rua, possivelmente perdido, ou em um caso contrário, pesquisar para encontrar o seu próprio animal que está perdido.</w:t>
-      </w:r>
-      <w:r>
-        <w:rPr>
-          <w:rFonts w:cs="Arial"/>
-        </w:rPr>
-        <w:t xml:space="preserve"> </w:t>
-      </w:r>
-      <w:r>
-        <w:rPr>
-          <w:rFonts w:cs="Arial"/>
-        </w:rPr>
-        <w:t xml:space="preserve">Se um grande número de pessoas, cuidadores e instituições utilizarem o aplicativo, a tendência é </w:t>
-      </w:r>
-      <w:r>
-        <w:rPr>
-          <w:rFonts w:cs="Arial"/>
-        </w:rPr>
-        <w:t>os</w:t>
-      </w:r>
-      <w:r>
-        <w:rPr>
-          <w:rFonts w:cs="Arial"/>
-        </w:rPr>
-        <w:t xml:space="preserve"> animais abandon</w:t>
-      </w:r>
-      <w:r>
-        <w:rPr>
-          <w:rFonts w:cs="Arial"/>
-        </w:rPr>
-        <w:t>ados e perdidos no país diminuírem</w:t>
-      </w:r>
-      <w:r>
-        <w:rPr>
-          <w:rFonts w:cs="Arial"/>
-        </w:rPr>
-        <w:t>.</w:t>
+        <w:t>Desenvolver aplicativo que atenda a necessidade de pessoas que desejam adotar ou doar animais domésticos.</w:t>
       </w:r>
     </w:p>
     <w:p>
@@ -11361,43 +11388,14 @@
           <w:rFonts w:cs="Arial"/>
         </w:rPr>
       </w:pPr>
-      <w:bookmarkStart w:id="5" w:name="_Toc450915688"/>
-      <w:r>
-        <w:rPr>
-          <w:rFonts w:cs="Arial"/>
-        </w:rPr>
-        <w:t>Objetivo geral</w:t>
+      <w:bookmarkStart w:id="5" w:name="_Toc450915689"/>
+      <w:r>
+        <w:rPr>
+          <w:rFonts w:cs="Arial"/>
+        </w:rPr>
+        <w:t>Metas</w:t>
       </w:r>
       <w:bookmarkEnd w:id="5"/>
-    </w:p>
-    <w:p>
-      <w:pPr>
-        <w:rPr>
-          <w:rFonts w:cs="Arial"/>
-        </w:rPr>
-      </w:pPr>
-      <w:r>
-        <w:rPr>
-          <w:rFonts w:cs="Arial"/>
-        </w:rPr>
-        <w:t>Desenvolver aplicativo que atenda a necessidade de pessoas que desejam adotar ou doar animais domésticos.</w:t>
-      </w:r>
-    </w:p>
-    <w:p>
-      <w:pPr>
-        <w:pStyle w:val="Ttulo3"/>
-        <w:rPr>
-          <w:rFonts w:cs="Arial"/>
-        </w:rPr>
-      </w:pPr>
-      <w:bookmarkStart w:id="6" w:name="_Toc450915689"/>
-      <w:r>
-        <w:rPr>
-          <w:rFonts w:cs="Arial"/>
-        </w:rPr>
-        <w:t>Metas</w:t>
-      </w:r>
-      <w:bookmarkEnd w:id="6"/>
     </w:p>
     <w:p>
       <w:pPr>
@@ -11478,14 +11476,14 @@
         </w:rPr>
         <w:tab/>
       </w:r>
-      <w:bookmarkStart w:id="7" w:name="_Toc450915690"/>
+      <w:bookmarkStart w:id="6" w:name="_Toc450915690"/>
       <w:r>
         <w:rPr>
           <w:rFonts w:cs="Arial"/>
         </w:rPr>
         <w:t>Metodologia utilizada</w:t>
       </w:r>
-      <w:bookmarkEnd w:id="7"/>
+      <w:bookmarkEnd w:id="6"/>
     </w:p>
     <w:p>
       <w:pPr>
@@ -11528,7 +11526,7 @@
           <w:rFonts w:cs="Arial"/>
         </w:rPr>
       </w:pPr>
-      <w:bookmarkStart w:id="8" w:name="_Toc450915691"/>
+      <w:bookmarkStart w:id="7" w:name="_Toc450915691"/>
       <w:r>
         <w:rPr>
           <w:rFonts w:cs="Arial"/>
@@ -11536,7 +11534,7 @@
         <w:lastRenderedPageBreak/>
         <w:t>Aspectos operacionais</w:t>
       </w:r>
-      <w:bookmarkEnd w:id="8"/>
+      <w:bookmarkEnd w:id="7"/>
     </w:p>
     <w:p>
       <w:pPr>
@@ -11762,143 +11760,143 @@
           <w:rFonts w:cs="Arial"/>
         </w:rPr>
       </w:pPr>
-      <w:bookmarkStart w:id="9" w:name="_Toc450915692"/>
+      <w:bookmarkStart w:id="8" w:name="_Toc450915692"/>
       <w:r>
         <w:rPr>
           <w:rFonts w:cs="Arial"/>
         </w:rPr>
         <w:t>Estrutura de organização e delimitação de estudo</w:t>
       </w:r>
+      <w:bookmarkEnd w:id="8"/>
+    </w:p>
+    <w:p>
+      <w:pPr>
+        <w:rPr>
+          <w:rFonts w:cs="Arial"/>
+        </w:rPr>
+      </w:pPr>
+      <w:r>
+        <w:rPr>
+          <w:rFonts w:cs="Arial"/>
+        </w:rPr>
+        <w:t>O projeto será organizado</w:t>
+      </w:r>
+      <w:r>
+        <w:rPr>
+          <w:rFonts w:cs="Arial"/>
+        </w:rPr>
+        <w:t xml:space="preserve"> para que todos os requisitos do software sejam documentados. Será feita uma análise de requisitos para levantamento de requisitos funcionais e requisitos não funcionais, e em cima dessas informações também serão feitos protótipos da aplicação antes de começar o desenvolvimento, simulando a interface gráfica com o usuário (GUI).</w:t>
+      </w:r>
+    </w:p>
+    <w:p>
+      <w:pPr>
+        <w:rPr>
+          <w:rFonts w:cs="Arial"/>
+        </w:rPr>
+      </w:pPr>
+      <w:r>
+        <w:rPr>
+          <w:rFonts w:cs="Arial"/>
+        </w:rPr>
+        <w:t xml:space="preserve">Serão estudados os sistemas de banco de dados que oferecem um melhor desempenho para aplicações móveis no sistema </w:t>
+      </w:r>
+      <w:proofErr w:type="spellStart"/>
+      <w:r>
+        <w:rPr>
+          <w:rFonts w:cs="Arial"/>
+        </w:rPr>
+        <w:t>Android</w:t>
+      </w:r>
+      <w:proofErr w:type="spellEnd"/>
+      <w:r>
+        <w:rPr>
+          <w:rFonts w:cs="Arial"/>
+        </w:rPr>
+        <w:t>. O grupo possui conhecimento na linguagem SQL (</w:t>
+      </w:r>
+      <w:proofErr w:type="spellStart"/>
+      <w:r>
+        <w:rPr>
+          <w:rFonts w:cs="Arial"/>
+        </w:rPr>
+        <w:t>Structured</w:t>
+      </w:r>
+      <w:proofErr w:type="spellEnd"/>
+      <w:r>
+        <w:rPr>
+          <w:rFonts w:cs="Arial"/>
+        </w:rPr>
+        <w:t xml:space="preserve"> Query </w:t>
+      </w:r>
+      <w:proofErr w:type="spellStart"/>
+      <w:r>
+        <w:rPr>
+          <w:rFonts w:cs="Arial"/>
+        </w:rPr>
+        <w:t>Language</w:t>
+      </w:r>
+      <w:proofErr w:type="spellEnd"/>
+      <w:r>
+        <w:rPr>
+          <w:rFonts w:cs="Arial"/>
+        </w:rPr>
+        <w:t>), essencial para executar tarefas de manipulação (DML), definição (DDL), controle (DCL), transação (DTL) e consulta (DQL) de banco de dados.</w:t>
+      </w:r>
+    </w:p>
+    <w:p>
+      <w:pPr>
+        <w:rPr>
+          <w:rFonts w:cs="Arial"/>
+        </w:rPr>
+      </w:pPr>
+      <w:r>
+        <w:rPr>
+          <w:rFonts w:cs="Arial"/>
+        </w:rPr>
+        <w:t xml:space="preserve">Será </w:t>
+      </w:r>
+      <w:proofErr w:type="gramStart"/>
+      <w:r>
+        <w:rPr>
+          <w:rFonts w:cs="Arial"/>
+        </w:rPr>
+        <w:t>implementado</w:t>
+      </w:r>
+      <w:proofErr w:type="gramEnd"/>
+      <w:r>
+        <w:rPr>
+          <w:rFonts w:cs="Arial"/>
+        </w:rPr>
+        <w:t xml:space="preserve"> a UML (Linguagem de modelagem unificada) no projeto. A UML é uma linguagem de modelagem muito utilizada em sistemas orientados a objeto. O objetivo é formar um diagrama de classes e assim poder apresentar o sistema de forma clara e objetiva, mostrando o objetivo e as funções de cada classe.</w:t>
+      </w:r>
+    </w:p>
+    <w:p>
+      <w:pPr>
+        <w:pStyle w:val="Ttulo2"/>
+        <w:rPr>
+          <w:rFonts w:cs="Arial"/>
+        </w:rPr>
+      </w:pPr>
+      <w:r>
+        <w:rPr>
+          <w:rFonts w:cs="Arial"/>
+        </w:rPr>
+        <w:tab/>
+      </w:r>
+      <w:bookmarkStart w:id="9" w:name="_Toc450915693"/>
+      <w:r>
+        <w:rPr>
+          <w:rFonts w:cs="Arial"/>
+        </w:rPr>
+        <w:t>Justificativa</w:t>
+      </w:r>
+      <w:r>
+        <w:rPr>
+          <w:rFonts w:cs="Arial"/>
+        </w:rPr>
+        <w:t xml:space="preserve"> da pesquisa</w:t>
+      </w:r>
       <w:bookmarkEnd w:id="9"/>
-    </w:p>
-    <w:p>
-      <w:pPr>
-        <w:rPr>
-          <w:rFonts w:cs="Arial"/>
-        </w:rPr>
-      </w:pPr>
-      <w:r>
-        <w:rPr>
-          <w:rFonts w:cs="Arial"/>
-        </w:rPr>
-        <w:t>O projeto será organizado</w:t>
-      </w:r>
-      <w:r>
-        <w:rPr>
-          <w:rFonts w:cs="Arial"/>
-        </w:rPr>
-        <w:t xml:space="preserve"> para que todos os requisitos do software sejam documentados. Será feita uma análise de requisitos para levantamento de requisitos funcionais e requisitos não funcionais, e em cima dessas informações também serão feitos protótipos da aplicação antes de começar o desenvolvimento, simulando a interface gráfica com o usuário (GUI).</w:t>
-      </w:r>
-    </w:p>
-    <w:p>
-      <w:pPr>
-        <w:rPr>
-          <w:rFonts w:cs="Arial"/>
-        </w:rPr>
-      </w:pPr>
-      <w:r>
-        <w:rPr>
-          <w:rFonts w:cs="Arial"/>
-        </w:rPr>
-        <w:t xml:space="preserve">Serão estudados os sistemas de banco de dados que oferecem um melhor desempenho para aplicações móveis no sistema </w:t>
-      </w:r>
-      <w:proofErr w:type="spellStart"/>
-      <w:r>
-        <w:rPr>
-          <w:rFonts w:cs="Arial"/>
-        </w:rPr>
-        <w:t>Android</w:t>
-      </w:r>
-      <w:proofErr w:type="spellEnd"/>
-      <w:r>
-        <w:rPr>
-          <w:rFonts w:cs="Arial"/>
-        </w:rPr>
-        <w:t>. O grupo possui conhecimento na linguagem SQL (</w:t>
-      </w:r>
-      <w:proofErr w:type="spellStart"/>
-      <w:r>
-        <w:rPr>
-          <w:rFonts w:cs="Arial"/>
-        </w:rPr>
-        <w:t>Structured</w:t>
-      </w:r>
-      <w:proofErr w:type="spellEnd"/>
-      <w:r>
-        <w:rPr>
-          <w:rFonts w:cs="Arial"/>
-        </w:rPr>
-        <w:t xml:space="preserve"> Query </w:t>
-      </w:r>
-      <w:proofErr w:type="spellStart"/>
-      <w:r>
-        <w:rPr>
-          <w:rFonts w:cs="Arial"/>
-        </w:rPr>
-        <w:t>Language</w:t>
-      </w:r>
-      <w:proofErr w:type="spellEnd"/>
-      <w:r>
-        <w:rPr>
-          <w:rFonts w:cs="Arial"/>
-        </w:rPr>
-        <w:t>), essencial para executar tarefas de manipulação (DML), definição (DDL), controle (DCL), transação (DTL) e consulta (DQL) de banco de dados.</w:t>
-      </w:r>
-    </w:p>
-    <w:p>
-      <w:pPr>
-        <w:rPr>
-          <w:rFonts w:cs="Arial"/>
-        </w:rPr>
-      </w:pPr>
-      <w:r>
-        <w:rPr>
-          <w:rFonts w:cs="Arial"/>
-        </w:rPr>
-        <w:t xml:space="preserve">Será </w:t>
-      </w:r>
-      <w:proofErr w:type="gramStart"/>
-      <w:r>
-        <w:rPr>
-          <w:rFonts w:cs="Arial"/>
-        </w:rPr>
-        <w:t>implementado</w:t>
-      </w:r>
-      <w:proofErr w:type="gramEnd"/>
-      <w:r>
-        <w:rPr>
-          <w:rFonts w:cs="Arial"/>
-        </w:rPr>
-        <w:t xml:space="preserve"> a UML (Linguagem de modelagem unificada) no projeto. A UML é uma linguagem de modelagem muito utilizada em sistemas orientados a objeto. O objetivo é formar um diagrama de classes e assim poder apresentar o sistema de forma clara e objetiva, mostrando o objetivo e as funções de cada classe.</w:t>
-      </w:r>
-    </w:p>
-    <w:p>
-      <w:pPr>
-        <w:pStyle w:val="Ttulo2"/>
-        <w:rPr>
-          <w:rFonts w:cs="Arial"/>
-        </w:rPr>
-      </w:pPr>
-      <w:r>
-        <w:rPr>
-          <w:rFonts w:cs="Arial"/>
-        </w:rPr>
-        <w:tab/>
-      </w:r>
-      <w:bookmarkStart w:id="10" w:name="_Toc450915693"/>
-      <w:r>
-        <w:rPr>
-          <w:rFonts w:cs="Arial"/>
-        </w:rPr>
-        <w:t>Justificativa</w:t>
-      </w:r>
-      <w:r>
-        <w:rPr>
-          <w:rFonts w:cs="Arial"/>
-        </w:rPr>
-        <w:t xml:space="preserve"> da pesquisa</w:t>
-      </w:r>
-      <w:bookmarkEnd w:id="10"/>
     </w:p>
     <w:p>
       <w:pPr>
@@ -11979,36 +11977,36 @@
         </w:rPr>
         <w:tab/>
       </w:r>
-      <w:bookmarkStart w:id="11" w:name="_Toc450915694"/>
+      <w:bookmarkStart w:id="10" w:name="_Toc450915694"/>
       <w:r>
         <w:rPr>
           <w:rFonts w:cs="Arial"/>
         </w:rPr>
         <w:t>Fundamentação teórica</w:t>
       </w:r>
+      <w:bookmarkEnd w:id="10"/>
+    </w:p>
+    <w:p>
+      <w:pPr>
+        <w:pStyle w:val="Ttulo2"/>
+        <w:rPr>
+          <w:rFonts w:cs="Arial"/>
+        </w:rPr>
+      </w:pPr>
+      <w:r>
+        <w:rPr>
+          <w:rFonts w:cs="Arial"/>
+        </w:rPr>
+        <w:tab/>
+      </w:r>
+      <w:bookmarkStart w:id="11" w:name="_Toc450915695"/>
+      <w:r>
+        <w:rPr>
+          <w:rFonts w:cs="Arial"/>
+        </w:rPr>
+        <w:t>Maus-tratos aos animais</w:t>
+      </w:r>
       <w:bookmarkEnd w:id="11"/>
-    </w:p>
-    <w:p>
-      <w:pPr>
-        <w:pStyle w:val="Ttulo2"/>
-        <w:rPr>
-          <w:rFonts w:cs="Arial"/>
-        </w:rPr>
-      </w:pPr>
-      <w:r>
-        <w:rPr>
-          <w:rFonts w:cs="Arial"/>
-        </w:rPr>
-        <w:tab/>
-      </w:r>
-      <w:bookmarkStart w:id="12" w:name="_Toc450915695"/>
-      <w:r>
-        <w:rPr>
-          <w:rFonts w:cs="Arial"/>
-        </w:rPr>
-        <w:t>Maus-tratos aos animais</w:t>
-      </w:r>
-      <w:bookmarkEnd w:id="12"/>
     </w:p>
     <w:p>
       <w:pPr>
@@ -12154,14 +12152,14 @@
         </w:rPr>
         <w:tab/>
       </w:r>
-      <w:bookmarkStart w:id="13" w:name="_Toc450915696"/>
+      <w:bookmarkStart w:id="12" w:name="_Toc450915696"/>
       <w:r>
         <w:rPr>
           <w:rFonts w:cs="Arial"/>
         </w:rPr>
         <w:t>Falta de informação</w:t>
       </w:r>
-      <w:bookmarkEnd w:id="13"/>
+      <w:bookmarkEnd w:id="12"/>
       <w:r>
         <w:rPr>
           <w:rFonts w:cs="Arial"/>
@@ -12311,14 +12309,14 @@
         </w:rPr>
         <w:tab/>
       </w:r>
-      <w:bookmarkStart w:id="14" w:name="_Toc450915697"/>
+      <w:bookmarkStart w:id="13" w:name="_Toc450915697"/>
       <w:r>
         <w:rPr>
           <w:rFonts w:cs="Arial"/>
         </w:rPr>
         <w:t>Abandono</w:t>
       </w:r>
-      <w:bookmarkEnd w:id="14"/>
+      <w:bookmarkEnd w:id="13"/>
     </w:p>
     <w:p>
       <w:pPr>
@@ -13245,14 +13243,14 @@
         <w:lastRenderedPageBreak/>
         <w:tab/>
       </w:r>
-      <w:bookmarkStart w:id="15" w:name="_Toc450915698"/>
+      <w:bookmarkStart w:id="14" w:name="_Toc450915698"/>
       <w:r>
         <w:rPr>
           <w:rFonts w:cs="Arial"/>
         </w:rPr>
         <w:t>Riscos</w:t>
       </w:r>
-      <w:bookmarkEnd w:id="15"/>
+      <w:bookmarkEnd w:id="14"/>
     </w:p>
     <w:p>
       <w:pPr>
@@ -13391,7 +13389,7 @@
           <w:szCs w:val="20"/>
         </w:rPr>
       </w:pPr>
-      <w:bookmarkStart w:id="16" w:name="_Toc450816272"/>
+      <w:bookmarkStart w:id="15" w:name="_Toc450816272"/>
       <w:r>
         <w:rPr>
           <w:rFonts w:cs="Arial"/>
@@ -13464,7 +13462,7 @@
         </w:rPr>
         <w:t>: Placa do Projeto ZELO na UFSM</w:t>
       </w:r>
-      <w:bookmarkEnd w:id="16"/>
+      <w:bookmarkEnd w:id="15"/>
     </w:p>
     <w:p>
       <w:pPr>
@@ -13595,14 +13593,14 @@
         </w:rPr>
         <w:tab/>
       </w:r>
-      <w:bookmarkStart w:id="17" w:name="_Toc450915699"/>
+      <w:bookmarkStart w:id="16" w:name="_Toc450915699"/>
       <w:r>
         <w:rPr>
           <w:rFonts w:cs="Arial"/>
         </w:rPr>
         <w:t>Aumento de instituições</w:t>
       </w:r>
-      <w:bookmarkEnd w:id="17"/>
+      <w:bookmarkEnd w:id="16"/>
     </w:p>
     <w:p>
       <w:pPr>
@@ -13716,14 +13714,14 @@
         </w:rPr>
         <w:tab/>
       </w:r>
-      <w:bookmarkStart w:id="18" w:name="_Toc450915700"/>
+      <w:bookmarkStart w:id="17" w:name="_Toc450915700"/>
       <w:r>
         <w:rPr>
           <w:rFonts w:cs="Arial"/>
         </w:rPr>
         <w:t>Castração de animais</w:t>
       </w:r>
-      <w:bookmarkEnd w:id="18"/>
+      <w:bookmarkEnd w:id="17"/>
     </w:p>
     <w:p>
       <w:pPr>
@@ -13902,14 +13900,14 @@
         </w:rPr>
         <w:tab/>
       </w:r>
-      <w:bookmarkStart w:id="19" w:name="_Toc450915701"/>
+      <w:bookmarkStart w:id="18" w:name="_Toc450915701"/>
       <w:r>
         <w:rPr>
           <w:rFonts w:cs="Arial"/>
         </w:rPr>
         <w:t>Como melhorar?</w:t>
       </w:r>
-      <w:bookmarkEnd w:id="19"/>
+      <w:bookmarkEnd w:id="18"/>
     </w:p>
     <w:p>
       <w:pPr>
@@ -13978,14 +13976,14 @@
           <w:rFonts w:cs="Arial"/>
         </w:rPr>
       </w:pPr>
-      <w:bookmarkStart w:id="20" w:name="_Toc450915702"/>
+      <w:bookmarkStart w:id="19" w:name="_Toc450915702"/>
       <w:r>
         <w:rPr>
           <w:rFonts w:cs="Arial"/>
         </w:rPr>
         <w:t>Direito dos animais</w:t>
       </w:r>
-      <w:bookmarkEnd w:id="20"/>
+      <w:bookmarkEnd w:id="19"/>
     </w:p>
     <w:p>
       <w:pPr>
@@ -14297,14 +14295,14 @@
           <w:rFonts w:eastAsia="Malgun Gothic" w:cs="Arial"/>
         </w:rPr>
       </w:pPr>
-      <w:bookmarkStart w:id="21" w:name="_Toc450915703"/>
+      <w:bookmarkStart w:id="20" w:name="_Toc450915703"/>
       <w:r>
         <w:rPr>
           <w:rFonts w:eastAsia="Malgun Gothic" w:cs="Arial"/>
         </w:rPr>
         <w:t>História do direito dos animais</w:t>
       </w:r>
-      <w:bookmarkEnd w:id="21"/>
+      <w:bookmarkEnd w:id="20"/>
     </w:p>
     <w:p>
       <w:pPr>
@@ -14738,14 +14736,14 @@
           <w:rFonts w:cs="Arial"/>
         </w:rPr>
       </w:pPr>
-      <w:bookmarkStart w:id="22" w:name="_Toc450915704"/>
+      <w:bookmarkStart w:id="21" w:name="_Toc450915704"/>
       <w:r>
         <w:rPr>
           <w:rFonts w:cs="Arial"/>
         </w:rPr>
         <w:t>Casos jurídicos</w:t>
       </w:r>
-      <w:bookmarkEnd w:id="22"/>
+      <w:bookmarkEnd w:id="21"/>
     </w:p>
     <w:p>
       <w:pPr>
@@ -15197,14 +15195,14 @@
           <w:rFonts w:cs="Arial"/>
         </w:rPr>
       </w:pPr>
-      <w:bookmarkStart w:id="23" w:name="_Toc450915705"/>
+      <w:bookmarkStart w:id="22" w:name="_Toc450915705"/>
       <w:r>
         <w:rPr>
           <w:rFonts w:cs="Arial"/>
         </w:rPr>
         <w:t>O tráfico e caça de animais</w:t>
       </w:r>
-      <w:bookmarkEnd w:id="23"/>
+      <w:bookmarkEnd w:id="22"/>
     </w:p>
     <w:p>
       <w:pPr>
@@ -15570,7 +15568,7 @@
           <w:szCs w:val="24"/>
         </w:rPr>
       </w:pPr>
-      <w:bookmarkStart w:id="24" w:name="_Toc450816328"/>
+      <w:bookmarkStart w:id="23" w:name="_Toc450816328"/>
       <w:r>
         <w:rPr>
           <w:rFonts w:cs="Arial"/>
@@ -15649,7 +15647,7 @@
         </w:rPr>
         <w:t xml:space="preserve"> - Destino de animais silvestres, depois de apreendidos pelo policiamento ambiental em São Paulo, com base no ano de 2005.</w:t>
       </w:r>
-      <w:bookmarkEnd w:id="24"/>
+      <w:bookmarkEnd w:id="23"/>
     </w:p>
     <w:tbl>
       <w:tblPr>
@@ -17149,14 +17147,14 @@
           <w:rFonts w:cs="Arial"/>
         </w:rPr>
       </w:pPr>
-      <w:bookmarkStart w:id="25" w:name="_Toc450915706"/>
+      <w:bookmarkStart w:id="24" w:name="_Toc450915706"/>
       <w:r>
         <w:rPr>
           <w:rFonts w:cs="Arial"/>
         </w:rPr>
         <w:t>ONGs</w:t>
       </w:r>
-      <w:bookmarkEnd w:id="25"/>
+      <w:bookmarkEnd w:id="24"/>
     </w:p>
     <w:p>
       <w:pPr>
@@ -17364,46 +17362,46 @@
           <w:rFonts w:cs="Arial"/>
         </w:rPr>
       </w:pPr>
-      <w:bookmarkStart w:id="26" w:name="_Toc450915707"/>
+      <w:bookmarkStart w:id="25" w:name="_Toc450915707"/>
       <w:r>
         <w:rPr>
           <w:rFonts w:cs="Arial"/>
         </w:rPr>
         <w:t>Ações das ONGs</w:t>
       </w:r>
+      <w:bookmarkEnd w:id="25"/>
+    </w:p>
+    <w:p>
+      <w:r>
+        <w:t xml:space="preserve">Ricardo </w:t>
+      </w:r>
+      <w:proofErr w:type="spellStart"/>
+      <w:r>
+        <w:t>Tubaldini</w:t>
+      </w:r>
+      <w:proofErr w:type="spellEnd"/>
+      <w:r>
+        <w:t xml:space="preserve"> (2014) afirma que a</w:t>
+      </w:r>
+      <w:r>
+        <w:t xml:space="preserve">s ONGs possuem diversos tipos de ações, mas a ação foco da maioria das ONGs são os resgate e tratamento de animais de rua, onde os voluntários que fazem parte das suas respectivas ONGs trabalham diretamente com os animais abandonados, resgatando-os, os tratando e deixando prontos para serem entregues à adoção responsável de famílias ou pessoas em meio de aprovação das próprias ONGs. Outra ação bastante executada pelas ONGs é a luta pelo fim aos maus-tratos aos animais. </w:t>
+      </w:r>
+    </w:p>
+    <w:p>
+      <w:pPr>
+        <w:pStyle w:val="Ttulo3"/>
+        <w:rPr>
+          <w:rFonts w:cs="Arial"/>
+        </w:rPr>
+      </w:pPr>
+      <w:bookmarkStart w:id="26" w:name="_Toc450915708"/>
+      <w:r>
+        <w:rPr>
+          <w:rFonts w:cs="Arial"/>
+        </w:rPr>
+        <w:t>Castrações</w:t>
+      </w:r>
       <w:bookmarkEnd w:id="26"/>
-    </w:p>
-    <w:p>
-      <w:r>
-        <w:t xml:space="preserve">Ricardo </w:t>
-      </w:r>
-      <w:proofErr w:type="spellStart"/>
-      <w:r>
-        <w:t>Tubaldini</w:t>
-      </w:r>
-      <w:proofErr w:type="spellEnd"/>
-      <w:r>
-        <w:t xml:space="preserve"> (2014) afirma que a</w:t>
-      </w:r>
-      <w:r>
-        <w:t xml:space="preserve">s ONGs possuem diversos tipos de ações, mas a ação foco da maioria das ONGs são os resgate e tratamento de animais de rua, onde os voluntários que fazem parte das suas respectivas ONGs trabalham diretamente com os animais abandonados, resgatando-os, os tratando e deixando prontos para serem entregues à adoção responsável de famílias ou pessoas em meio de aprovação das próprias ONGs. Outra ação bastante executada pelas ONGs é a luta pelo fim aos maus-tratos aos animais. </w:t>
-      </w:r>
-    </w:p>
-    <w:p>
-      <w:pPr>
-        <w:pStyle w:val="Ttulo3"/>
-        <w:rPr>
-          <w:rFonts w:cs="Arial"/>
-        </w:rPr>
-      </w:pPr>
-      <w:bookmarkStart w:id="27" w:name="_Toc450915708"/>
-      <w:r>
-        <w:rPr>
-          <w:rFonts w:cs="Arial"/>
-        </w:rPr>
-        <w:t>Castrações</w:t>
-      </w:r>
-      <w:bookmarkEnd w:id="27"/>
     </w:p>
     <w:p>
       <w:pPr>
@@ -17564,14 +17562,14 @@
           <w:rFonts w:cs="Arial"/>
         </w:rPr>
       </w:pPr>
-      <w:bookmarkStart w:id="28" w:name="_Toc450915709"/>
+      <w:bookmarkStart w:id="27" w:name="_Toc450915709"/>
       <w:r>
         <w:rPr>
           <w:rFonts w:cs="Arial"/>
         </w:rPr>
         <w:t>Adoção de animais</w:t>
       </w:r>
-      <w:bookmarkEnd w:id="28"/>
+      <w:bookmarkEnd w:id="27"/>
     </w:p>
     <w:p>
       <w:pPr>
@@ -17638,7 +17636,7 @@
           <w:rFonts w:cs="Arial"/>
         </w:rPr>
       </w:pPr>
-      <w:bookmarkStart w:id="29" w:name="_Toc450915710"/>
+      <w:bookmarkStart w:id="28" w:name="_Toc450915710"/>
       <w:r>
         <w:rPr>
           <w:rFonts w:cs="Arial"/>
@@ -17646,7 +17644,7 @@
         <w:lastRenderedPageBreak/>
         <w:t>Centro de zoonoses</w:t>
       </w:r>
-      <w:bookmarkEnd w:id="29"/>
+      <w:bookmarkEnd w:id="28"/>
     </w:p>
     <w:p>
       <w:pPr>
@@ -17802,14 +17800,14 @@
           <w:rFonts w:cs="Arial"/>
         </w:rPr>
       </w:pPr>
-      <w:bookmarkStart w:id="30" w:name="_Toc450915711"/>
+      <w:bookmarkStart w:id="29" w:name="_Toc450915711"/>
       <w:r>
         <w:rPr>
           <w:rFonts w:cs="Arial"/>
         </w:rPr>
         <w:t>Zoonoses</w:t>
       </w:r>
-      <w:bookmarkEnd w:id="30"/>
+      <w:bookmarkEnd w:id="29"/>
     </w:p>
     <w:p>
       <w:pPr>
@@ -18273,12 +18271,206 @@
           <w:rFonts w:cs="Arial"/>
         </w:rPr>
       </w:pPr>
-      <w:bookmarkStart w:id="31" w:name="_Toc450915712"/>
+      <w:bookmarkStart w:id="30" w:name="_Toc450915712"/>
       <w:r>
         <w:rPr>
           <w:rFonts w:cs="Arial"/>
         </w:rPr>
         <w:t xml:space="preserve">Sistema operacional </w:t>
+      </w:r>
+      <w:proofErr w:type="spellStart"/>
+      <w:r>
+        <w:rPr>
+          <w:rFonts w:cs="Arial"/>
+        </w:rPr>
+        <w:t>Android</w:t>
+      </w:r>
+      <w:bookmarkEnd w:id="30"/>
+      <w:proofErr w:type="spellEnd"/>
+    </w:p>
+    <w:p>
+      <w:pPr>
+        <w:rPr>
+          <w:rFonts w:cs="Arial"/>
+        </w:rPr>
+      </w:pPr>
+      <w:r>
+        <w:rPr>
+          <w:rFonts w:cs="Arial"/>
+        </w:rPr>
+        <w:t xml:space="preserve">Com o passar dos anos, os telefones celulares foram evoluindo e ganhando cada vez mais recursos. Hoje, é um item indispensável na vida de milhares de pessoas espalhadas pelo mundo. Mas não foi somente a vida de usuários que </w:t>
+      </w:r>
+      <w:proofErr w:type="gramStart"/>
+      <w:r>
+        <w:rPr>
+          <w:rFonts w:cs="Arial"/>
+        </w:rPr>
+        <w:t>mudou,</w:t>
+      </w:r>
+      <w:proofErr w:type="gramEnd"/>
+      <w:r>
+        <w:rPr>
+          <w:rFonts w:cs="Arial"/>
+        </w:rPr>
+        <w:t xml:space="preserve"> os desenvolvedores também tiveram a surpresa de um mercado mais expandido.</w:t>
+      </w:r>
+    </w:p>
+    <w:p>
+      <w:pPr>
+        <w:rPr>
+          <w:rFonts w:cs="Arial"/>
+        </w:rPr>
+      </w:pPr>
+      <w:r>
+        <w:rPr>
+          <w:rFonts w:cs="Arial"/>
+        </w:rPr>
+        <w:t xml:space="preserve">Segundo João Bosco Monteiro (2015), tempos atrás </w:t>
+      </w:r>
+      <w:r>
+        <w:rPr>
+          <w:rFonts w:cs="Arial"/>
+        </w:rPr>
+        <w:t>o mercado de desenvolvimento de software para dispositivos móveis era muito restrito entre os fabricantes e as operadoras que controlavam a inclusão dos aplicativos nos portáteis. A liberação de um kit de des</w:t>
+      </w:r>
+      <w:r>
+        <w:rPr>
+          <w:rFonts w:cs="Arial"/>
+        </w:rPr>
+        <w:t>envolvimento de software (SDK) possibilitou</w:t>
+      </w:r>
+      <w:r>
+        <w:rPr>
+          <w:rFonts w:cs="Arial"/>
+        </w:rPr>
+        <w:t xml:space="preserve"> a abertura desse mercado para qualquer empresa ou desenvolvedor, criando assim novas oportunidades de negócio.</w:t>
+      </w:r>
+    </w:p>
+    <w:p>
+      <w:pPr>
+        <w:rPr>
+          <w:rFonts w:cs="Arial"/>
+        </w:rPr>
+      </w:pPr>
+      <w:r>
+        <w:rPr>
+          <w:rFonts w:cs="Arial"/>
+        </w:rPr>
+        <w:t xml:space="preserve">A plataforma </w:t>
+      </w:r>
+      <w:proofErr w:type="spellStart"/>
+      <w:r>
+        <w:rPr>
+          <w:rFonts w:cs="Arial"/>
+        </w:rPr>
+        <w:t>Android</w:t>
+      </w:r>
+      <w:proofErr w:type="spellEnd"/>
+      <w:r>
+        <w:rPr>
+          <w:rFonts w:cs="Arial"/>
+        </w:rPr>
+        <w:t xml:space="preserve"> desfruta hoje de um papel de destaque no mercado, pela significativa quantidade de dispositivos que possuem o sistema operacional e pela API rica, disponibilizando fácil acesso a recursos do dispositivo, como Wi-Fi, GPS, Bluetooth e entre outros. A linguagem utilizada para desenvolver para o sistema operacional móvel da Google é o Java, que é uma linguagem de programação orientada a objetos bastante disseminada. A simplicidade e o baixo custo para publicação de aplicativos na loja Google Play, são características que fazem com que a popularidade da plataforma entre os desenvolvedores só aumente, além é claro da quantidade de dispositivos </w:t>
+      </w:r>
+      <w:proofErr w:type="spellStart"/>
+      <w:r>
+        <w:rPr>
+          <w:rFonts w:cs="Arial"/>
+        </w:rPr>
+        <w:t>Android</w:t>
+      </w:r>
+      <w:proofErr w:type="spellEnd"/>
+      <w:r>
+        <w:rPr>
+          <w:rFonts w:cs="Arial"/>
+        </w:rPr>
+        <w:t xml:space="preserve"> em uso no mundo todo.</w:t>
+      </w:r>
+    </w:p>
+    <w:p>
+      <w:pPr>
+        <w:rPr>
+          <w:rFonts w:cs="Arial"/>
+        </w:rPr>
+      </w:pPr>
+      <w:r>
+        <w:rPr>
+          <w:rFonts w:cs="Arial"/>
+        </w:rPr>
+        <w:t xml:space="preserve">Segundo o relatório do </w:t>
+      </w:r>
+      <w:proofErr w:type="spellStart"/>
+      <w:r>
+        <w:rPr>
+          <w:rFonts w:cs="Arial"/>
+        </w:rPr>
+        <w:t>International</w:t>
+      </w:r>
+      <w:proofErr w:type="spellEnd"/>
+      <w:r>
+        <w:rPr>
+          <w:rFonts w:cs="Arial"/>
+        </w:rPr>
+        <w:t xml:space="preserve"> Data Corporation (IDC) publicado em maio de 2012, o </w:t>
+      </w:r>
+      <w:proofErr w:type="spellStart"/>
+      <w:r>
+        <w:rPr>
+          <w:rFonts w:cs="Arial"/>
+        </w:rPr>
+        <w:t>Android</w:t>
+      </w:r>
+      <w:proofErr w:type="spellEnd"/>
+      <w:r>
+        <w:rPr>
+          <w:rFonts w:cs="Arial"/>
+        </w:rPr>
+        <w:t xml:space="preserve"> possui 59% do mercado de smartphones e soma a quantia de 89,9 milhões de aparelhos distribuídos apenas no primeiro trimestre de 2012, em todo mundo. Em segundo lugar, aparece o </w:t>
+      </w:r>
+      <w:proofErr w:type="spellStart"/>
+      <w:proofErr w:type="gramStart"/>
+      <w:r>
+        <w:rPr>
+          <w:rFonts w:cs="Arial"/>
+        </w:rPr>
+        <w:t>iOS</w:t>
+      </w:r>
+      <w:proofErr w:type="spellEnd"/>
+      <w:proofErr w:type="gramEnd"/>
+      <w:r>
+        <w:rPr>
+          <w:rFonts w:cs="Arial"/>
+        </w:rPr>
+        <w:t xml:space="preserve"> que é o sistema operacional do Apple </w:t>
+      </w:r>
+      <w:proofErr w:type="spellStart"/>
+      <w:r>
+        <w:rPr>
+          <w:rFonts w:cs="Arial"/>
+        </w:rPr>
+        <w:t>Iphone</w:t>
+      </w:r>
+      <w:proofErr w:type="spellEnd"/>
+      <w:r>
+        <w:rPr>
+          <w:rFonts w:cs="Arial"/>
+        </w:rPr>
+        <w:t xml:space="preserve">. </w:t>
+      </w:r>
+    </w:p>
+    <w:p>
+      <w:pPr>
+        <w:pStyle w:val="Ttulo3"/>
+        <w:rPr>
+          <w:rFonts w:cs="Arial"/>
+        </w:rPr>
+      </w:pPr>
+      <w:bookmarkStart w:id="31" w:name="_Toc450915713"/>
+      <w:r>
+        <w:rPr>
+          <w:rFonts w:cs="Arial"/>
+        </w:rPr>
+        <w:t xml:space="preserve">Conhecendo o sistema </w:t>
       </w:r>
       <w:proofErr w:type="spellStart"/>
       <w:r>
@@ -18300,71 +18492,296 @@
         <w:rPr>
           <w:rFonts w:cs="Arial"/>
         </w:rPr>
-        <w:t xml:space="preserve">Com o passar dos anos, os telefones celulares foram evoluindo e ganhando cada vez mais recursos. Hoje, é um item indispensável na vida de milhares de pessoas espalhadas pelo mundo. Mas não foi somente a vida de usuários que </w:t>
+        <w:t>Conforme Pereira &amp; Silva (2009), o</w:t>
+      </w:r>
+      <w:r>
+        <w:rPr>
+          <w:rFonts w:cs="Arial"/>
+        </w:rPr>
+        <w:t xml:space="preserve"> </w:t>
+      </w:r>
+      <w:proofErr w:type="spellStart"/>
+      <w:r>
+        <w:rPr>
+          <w:rFonts w:cs="Arial"/>
+        </w:rPr>
+        <w:t>Android</w:t>
+      </w:r>
+      <w:proofErr w:type="spellEnd"/>
+      <w:r>
+        <w:rPr>
+          <w:rFonts w:cs="Arial"/>
+        </w:rPr>
+        <w:t xml:space="preserve"> é uma plataforma para tecnologia móvel completa, envolvendo um pacote com programas para celulares, já com um sistema operacional, middleware, aplicativos e interface do usuário. </w:t>
+      </w:r>
+    </w:p>
+    <w:p>
+      <w:pPr>
+        <w:rPr>
+          <w:rFonts w:cs="Arial"/>
+        </w:rPr>
+      </w:pPr>
+      <w:r>
+        <w:rPr>
+          <w:rFonts w:cs="Arial"/>
+        </w:rPr>
+        <w:lastRenderedPageBreak/>
+        <w:t xml:space="preserve">O </w:t>
+      </w:r>
+      <w:proofErr w:type="spellStart"/>
+      <w:r>
+        <w:rPr>
+          <w:rFonts w:cs="Arial"/>
+        </w:rPr>
+        <w:t>Android</w:t>
+      </w:r>
+      <w:proofErr w:type="spellEnd"/>
+      <w:r>
+        <w:rPr>
+          <w:rFonts w:cs="Arial"/>
+        </w:rPr>
+        <w:t xml:space="preserve"> foi criado com a intenção de permitir que os desenvolvedores tenham total controle dos recursos e funcionalidades do celular, através do sistema operacional. Foi construído para ser completamente aberto, permitindo que uma aplicação apele para qualquer funcionalidade de núcleo do telefone, como efetuar chamadas, enviar mensagens, acessar a câmera, e entre outras infinitas opções. O desenvolvedor é livre para adaptar e evoluir cada vez mais essas funcionalidades.</w:t>
+      </w:r>
+    </w:p>
+    <w:p>
+      <w:pPr>
+        <w:rPr>
+          <w:rFonts w:cs="Arial"/>
+        </w:rPr>
+      </w:pPr>
+      <w:r>
+        <w:rPr>
+          <w:rFonts w:cs="Arial"/>
+        </w:rPr>
+        <w:t>Ainda segunda obra de Pereira &amp; Silva, a</w:t>
+      </w:r>
+      <w:r>
+        <w:rPr>
+          <w:rFonts w:cs="Arial"/>
+        </w:rPr>
+        <w:t xml:space="preserve"> plataforma </w:t>
+      </w:r>
+      <w:proofErr w:type="spellStart"/>
+      <w:r>
+        <w:rPr>
+          <w:rFonts w:cs="Arial"/>
+        </w:rPr>
+        <w:t>Android</w:t>
+      </w:r>
+      <w:proofErr w:type="spellEnd"/>
+      <w:r>
+        <w:rPr>
+          <w:rFonts w:cs="Arial"/>
+        </w:rPr>
+        <w:t xml:space="preserve"> foi desenvolvida com base no sistema operacional Linux e é composta por um conjunto de ferramentas que atua em todas as fases do desenvolvimento do projeto, desde a execução até a criação de softwares específicos. Apesar de ter sido construído em Linux, não é um Linux, não possui alguns dos conjuntos de padrões apresentados em algumas distribuições Linux. </w:t>
+      </w:r>
+    </w:p>
+    <w:p>
+      <w:pPr>
+        <w:pStyle w:val="Ttulo3"/>
+        <w:rPr>
+          <w:rFonts w:cs="Arial"/>
+        </w:rPr>
+      </w:pPr>
+      <w:bookmarkStart w:id="32" w:name="_Toc450915714"/>
+      <w:r>
+        <w:rPr>
+          <w:rFonts w:cs="Arial"/>
+        </w:rPr>
+        <w:t xml:space="preserve">Criação do sistema </w:t>
+      </w:r>
+      <w:proofErr w:type="spellStart"/>
+      <w:r>
+        <w:rPr>
+          <w:rFonts w:cs="Arial"/>
+        </w:rPr>
+        <w:t>Android</w:t>
+      </w:r>
+      <w:bookmarkEnd w:id="32"/>
+      <w:proofErr w:type="spellEnd"/>
+    </w:p>
+    <w:p>
+      <w:pPr>
+        <w:rPr>
+          <w:rFonts w:cs="Arial"/>
+        </w:rPr>
+      </w:pPr>
+      <w:r>
+        <w:rPr>
+          <w:rFonts w:cs="Arial"/>
+        </w:rPr>
+        <w:t xml:space="preserve">Em 2005, o Google adquiriu a </w:t>
+      </w:r>
+      <w:proofErr w:type="spellStart"/>
+      <w:r>
+        <w:rPr>
+          <w:rFonts w:cs="Arial"/>
+        </w:rPr>
+        <w:t>Android</w:t>
+      </w:r>
+      <w:proofErr w:type="spellEnd"/>
+      <w:r>
+        <w:rPr>
+          <w:rFonts w:cs="Arial"/>
+        </w:rPr>
+        <w:t xml:space="preserve"> Inc., e esta passou a fazer parte da gigante das buscas na Internet. Essa aquisição serviu também para aguçar a curiosidade de especialistas em tecnologia: quais seriam os planos da empresa de Larry Page e Sergey Brin no mercado de dispositivos móveis?</w:t>
+      </w:r>
+    </w:p>
+    <w:p>
+      <w:pPr>
+        <w:rPr>
+          <w:rFonts w:cs="Arial"/>
+        </w:rPr>
+      </w:pPr>
+      <w:r>
+        <w:rPr>
+          <w:rFonts w:cs="Arial"/>
+        </w:rPr>
+        <w:t xml:space="preserve">Conforme obra de Luiz Carlos </w:t>
+      </w:r>
+      <w:proofErr w:type="spellStart"/>
+      <w:r>
+        <w:rPr>
+          <w:rFonts w:cs="Arial"/>
+        </w:rPr>
+        <w:t>Querino</w:t>
+      </w:r>
+      <w:proofErr w:type="spellEnd"/>
+      <w:r>
+        <w:rPr>
+          <w:rFonts w:cs="Arial"/>
+        </w:rPr>
+        <w:t xml:space="preserve"> Filho (2013), q</w:t>
+      </w:r>
+      <w:r>
+        <w:rPr>
+          <w:rFonts w:cs="Arial"/>
+        </w:rPr>
+        <w:t xml:space="preserve">uando em 2007 a atual concorrente da Google nesse mercado, a Apple, apresentou o primeiro modelo do </w:t>
       </w:r>
       <w:proofErr w:type="gramStart"/>
       <w:r>
         <w:rPr>
           <w:rFonts w:cs="Arial"/>
         </w:rPr>
-        <w:t>mudou,</w:t>
+        <w:t>iPhone</w:t>
       </w:r>
       <w:proofErr w:type="gramEnd"/>
       <w:r>
         <w:rPr>
           <w:rFonts w:cs="Arial"/>
         </w:rPr>
-        <w:t xml:space="preserve"> os desenvolvedores também tiveram a surpresa de um mercado mais expandido.</w:t>
-      </w:r>
-    </w:p>
-    <w:p>
-      <w:pPr>
-        <w:rPr>
-          <w:rFonts w:cs="Arial"/>
-        </w:rPr>
-      </w:pPr>
-      <w:r>
-        <w:rPr>
-          <w:rFonts w:cs="Arial"/>
-        </w:rPr>
-        <w:t xml:space="preserve">Segundo João Bosco Monteiro (2015), tempos atrás </w:t>
-      </w:r>
-      <w:r>
-        <w:rPr>
-          <w:rFonts w:cs="Arial"/>
-        </w:rPr>
-        <w:t>o mercado de desenvolvimento de software para dispositivos móveis era muito restrito entre os fabricantes e as operadoras que controlavam a inclusão dos aplicativos nos portáteis. A liberação de um kit de des</w:t>
-      </w:r>
-      <w:r>
-        <w:rPr>
-          <w:rFonts w:cs="Arial"/>
-        </w:rPr>
-        <w:t>envolvimento de software (SDK) possibilitou</w:t>
-      </w:r>
-      <w:r>
-        <w:rPr>
-          <w:rFonts w:cs="Arial"/>
-        </w:rPr>
-        <w:t xml:space="preserve"> a abertura desse mercado para qualquer empresa ou desenvolvedor, criando assim novas oportunidades de negócio.</w:t>
-      </w:r>
-    </w:p>
-    <w:p>
-      <w:pPr>
-        <w:rPr>
-          <w:rFonts w:cs="Arial"/>
-        </w:rPr>
-      </w:pPr>
-      <w:r>
-        <w:rPr>
-          <w:rFonts w:cs="Arial"/>
-        </w:rPr>
-        <w:t xml:space="preserve">A plataforma </w:t>
+        <w:t xml:space="preserve">, a guerra entre o mercado de sistemas móveis começou. Inicialmente, as duas empresas pareciam que seriam parceiras, já que o </w:t>
+      </w:r>
+      <w:proofErr w:type="gramStart"/>
+      <w:r>
+        <w:rPr>
+          <w:rFonts w:cs="Arial"/>
+        </w:rPr>
+        <w:t>iPhone</w:t>
+      </w:r>
+      <w:proofErr w:type="gramEnd"/>
+      <w:r>
+        <w:rPr>
+          <w:rFonts w:cs="Arial"/>
+        </w:rPr>
+        <w:t xml:space="preserve"> continha alguns recursos padrões do Google, como o GPS do aparelho e o motor de busca principal. Eric Schmidt, na época CEO da Google, inclusive fazia parte do conselho de direção da Apple, chegando até mesmo a participar do evento de lançamento do aparelho.</w:t>
+      </w:r>
+    </w:p>
+    <w:p>
+      <w:pPr>
+        <w:rPr>
+          <w:rFonts w:cs="Arial"/>
+        </w:rPr>
+      </w:pPr>
+      <w:r>
+        <w:rPr>
+          <w:rFonts w:cs="Arial"/>
+        </w:rPr>
+        <w:t xml:space="preserve">Diz </w:t>
+      </w:r>
+      <w:proofErr w:type="gramStart"/>
+      <w:r>
+        <w:rPr>
+          <w:rFonts w:cs="Arial"/>
+        </w:rPr>
+        <w:t>a</w:t>
+      </w:r>
+      <w:proofErr w:type="gramEnd"/>
+      <w:r>
+        <w:rPr>
+          <w:rFonts w:cs="Arial"/>
+        </w:rPr>
+        <w:t xml:space="preserve"> lenda que Steve Jobs se enfureceu com Eric Schmidt e com a Google quando ficou sabendo dos planos da gigante das buscas no mercado de sistemas móveis. Independente de fofocas, pouco tempo depois ocorreu </w:t>
+      </w:r>
+      <w:proofErr w:type="gramStart"/>
+      <w:r>
+        <w:rPr>
+          <w:rFonts w:cs="Arial"/>
+        </w:rPr>
+        <w:t>a</w:t>
+      </w:r>
+      <w:proofErr w:type="gramEnd"/>
+      <w:r>
+        <w:rPr>
+          <w:rFonts w:cs="Arial"/>
+        </w:rPr>
+        <w:t xml:space="preserve"> saída de Eric Schmidt do conselho da Apple e a remoção dos serviços do Google como padrão no sistema operacional da empresa de Jobs. E em </w:t>
+      </w:r>
+      <w:proofErr w:type="gramStart"/>
+      <w:r>
+        <w:rPr>
+          <w:rFonts w:cs="Arial"/>
+        </w:rPr>
+        <w:t>5</w:t>
+      </w:r>
+      <w:proofErr w:type="gramEnd"/>
+      <w:r>
+        <w:rPr>
+          <w:rFonts w:cs="Arial"/>
+        </w:rPr>
+        <w:t xml:space="preserve"> de novembro de 2007, quando o iPhone já era um sucesso de vendas, a Google anunciou a criação da Open </w:t>
       </w:r>
       <w:proofErr w:type="spellStart"/>
       <w:r>
         <w:rPr>
           <w:rFonts w:cs="Arial"/>
         </w:rPr>
+        <w:t>Handset</w:t>
+      </w:r>
+      <w:proofErr w:type="spellEnd"/>
+      <w:r>
+        <w:rPr>
+          <w:rFonts w:cs="Arial"/>
+        </w:rPr>
+        <w:t xml:space="preserve"> Alliance, uma associação encabeçada por ela que contava com a participação de grandes empresas do mercado de dispositivos móveis, como Motorola, Samsung e HTC. Segundo </w:t>
+      </w:r>
+      <w:proofErr w:type="gramStart"/>
+      <w:r>
+        <w:rPr>
+          <w:rFonts w:cs="Arial"/>
+        </w:rPr>
+        <w:t>a Google</w:t>
+      </w:r>
+      <w:proofErr w:type="gramEnd"/>
+      <w:r>
+        <w:rPr>
+          <w:rFonts w:cs="Arial"/>
+        </w:rPr>
+        <w:t xml:space="preserve">, a criação dessa aliança tinha o </w:t>
+      </w:r>
+      <w:r>
+        <w:rPr>
+          <w:rFonts w:cs="Arial"/>
+        </w:rPr>
+        <w:lastRenderedPageBreak/>
+        <w:t xml:space="preserve">intuito de desenvolver padrões abertos para dispositivos móveis. No mesmo dia, foi apresentado o primeiro produto: o sistema operacional </w:t>
+      </w:r>
+      <w:proofErr w:type="spellStart"/>
+      <w:r>
+        <w:rPr>
+          <w:rFonts w:cs="Arial"/>
+        </w:rPr>
         <w:t>Android</w:t>
       </w:r>
       <w:proofErr w:type="spellEnd"/>
@@ -18372,13 +18789,46 @@
         <w:rPr>
           <w:rFonts w:cs="Arial"/>
         </w:rPr>
-        <w:t xml:space="preserve"> desfruta hoje de um papel de destaque no mercado, pela significativa quantidade de dispositivos que possuem o sistema operacional e pela API rica, disponibilizando fácil acesso a recursos do dispositivo, como Wi-Fi, GPS, Bluetooth e entre outros. A linguagem utilizada para desenvolver para o sistema operacional móvel da Google é o Java, que é uma linguagem de programação orientada a objetos bastante disseminada. A simplicidade e o baixo custo para publicação de aplicativos na loja Google Play, são características que fazem com que a popularidade da plataforma entre os desenvolvedores só aumente, além é claro da quantidade de dispositivos </w:t>
+        <w:t>, que equiparia uma nova geração de celulares, os smartphones, que seriam lançados comercialmente em 2008.</w:t>
+      </w:r>
+    </w:p>
+    <w:p>
+      <w:pPr>
+        <w:rPr>
+          <w:rFonts w:cs="Arial"/>
+        </w:rPr>
+      </w:pPr>
+      <w:r>
+        <w:rPr>
+          <w:rFonts w:cs="Arial"/>
+        </w:rPr>
+        <w:t xml:space="preserve">Ainda conforme obra de Luiz </w:t>
       </w:r>
       <w:proofErr w:type="spellStart"/>
       <w:r>
         <w:rPr>
           <w:rFonts w:cs="Arial"/>
         </w:rPr>
+        <w:t>Querino</w:t>
+      </w:r>
+      <w:proofErr w:type="spellEnd"/>
+      <w:r>
+        <w:rPr>
+          <w:rFonts w:cs="Arial"/>
+        </w:rPr>
+        <w:t xml:space="preserve">, </w:t>
+      </w:r>
+      <w:r>
+        <w:rPr>
+          <w:rFonts w:cs="Arial"/>
+        </w:rPr>
+        <w:t xml:space="preserve">o </w:t>
+      </w:r>
+      <w:proofErr w:type="spellStart"/>
+      <w:r>
+        <w:rPr>
+          <w:rFonts w:cs="Arial"/>
+        </w:rPr>
         <w:t>Android</w:t>
       </w:r>
       <w:proofErr w:type="spellEnd"/>
@@ -18386,40 +18836,73 @@
         <w:rPr>
           <w:rFonts w:cs="Arial"/>
         </w:rPr>
-        <w:t xml:space="preserve"> em uso no mundo todo.</w:t>
-      </w:r>
-    </w:p>
-    <w:p>
-      <w:pPr>
-        <w:rPr>
-          <w:rFonts w:cs="Arial"/>
-        </w:rPr>
-      </w:pPr>
-      <w:r>
-        <w:rPr>
-          <w:rFonts w:cs="Arial"/>
-        </w:rPr>
-        <w:t xml:space="preserve">Segundo o relatório do </w:t>
+        <w:t xml:space="preserve">, fruto direto da </w:t>
       </w:r>
       <w:proofErr w:type="spellStart"/>
       <w:r>
         <w:rPr>
           <w:rFonts w:cs="Arial"/>
         </w:rPr>
-        <w:t>International</w:t>
+        <w:t>Android</w:t>
       </w:r>
       <w:proofErr w:type="spellEnd"/>
       <w:r>
         <w:rPr>
           <w:rFonts w:cs="Arial"/>
         </w:rPr>
-        <w:t xml:space="preserve"> Data Corporation (IDC) publicado em maio de 2012, o </w:t>
+        <w:t xml:space="preserve"> Inc.,</w:t>
+      </w:r>
+      <w:r>
+        <w:rPr>
+          <w:rFonts w:cs="Arial"/>
+        </w:rPr>
+        <w:t xml:space="preserve"> foi anunciado como um sistema operacional baseado no núcleo do Linux e consequentemente herdaria o </w:t>
+      </w:r>
+      <w:r>
+        <w:rPr>
+          <w:rFonts w:cs="Arial"/>
+          <w:i/>
+        </w:rPr>
+        <w:t>pedigree</w:t>
+      </w:r>
+      <w:r>
+        <w:rPr>
+          <w:rFonts w:cs="Arial"/>
+        </w:rPr>
+        <w:t xml:space="preserve"> deste, oferecendo estabilidade e segurança aos usuários. Para completar, seguiria a mesma filosofia aberta (baseada no conceito de software livre/open </w:t>
       </w:r>
       <w:proofErr w:type="spellStart"/>
       <w:r>
         <w:rPr>
           <w:rFonts w:cs="Arial"/>
         </w:rPr>
+        <w:t>source</w:t>
+      </w:r>
+      <w:proofErr w:type="spellEnd"/>
+      <w:r>
+        <w:rPr>
+          <w:rFonts w:cs="Arial"/>
+        </w:rPr>
+        <w:t>) do Linux: estaria disponível livremente, podendo ser usado simultaneamente por vários fabricantes.</w:t>
+      </w:r>
+    </w:p>
+    <w:p>
+      <w:pPr>
+        <w:rPr>
+          <w:rFonts w:cs="Arial"/>
+        </w:rPr>
+      </w:pPr>
+      <w:r>
+        <w:rPr>
+          <w:rFonts w:cs="Arial"/>
+        </w:rPr>
+        <w:t xml:space="preserve">Em pouco tempo, assim como previsto por especialistas, o </w:t>
+      </w:r>
+      <w:proofErr w:type="spellStart"/>
+      <w:r>
+        <w:rPr>
+          <w:rFonts w:cs="Arial"/>
+        </w:rPr>
         <w:t>Android</w:t>
       </w:r>
       <w:proofErr w:type="spellEnd"/>
@@ -18427,7 +18910,7 @@
         <w:rPr>
           <w:rFonts w:cs="Arial"/>
         </w:rPr>
-        <w:t xml:space="preserve"> possui 59% do mercado de smartphones e soma a quantia de 89,9 milhões de aparelhos distribuídos apenas no primeiro trimestre de 2012, em todo mundo. Em segundo lugar, aparece o </w:t>
+        <w:t xml:space="preserve"> se tornou o sistema operacional móvel líder do mercado. Isso se deve a fatores como a qualidade do sistema e sua arquitetura aberta, diferente do </w:t>
       </w:r>
       <w:proofErr w:type="spellStart"/>
       <w:proofErr w:type="gramStart"/>
@@ -18443,21 +18926,63 @@
         <w:rPr>
           <w:rFonts w:cs="Arial"/>
         </w:rPr>
-        <w:t xml:space="preserve"> que é o sistema operacional do Apple </w:t>
+        <w:t xml:space="preserve"> que é proprietário da Apple e só é usado em dispositivos da empresa. Outro fato que ajudou na popularização do </w:t>
       </w:r>
       <w:proofErr w:type="spellStart"/>
       <w:r>
         <w:rPr>
           <w:rFonts w:cs="Arial"/>
         </w:rPr>
-        <w:t>Iphone</w:t>
+        <w:t>Android</w:t>
       </w:r>
       <w:proofErr w:type="spellEnd"/>
       <w:r>
         <w:rPr>
           <w:rFonts w:cs="Arial"/>
         </w:rPr>
-        <w:t xml:space="preserve">. </w:t>
+        <w:t xml:space="preserve"> foi </w:t>
+      </w:r>
+      <w:proofErr w:type="gramStart"/>
+      <w:r>
+        <w:rPr>
+          <w:rFonts w:cs="Arial"/>
+        </w:rPr>
+        <w:t>a</w:t>
+      </w:r>
+      <w:proofErr w:type="gramEnd"/>
+      <w:r>
+        <w:rPr>
+          <w:rFonts w:cs="Arial"/>
+        </w:rPr>
+        <w:t xml:space="preserve"> escolha da linguagem Java para o desenvolvimento de aplicativos que executem no </w:t>
+      </w:r>
+      <w:proofErr w:type="spellStart"/>
+      <w:r>
+        <w:rPr>
+          <w:rFonts w:cs="Arial"/>
+        </w:rPr>
+        <w:t>Android</w:t>
+      </w:r>
+      <w:proofErr w:type="spellEnd"/>
+      <w:r>
+        <w:rPr>
+          <w:rFonts w:cs="Arial"/>
+        </w:rPr>
+        <w:t xml:space="preserve">. Em junho de 2013, o índice </w:t>
+      </w:r>
+      <w:proofErr w:type="spellStart"/>
+      <w:r>
+        <w:rPr>
+          <w:rFonts w:cs="Arial"/>
+        </w:rPr>
+        <w:t>Tiobe</w:t>
+      </w:r>
+      <w:proofErr w:type="spellEnd"/>
+      <w:r>
+        <w:rPr>
+          <w:rFonts w:cs="Arial"/>
+        </w:rPr>
+        <w:t xml:space="preserve"> apontava Java como a segunda linguagem de programação mais usada no mundo.</w:t>
       </w:r>
     </w:p>
     <w:p>
@@ -18467,541 +18992,14 @@
           <w:rFonts w:cs="Arial"/>
         </w:rPr>
       </w:pPr>
-      <w:bookmarkStart w:id="32" w:name="_Toc450915713"/>
-      <w:r>
-        <w:rPr>
-          <w:rFonts w:cs="Arial"/>
-        </w:rPr>
-        <w:t xml:space="preserve">Conhecendo o sistema </w:t>
-      </w:r>
-      <w:proofErr w:type="spellStart"/>
-      <w:r>
-        <w:rPr>
-          <w:rFonts w:cs="Arial"/>
-        </w:rPr>
-        <w:t>Android</w:t>
-      </w:r>
-      <w:bookmarkEnd w:id="32"/>
-      <w:proofErr w:type="spellEnd"/>
-    </w:p>
-    <w:p>
-      <w:pPr>
-        <w:rPr>
-          <w:rFonts w:cs="Arial"/>
-        </w:rPr>
-      </w:pPr>
-      <w:r>
-        <w:rPr>
-          <w:rFonts w:cs="Arial"/>
-        </w:rPr>
-        <w:t>Conforme Pereira &amp; Silva (2009), o</w:t>
-      </w:r>
-      <w:r>
-        <w:rPr>
-          <w:rFonts w:cs="Arial"/>
-        </w:rPr>
-        <w:t xml:space="preserve"> </w:t>
-      </w:r>
-      <w:proofErr w:type="spellStart"/>
-      <w:r>
-        <w:rPr>
-          <w:rFonts w:cs="Arial"/>
-        </w:rPr>
-        <w:t>Android</w:t>
-      </w:r>
-      <w:proofErr w:type="spellEnd"/>
-      <w:r>
-        <w:rPr>
-          <w:rFonts w:cs="Arial"/>
-        </w:rPr>
-        <w:t xml:space="preserve"> é uma plataforma para tecnologia móvel completa, envolvendo um pacote com programas para celulares, já com um sistema operacional, middleware, aplicativos e interface do usuário. </w:t>
-      </w:r>
-    </w:p>
-    <w:p>
-      <w:pPr>
-        <w:rPr>
-          <w:rFonts w:cs="Arial"/>
-        </w:rPr>
-      </w:pPr>
-      <w:r>
-        <w:rPr>
-          <w:rFonts w:cs="Arial"/>
-        </w:rPr>
-        <w:lastRenderedPageBreak/>
-        <w:t xml:space="preserve">O </w:t>
-      </w:r>
-      <w:proofErr w:type="spellStart"/>
-      <w:r>
-        <w:rPr>
-          <w:rFonts w:cs="Arial"/>
-        </w:rPr>
-        <w:t>Android</w:t>
-      </w:r>
-      <w:proofErr w:type="spellEnd"/>
-      <w:r>
-        <w:rPr>
-          <w:rFonts w:cs="Arial"/>
-        </w:rPr>
-        <w:t xml:space="preserve"> foi criado com a intenção de permitir que os desenvolvedores tenham total controle dos recursos e funcionalidades do celular, através do sistema operacional. Foi construído para ser completamente aberto, permitindo que uma aplicação apele para qualquer funcionalidade de núcleo do telefone, como efetuar chamadas, enviar mensagens, acessar a câmera, e entre outras infinitas opções. O desenvolvedor é livre para adaptar e evoluir cada vez mais essas funcionalidades.</w:t>
-      </w:r>
-    </w:p>
-    <w:p>
-      <w:pPr>
-        <w:rPr>
-          <w:rFonts w:cs="Arial"/>
-        </w:rPr>
-      </w:pPr>
-      <w:r>
-        <w:rPr>
-          <w:rFonts w:cs="Arial"/>
-        </w:rPr>
-        <w:t>Ainda segunda obra de Pereira &amp; Silva, a</w:t>
-      </w:r>
-      <w:r>
-        <w:rPr>
-          <w:rFonts w:cs="Arial"/>
-        </w:rPr>
-        <w:t xml:space="preserve"> plataforma </w:t>
-      </w:r>
-      <w:proofErr w:type="spellStart"/>
-      <w:r>
-        <w:rPr>
-          <w:rFonts w:cs="Arial"/>
-        </w:rPr>
-        <w:t>Android</w:t>
-      </w:r>
-      <w:proofErr w:type="spellEnd"/>
-      <w:r>
-        <w:rPr>
-          <w:rFonts w:cs="Arial"/>
-        </w:rPr>
-        <w:t xml:space="preserve"> foi desenvolvida com base no sistema operacional Linux e é composta por um conjunto de ferramentas que atua em todas as fases do desenvolvimento do projeto, desde a execução até a criação de softwares específicos. Apesar de ter sido construído em Linux, não é um Linux, não possui alguns dos conjuntos de padrões apresentados em algumas distribuições Linux. </w:t>
-      </w:r>
-    </w:p>
-    <w:p>
-      <w:pPr>
-        <w:pStyle w:val="Ttulo3"/>
-        <w:rPr>
-          <w:rFonts w:cs="Arial"/>
-        </w:rPr>
-      </w:pPr>
-      <w:bookmarkStart w:id="33" w:name="_Toc450915714"/>
-      <w:r>
-        <w:rPr>
-          <w:rFonts w:cs="Arial"/>
-        </w:rPr>
-        <w:t xml:space="preserve">Criação do sistema </w:t>
-      </w:r>
-      <w:proofErr w:type="spellStart"/>
-      <w:r>
-        <w:rPr>
-          <w:rFonts w:cs="Arial"/>
-        </w:rPr>
-        <w:t>Android</w:t>
+      <w:bookmarkStart w:id="33" w:name="_Toc450915715"/>
+      <w:r>
+        <w:rPr>
+          <w:rFonts w:cs="Arial"/>
+        </w:rPr>
+        <w:t>Linguagem Java</w:t>
       </w:r>
       <w:bookmarkEnd w:id="33"/>
-      <w:proofErr w:type="spellEnd"/>
-    </w:p>
-    <w:p>
-      <w:pPr>
-        <w:rPr>
-          <w:rFonts w:cs="Arial"/>
-        </w:rPr>
-      </w:pPr>
-      <w:r>
-        <w:rPr>
-          <w:rFonts w:cs="Arial"/>
-        </w:rPr>
-        <w:t xml:space="preserve">Em 2005, o Google adquiriu a </w:t>
-      </w:r>
-      <w:proofErr w:type="spellStart"/>
-      <w:r>
-        <w:rPr>
-          <w:rFonts w:cs="Arial"/>
-        </w:rPr>
-        <w:t>Android</w:t>
-      </w:r>
-      <w:proofErr w:type="spellEnd"/>
-      <w:r>
-        <w:rPr>
-          <w:rFonts w:cs="Arial"/>
-        </w:rPr>
-        <w:t xml:space="preserve"> Inc., e esta passou a fazer parte da gigante das buscas na Internet. Essa aquisição serviu também para aguçar a curiosidade de especialistas em tecnologia: quais seriam os planos da empresa de Larry Page e Sergey Brin no mercado de dispositivos móveis?</w:t>
-      </w:r>
-    </w:p>
-    <w:p>
-      <w:pPr>
-        <w:rPr>
-          <w:rFonts w:cs="Arial"/>
-        </w:rPr>
-      </w:pPr>
-      <w:r>
-        <w:rPr>
-          <w:rFonts w:cs="Arial"/>
-        </w:rPr>
-        <w:t xml:space="preserve">Conforme obra de Luiz Carlos </w:t>
-      </w:r>
-      <w:proofErr w:type="spellStart"/>
-      <w:r>
-        <w:rPr>
-          <w:rFonts w:cs="Arial"/>
-        </w:rPr>
-        <w:t>Querino</w:t>
-      </w:r>
-      <w:proofErr w:type="spellEnd"/>
-      <w:r>
-        <w:rPr>
-          <w:rFonts w:cs="Arial"/>
-        </w:rPr>
-        <w:t xml:space="preserve"> Filho (2013), q</w:t>
-      </w:r>
-      <w:r>
-        <w:rPr>
-          <w:rFonts w:cs="Arial"/>
-        </w:rPr>
-        <w:t xml:space="preserve">uando em 2007 a atual concorrente da Google nesse mercado, a Apple, apresentou o primeiro modelo do </w:t>
-      </w:r>
-      <w:proofErr w:type="gramStart"/>
-      <w:r>
-        <w:rPr>
-          <w:rFonts w:cs="Arial"/>
-        </w:rPr>
-        <w:t>iPhone</w:t>
-      </w:r>
-      <w:proofErr w:type="gramEnd"/>
-      <w:r>
-        <w:rPr>
-          <w:rFonts w:cs="Arial"/>
-        </w:rPr>
-        <w:t xml:space="preserve">, a guerra entre o mercado de sistemas móveis começou. Inicialmente, as duas empresas pareciam que seriam parceiras, já que o </w:t>
-      </w:r>
-      <w:proofErr w:type="gramStart"/>
-      <w:r>
-        <w:rPr>
-          <w:rFonts w:cs="Arial"/>
-        </w:rPr>
-        <w:t>iPhone</w:t>
-      </w:r>
-      <w:proofErr w:type="gramEnd"/>
-      <w:r>
-        <w:rPr>
-          <w:rFonts w:cs="Arial"/>
-        </w:rPr>
-        <w:t xml:space="preserve"> continha alguns recursos padrões do Google, como o GPS do aparelho e o motor de busca principal. Eric Schmidt, na época CEO da Google, inclusive fazia parte do conselho de direção da Apple, chegando até mesmo a participar do evento de lançamento do aparelho.</w:t>
-      </w:r>
-    </w:p>
-    <w:p>
-      <w:pPr>
-        <w:rPr>
-          <w:rFonts w:cs="Arial"/>
-        </w:rPr>
-      </w:pPr>
-      <w:r>
-        <w:rPr>
-          <w:rFonts w:cs="Arial"/>
-        </w:rPr>
-        <w:t xml:space="preserve">Diz </w:t>
-      </w:r>
-      <w:proofErr w:type="gramStart"/>
-      <w:r>
-        <w:rPr>
-          <w:rFonts w:cs="Arial"/>
-        </w:rPr>
-        <w:t>a</w:t>
-      </w:r>
-      <w:proofErr w:type="gramEnd"/>
-      <w:r>
-        <w:rPr>
-          <w:rFonts w:cs="Arial"/>
-        </w:rPr>
-        <w:t xml:space="preserve"> lenda que Steve Jobs se enfureceu com Eric Schmidt e com a Google quando ficou sabendo dos planos da gigante das buscas no mercado de sistemas móveis. Independente de fofocas, pouco tempo depois ocorreu </w:t>
-      </w:r>
-      <w:proofErr w:type="gramStart"/>
-      <w:r>
-        <w:rPr>
-          <w:rFonts w:cs="Arial"/>
-        </w:rPr>
-        <w:t>a</w:t>
-      </w:r>
-      <w:proofErr w:type="gramEnd"/>
-      <w:r>
-        <w:rPr>
-          <w:rFonts w:cs="Arial"/>
-        </w:rPr>
-        <w:t xml:space="preserve"> saída de Eric Schmidt do conselho da Apple e a remoção dos serviços do Google como padrão no sistema operacional da empresa de Jobs. E em </w:t>
-      </w:r>
-      <w:proofErr w:type="gramStart"/>
-      <w:r>
-        <w:rPr>
-          <w:rFonts w:cs="Arial"/>
-        </w:rPr>
-        <w:t>5</w:t>
-      </w:r>
-      <w:proofErr w:type="gramEnd"/>
-      <w:r>
-        <w:rPr>
-          <w:rFonts w:cs="Arial"/>
-        </w:rPr>
-        <w:t xml:space="preserve"> de novembro de 2007, quando o iPhone já era um sucesso de vendas, a Google anunciou a criação da Open </w:t>
-      </w:r>
-      <w:proofErr w:type="spellStart"/>
-      <w:r>
-        <w:rPr>
-          <w:rFonts w:cs="Arial"/>
-        </w:rPr>
-        <w:t>Handset</w:t>
-      </w:r>
-      <w:proofErr w:type="spellEnd"/>
-      <w:r>
-        <w:rPr>
-          <w:rFonts w:cs="Arial"/>
-        </w:rPr>
-        <w:t xml:space="preserve"> Alliance, uma associação encabeçada por ela que contava com a participação de grandes empresas do mercado de dispositivos móveis, como Motorola, Samsung e HTC. Segundo </w:t>
-      </w:r>
-      <w:proofErr w:type="gramStart"/>
-      <w:r>
-        <w:rPr>
-          <w:rFonts w:cs="Arial"/>
-        </w:rPr>
-        <w:t>a Google</w:t>
-      </w:r>
-      <w:proofErr w:type="gramEnd"/>
-      <w:r>
-        <w:rPr>
-          <w:rFonts w:cs="Arial"/>
-        </w:rPr>
-        <w:t xml:space="preserve">, a criação dessa aliança tinha o </w:t>
-      </w:r>
-      <w:r>
-        <w:rPr>
-          <w:rFonts w:cs="Arial"/>
-        </w:rPr>
-        <w:lastRenderedPageBreak/>
-        <w:t xml:space="preserve">intuito de desenvolver padrões abertos para dispositivos móveis. No mesmo dia, foi apresentado o primeiro produto: o sistema operacional </w:t>
-      </w:r>
-      <w:proofErr w:type="spellStart"/>
-      <w:r>
-        <w:rPr>
-          <w:rFonts w:cs="Arial"/>
-        </w:rPr>
-        <w:t>Android</w:t>
-      </w:r>
-      <w:proofErr w:type="spellEnd"/>
-      <w:r>
-        <w:rPr>
-          <w:rFonts w:cs="Arial"/>
-        </w:rPr>
-        <w:t>, que equiparia uma nova geração de celulares, os smartphones, que seriam lançados comercialmente em 2008.</w:t>
-      </w:r>
-    </w:p>
-    <w:p>
-      <w:pPr>
-        <w:rPr>
-          <w:rFonts w:cs="Arial"/>
-        </w:rPr>
-      </w:pPr>
-      <w:r>
-        <w:rPr>
-          <w:rFonts w:cs="Arial"/>
-        </w:rPr>
-        <w:t xml:space="preserve">Ainda conforme obra de Luiz </w:t>
-      </w:r>
-      <w:proofErr w:type="spellStart"/>
-      <w:r>
-        <w:rPr>
-          <w:rFonts w:cs="Arial"/>
-        </w:rPr>
-        <w:t>Querino</w:t>
-      </w:r>
-      <w:proofErr w:type="spellEnd"/>
-      <w:r>
-        <w:rPr>
-          <w:rFonts w:cs="Arial"/>
-        </w:rPr>
-        <w:t xml:space="preserve">, </w:t>
-      </w:r>
-      <w:r>
-        <w:rPr>
-          <w:rFonts w:cs="Arial"/>
-        </w:rPr>
-        <w:t xml:space="preserve">o </w:t>
-      </w:r>
-      <w:proofErr w:type="spellStart"/>
-      <w:r>
-        <w:rPr>
-          <w:rFonts w:cs="Arial"/>
-        </w:rPr>
-        <w:t>Android</w:t>
-      </w:r>
-      <w:proofErr w:type="spellEnd"/>
-      <w:r>
-        <w:rPr>
-          <w:rFonts w:cs="Arial"/>
-        </w:rPr>
-        <w:t xml:space="preserve">, fruto direto da </w:t>
-      </w:r>
-      <w:proofErr w:type="spellStart"/>
-      <w:r>
-        <w:rPr>
-          <w:rFonts w:cs="Arial"/>
-        </w:rPr>
-        <w:t>Android</w:t>
-      </w:r>
-      <w:proofErr w:type="spellEnd"/>
-      <w:r>
-        <w:rPr>
-          <w:rFonts w:cs="Arial"/>
-        </w:rPr>
-        <w:t xml:space="preserve"> Inc.,</w:t>
-      </w:r>
-      <w:r>
-        <w:rPr>
-          <w:rFonts w:cs="Arial"/>
-        </w:rPr>
-        <w:t xml:space="preserve"> foi anunciado como um sistema operacional baseado no núcleo do Linux e consequentemente herdaria o </w:t>
-      </w:r>
-      <w:r>
-        <w:rPr>
-          <w:rFonts w:cs="Arial"/>
-          <w:i/>
-        </w:rPr>
-        <w:t>pedigree</w:t>
-      </w:r>
-      <w:r>
-        <w:rPr>
-          <w:rFonts w:cs="Arial"/>
-        </w:rPr>
-        <w:t xml:space="preserve"> deste, oferecendo estabilidade e segurança aos usuários. Para completar, seguiria a mesma filosofia aberta (baseada no conceito de software livre/open </w:t>
-      </w:r>
-      <w:proofErr w:type="spellStart"/>
-      <w:r>
-        <w:rPr>
-          <w:rFonts w:cs="Arial"/>
-        </w:rPr>
-        <w:t>source</w:t>
-      </w:r>
-      <w:proofErr w:type="spellEnd"/>
-      <w:r>
-        <w:rPr>
-          <w:rFonts w:cs="Arial"/>
-        </w:rPr>
-        <w:t>) do Linux: estaria disponível livremente, podendo ser usado simultaneamente por vários fabricantes.</w:t>
-      </w:r>
-    </w:p>
-    <w:p>
-      <w:pPr>
-        <w:rPr>
-          <w:rFonts w:cs="Arial"/>
-        </w:rPr>
-      </w:pPr>
-      <w:r>
-        <w:rPr>
-          <w:rFonts w:cs="Arial"/>
-        </w:rPr>
-        <w:t xml:space="preserve">Em pouco tempo, assim como previsto por especialistas, o </w:t>
-      </w:r>
-      <w:proofErr w:type="spellStart"/>
-      <w:r>
-        <w:rPr>
-          <w:rFonts w:cs="Arial"/>
-        </w:rPr>
-        <w:t>Android</w:t>
-      </w:r>
-      <w:proofErr w:type="spellEnd"/>
-      <w:r>
-        <w:rPr>
-          <w:rFonts w:cs="Arial"/>
-        </w:rPr>
-        <w:t xml:space="preserve"> se tornou o sistema operacional móvel líder do mercado. Isso se deve a fatores como a qualidade do sistema e sua arquitetura aberta, diferente do </w:t>
-      </w:r>
-      <w:proofErr w:type="spellStart"/>
-      <w:proofErr w:type="gramStart"/>
-      <w:r>
-        <w:rPr>
-          <w:rFonts w:cs="Arial"/>
-        </w:rPr>
-        <w:t>iOS</w:t>
-      </w:r>
-      <w:proofErr w:type="spellEnd"/>
-      <w:proofErr w:type="gramEnd"/>
-      <w:r>
-        <w:rPr>
-          <w:rFonts w:cs="Arial"/>
-        </w:rPr>
-        <w:t xml:space="preserve"> que é proprietário da Apple e só é usado em dispositivos da empresa. Outro fato que ajudou na popularização do </w:t>
-      </w:r>
-      <w:proofErr w:type="spellStart"/>
-      <w:r>
-        <w:rPr>
-          <w:rFonts w:cs="Arial"/>
-        </w:rPr>
-        <w:t>Android</w:t>
-      </w:r>
-      <w:proofErr w:type="spellEnd"/>
-      <w:r>
-        <w:rPr>
-          <w:rFonts w:cs="Arial"/>
-        </w:rPr>
-        <w:t xml:space="preserve"> foi </w:t>
-      </w:r>
-      <w:proofErr w:type="gramStart"/>
-      <w:r>
-        <w:rPr>
-          <w:rFonts w:cs="Arial"/>
-        </w:rPr>
-        <w:t>a</w:t>
-      </w:r>
-      <w:proofErr w:type="gramEnd"/>
-      <w:r>
-        <w:rPr>
-          <w:rFonts w:cs="Arial"/>
-        </w:rPr>
-        <w:t xml:space="preserve"> escolha da linguagem Java para o desenvolvimento de aplicativos que executem no </w:t>
-      </w:r>
-      <w:proofErr w:type="spellStart"/>
-      <w:r>
-        <w:rPr>
-          <w:rFonts w:cs="Arial"/>
-        </w:rPr>
-        <w:t>Android</w:t>
-      </w:r>
-      <w:proofErr w:type="spellEnd"/>
-      <w:r>
-        <w:rPr>
-          <w:rFonts w:cs="Arial"/>
-        </w:rPr>
-        <w:t xml:space="preserve">. Em junho de 2013, o índice </w:t>
-      </w:r>
-      <w:proofErr w:type="spellStart"/>
-      <w:r>
-        <w:rPr>
-          <w:rFonts w:cs="Arial"/>
-        </w:rPr>
-        <w:t>Tiobe</w:t>
-      </w:r>
-      <w:proofErr w:type="spellEnd"/>
-      <w:r>
-        <w:rPr>
-          <w:rFonts w:cs="Arial"/>
-        </w:rPr>
-        <w:t xml:space="preserve"> apontava Java como a segunda linguagem de programação mais usada no mundo.</w:t>
-      </w:r>
-    </w:p>
-    <w:p>
-      <w:pPr>
-        <w:pStyle w:val="Ttulo3"/>
-        <w:rPr>
-          <w:rFonts w:cs="Arial"/>
-        </w:rPr>
-      </w:pPr>
-      <w:bookmarkStart w:id="34" w:name="_Toc450915715"/>
-      <w:r>
-        <w:rPr>
-          <w:rFonts w:cs="Arial"/>
-        </w:rPr>
-        <w:t>Linguagem Java</w:t>
-      </w:r>
-      <w:bookmarkEnd w:id="34"/>
     </w:p>
     <w:p>
       <w:pPr>
@@ -19669,117 +19667,117 @@
       <w:pPr>
         <w:pStyle w:val="Ttulo1"/>
       </w:pPr>
-      <w:bookmarkStart w:id="35" w:name="_Toc450915716"/>
+      <w:bookmarkStart w:id="34" w:name="_Toc450915716"/>
       <w:r>
         <w:t>Desenvolvimento do projeto</w:t>
       </w:r>
+      <w:bookmarkEnd w:id="34"/>
+    </w:p>
+    <w:p>
+      <w:pPr>
+        <w:pStyle w:val="Ttulo2"/>
+        <w:rPr>
+          <w:rFonts w:cs="Arial"/>
+        </w:rPr>
+      </w:pPr>
+      <w:bookmarkStart w:id="35" w:name="_Toc450915717"/>
+      <w:r>
+        <w:rPr>
+          <w:rFonts w:cs="Arial"/>
+        </w:rPr>
+        <w:t>Resultados esperados</w:t>
+      </w:r>
       <w:bookmarkEnd w:id="35"/>
     </w:p>
     <w:p>
-      <w:pPr>
-        <w:pStyle w:val="Ttulo2"/>
-        <w:rPr>
-          <w:rFonts w:cs="Arial"/>
-        </w:rPr>
-      </w:pPr>
-      <w:bookmarkStart w:id="36" w:name="_Toc450915717"/>
-      <w:r>
-        <w:rPr>
-          <w:rFonts w:cs="Arial"/>
-        </w:rPr>
-        <w:t>Resultados esperados</w:t>
+      <w:r>
+        <w:t xml:space="preserve">No fim do projeto, é esperado que a aplicação </w:t>
+      </w:r>
+      <w:proofErr w:type="gramStart"/>
+      <w:r>
+        <w:t>esteja</w:t>
+      </w:r>
+      <w:proofErr w:type="gramEnd"/>
+      <w:r>
+        <w:t xml:space="preserve"> operando de forma que os usuários de </w:t>
+      </w:r>
+      <w:proofErr w:type="spellStart"/>
+      <w:r>
+        <w:t>Android</w:t>
+      </w:r>
+      <w:proofErr w:type="spellEnd"/>
+      <w:r>
+        <w:t xml:space="preserve"> com versão acima da 4.0, sejam eles cuidadores, instituições protetoras de animais e pessoas interessadas, possam ter acesso a uma plataforma simples, com interface</w:t>
+      </w:r>
+      <w:r>
+        <w:t xml:space="preserve"> gráfica</w:t>
+      </w:r>
+      <w:r>
+        <w:t xml:space="preserve"> intuitiva e de fácil utilização, levando em conta que o público pode variar de pessoas novas até pessoas idosas, e pessoas de classe alta até pessoas de classe baixa, com menos acesso à tecnologia. </w:t>
+      </w:r>
+    </w:p>
+    <w:p>
+      <w:r>
+        <w:t xml:space="preserve">A partir da plataforma, eles consigam se cadastrar e realizar anúncios de animais para adoção, e </w:t>
+      </w:r>
+      <w:r>
+        <w:t xml:space="preserve">também </w:t>
+      </w:r>
+      <w:r>
+        <w:t xml:space="preserve">sejam capazes de fazer contato com algum anunciante para adotar um animal. </w:t>
+      </w:r>
+      <w:r>
+        <w:t>Além de adoções e doações, também</w:t>
+      </w:r>
+      <w:r>
+        <w:t xml:space="preserve"> </w:t>
+      </w:r>
+      <w:r>
+        <w:t xml:space="preserve">é </w:t>
+      </w:r>
+      <w:r>
+        <w:t xml:space="preserve">esperado que o usuário </w:t>
+      </w:r>
+      <w:proofErr w:type="gramStart"/>
+      <w:r>
+        <w:t>tenha</w:t>
+      </w:r>
+      <w:proofErr w:type="gramEnd"/>
+      <w:r>
+        <w:t xml:space="preserve"> acesso direto a canais de comunicação para realizar denúncias de maus-tratos, através do aplicativo. </w:t>
+      </w:r>
+    </w:p>
+    <w:p>
+      <w:pPr>
+        <w:rPr>
+          <w:rFonts w:cs="Arial"/>
+        </w:rPr>
+      </w:pPr>
+      <w:r>
+        <w:t xml:space="preserve">É importante ressaltar que é </w:t>
+      </w:r>
+      <w:r>
+        <w:rPr>
+          <w:rFonts w:cs="Arial"/>
+        </w:rPr>
+        <w:t>extremamente proibida a venda de animais através do aplicativo, o projeto não apoia esse ato, apenas adoções.</w:t>
+      </w:r>
+    </w:p>
+    <w:p>
+      <w:pPr>
+        <w:pStyle w:val="Ttulo3"/>
+        <w:rPr>
+          <w:rFonts w:cs="Arial"/>
+        </w:rPr>
+      </w:pPr>
+      <w:bookmarkStart w:id="36" w:name="_Toc450915718"/>
+      <w:r>
+        <w:rPr>
+          <w:rFonts w:cs="Arial"/>
+        </w:rPr>
+        <w:t>Ambiente de desenvolvimento</w:t>
       </w:r>
       <w:bookmarkEnd w:id="36"/>
-    </w:p>
-    <w:p>
-      <w:r>
-        <w:t xml:space="preserve">No fim do projeto, é esperado que a aplicação </w:t>
-      </w:r>
-      <w:proofErr w:type="gramStart"/>
-      <w:r>
-        <w:t>esteja</w:t>
-      </w:r>
-      <w:proofErr w:type="gramEnd"/>
-      <w:r>
-        <w:t xml:space="preserve"> operando de forma que os usuários de </w:t>
-      </w:r>
-      <w:proofErr w:type="spellStart"/>
-      <w:r>
-        <w:t>Android</w:t>
-      </w:r>
-      <w:proofErr w:type="spellEnd"/>
-      <w:r>
-        <w:t xml:space="preserve"> com versão acima da 4.0, sejam eles cuidadores, instituições protetoras de animais e pessoas interessadas, possam ter acesso a uma plataforma simples, com interface</w:t>
-      </w:r>
-      <w:r>
-        <w:t xml:space="preserve"> gráfica</w:t>
-      </w:r>
-      <w:r>
-        <w:t xml:space="preserve"> intuitiva e de fácil utilização, levando em conta que o público pode variar de pessoas novas até pessoas idosas, e pessoas de classe alta até pessoas de classe baixa, com menos acesso à tecnologia. </w:t>
-      </w:r>
-    </w:p>
-    <w:p>
-      <w:r>
-        <w:t xml:space="preserve">A partir da plataforma, eles consigam se cadastrar e realizar anúncios de animais para adoção, e </w:t>
-      </w:r>
-      <w:r>
-        <w:t xml:space="preserve">também </w:t>
-      </w:r>
-      <w:r>
-        <w:t xml:space="preserve">sejam capazes de fazer contato com algum anunciante para adotar um animal. </w:t>
-      </w:r>
-      <w:r>
-        <w:t>Além de adoções e doações, também</w:t>
-      </w:r>
-      <w:r>
-        <w:t xml:space="preserve"> </w:t>
-      </w:r>
-      <w:r>
-        <w:t xml:space="preserve">é </w:t>
-      </w:r>
-      <w:r>
-        <w:t xml:space="preserve">esperado que o usuário </w:t>
-      </w:r>
-      <w:proofErr w:type="gramStart"/>
-      <w:r>
-        <w:t>tenha</w:t>
-      </w:r>
-      <w:proofErr w:type="gramEnd"/>
-      <w:r>
-        <w:t xml:space="preserve"> acesso direto a canais de comunicação para realizar denúncias de maus-tratos, através do aplicativo. </w:t>
-      </w:r>
-    </w:p>
-    <w:p>
-      <w:pPr>
-        <w:rPr>
-          <w:rFonts w:cs="Arial"/>
-        </w:rPr>
-      </w:pPr>
-      <w:r>
-        <w:t xml:space="preserve">É importante ressaltar que é </w:t>
-      </w:r>
-      <w:r>
-        <w:rPr>
-          <w:rFonts w:cs="Arial"/>
-        </w:rPr>
-        <w:t>extremamente proibida a venda de animais através do aplicativo, o projeto não apoia esse ato, apenas adoções.</w:t>
-      </w:r>
-    </w:p>
-    <w:p>
-      <w:pPr>
-        <w:pStyle w:val="Ttulo3"/>
-        <w:rPr>
-          <w:rFonts w:cs="Arial"/>
-        </w:rPr>
-      </w:pPr>
-      <w:bookmarkStart w:id="37" w:name="_Toc450915718"/>
-      <w:r>
-        <w:rPr>
-          <w:rFonts w:cs="Arial"/>
-        </w:rPr>
-        <w:t>Ambiente de desenvolvimento</w:t>
-      </w:r>
-      <w:bookmarkEnd w:id="37"/>
     </w:p>
     <w:p>
       <w:pPr>
@@ -20553,14 +20551,14 @@
           <w:rFonts w:cs="Arial"/>
         </w:rPr>
       </w:pPr>
-      <w:bookmarkStart w:id="38" w:name="_Toc450915719"/>
+      <w:bookmarkStart w:id="37" w:name="_Toc450915719"/>
       <w:r>
         <w:rPr>
           <w:rFonts w:cs="Arial"/>
         </w:rPr>
         <w:t>Controle de versão</w:t>
       </w:r>
-      <w:bookmarkEnd w:id="38"/>
+      <w:bookmarkEnd w:id="37"/>
     </w:p>
     <w:p>
       <w:pPr>
@@ -21250,11 +21248,11 @@
       <w:pPr>
         <w:pStyle w:val="Ttulo3"/>
       </w:pPr>
-      <w:bookmarkStart w:id="39" w:name="_Toc450915720"/>
+      <w:bookmarkStart w:id="38" w:name="_Toc450915720"/>
       <w:r>
         <w:t>Repositório do projeto</w:t>
       </w:r>
-      <w:bookmarkEnd w:id="39"/>
+      <w:bookmarkEnd w:id="38"/>
     </w:p>
     <w:p>
       <w:r>
@@ -21417,97 +21415,97 @@
       <w:pPr>
         <w:pStyle w:val="Ttulo3"/>
       </w:pPr>
-      <w:bookmarkStart w:id="40" w:name="_Toc450915721"/>
+      <w:bookmarkStart w:id="39" w:name="_Toc450915721"/>
       <w:r>
         <w:t>Linguagem de modelagem</w:t>
       </w:r>
+      <w:bookmarkEnd w:id="39"/>
+    </w:p>
+    <w:p>
+      <w:r>
+        <w:t>Conforme obra de Fowler (2007), o</w:t>
+      </w:r>
+      <w:r>
+        <w:t xml:space="preserve"> UML (</w:t>
+      </w:r>
+      <w:proofErr w:type="spellStart"/>
+      <w:r>
+        <w:t>Unified</w:t>
+      </w:r>
+      <w:proofErr w:type="spellEnd"/>
+      <w:r>
+        <w:t xml:space="preserve"> </w:t>
+      </w:r>
+      <w:proofErr w:type="spellStart"/>
+      <w:r>
+        <w:t>Modeling</w:t>
+      </w:r>
+      <w:proofErr w:type="spellEnd"/>
+      <w:r>
+        <w:t xml:space="preserve"> </w:t>
+      </w:r>
+      <w:proofErr w:type="spellStart"/>
+      <w:r>
+        <w:t>Language</w:t>
+      </w:r>
+      <w:proofErr w:type="spellEnd"/>
+      <w:r>
+        <w:t xml:space="preserve">) é uma </w:t>
+      </w:r>
+      <w:r>
+        <w:t>linguagem de modelagem que ajuda na descrição e no projeto de sistemas de software. A linguagem nasceu da unificação de outras linguagens de modelagem de sistemas orientados a objeto, na década de 90. Desde que surgiu, ela se tornou um padrão eficiente na modelagem de sistema orientados a objeto, e muito utilizado no mercado de trabalho.</w:t>
+      </w:r>
+    </w:p>
+    <w:p>
+      <w:r>
+        <w:t xml:space="preserve">Diferente de um padrão de projeto, a UML diz como expressar um sistema orientado a objetos. Se utilizado um dos padrões de projeto (do inglês, </w:t>
+      </w:r>
+      <w:r>
+        <w:rPr>
+          <w:i/>
+        </w:rPr>
+        <w:t xml:space="preserve">design </w:t>
+      </w:r>
+      <w:proofErr w:type="spellStart"/>
+      <w:r>
+        <w:rPr>
+          <w:i/>
+        </w:rPr>
+        <w:t>pattern</w:t>
+      </w:r>
+      <w:proofErr w:type="spellEnd"/>
+      <w:r>
+        <w:t>), o foco é nos resultados do projeto.</w:t>
+      </w:r>
+    </w:p>
+    <w:p>
+      <w:r>
+        <w:t>Segundo obra de Melo (2010), para modelar sistemas utilizando a UML, trabalha-se com elementos básicos do modelo, relacionamentos, diagramas e regras de formação.</w:t>
+      </w:r>
+      <w:r>
+        <w:t xml:space="preserve"> A UML apresenta em sua documentação sugestão para uso de fontes, atribuição de nomes, simbologia, entre outros. Essas sugestões não fazem parte da UML, mas ajudam a construir modelos mais legíveis.</w:t>
+      </w:r>
+    </w:p>
+    <w:p>
+      <w:r>
+        <w:t>A UML será utilizada no projeto para descrever a relação entre as classes e os objetos. Como os diagramas seguem um padrão, é amplamente compreendido e conhecido. A aplicação da UML torna o entendimento do funcionamento do sistema mais fácil, através dos diagramas padronizados.</w:t>
+      </w:r>
+    </w:p>
+    <w:p>
+      <w:pPr>
+        <w:pStyle w:val="Ttulo3"/>
+        <w:rPr>
+          <w:rFonts w:cs="Arial"/>
+        </w:rPr>
+      </w:pPr>
+      <w:bookmarkStart w:id="40" w:name="_Toc450915722"/>
+      <w:r>
+        <w:rPr>
+          <w:rFonts w:cs="Arial"/>
+        </w:rPr>
+        <w:t>Análise de requisitos</w:t>
+      </w:r>
       <w:bookmarkEnd w:id="40"/>
-    </w:p>
-    <w:p>
-      <w:r>
-        <w:t>Conforme obra de Fowler (2007), o</w:t>
-      </w:r>
-      <w:r>
-        <w:t xml:space="preserve"> UML (</w:t>
-      </w:r>
-      <w:proofErr w:type="spellStart"/>
-      <w:r>
-        <w:t>Unified</w:t>
-      </w:r>
-      <w:proofErr w:type="spellEnd"/>
-      <w:r>
-        <w:t xml:space="preserve"> </w:t>
-      </w:r>
-      <w:proofErr w:type="spellStart"/>
-      <w:r>
-        <w:t>Modeling</w:t>
-      </w:r>
-      <w:proofErr w:type="spellEnd"/>
-      <w:r>
-        <w:t xml:space="preserve"> </w:t>
-      </w:r>
-      <w:proofErr w:type="spellStart"/>
-      <w:r>
-        <w:t>Language</w:t>
-      </w:r>
-      <w:proofErr w:type="spellEnd"/>
-      <w:r>
-        <w:t xml:space="preserve">) é uma </w:t>
-      </w:r>
-      <w:r>
-        <w:t>linguagem de modelagem que ajuda na descrição e no projeto de sistemas de software. A linguagem nasceu da unificação de outras linguagens de modelagem de sistemas orientados a objeto, na década de 90. Desde que surgiu, ela se tornou um padrão eficiente na modelagem de sistema orientados a objeto, e muito utilizado no mercado de trabalho.</w:t>
-      </w:r>
-    </w:p>
-    <w:p>
-      <w:r>
-        <w:t xml:space="preserve">Diferente de um padrão de projeto, a UML diz como expressar um sistema orientado a objetos. Se utilizado um dos padrões de projeto (do inglês, </w:t>
-      </w:r>
-      <w:r>
-        <w:rPr>
-          <w:i/>
-        </w:rPr>
-        <w:t xml:space="preserve">design </w:t>
-      </w:r>
-      <w:proofErr w:type="spellStart"/>
-      <w:r>
-        <w:rPr>
-          <w:i/>
-        </w:rPr>
-        <w:t>pattern</w:t>
-      </w:r>
-      <w:proofErr w:type="spellEnd"/>
-      <w:r>
-        <w:t>), o foco é nos resultados do projeto.</w:t>
-      </w:r>
-    </w:p>
-    <w:p>
-      <w:r>
-        <w:t>Segundo obra de Melo (2010), para modelar sistemas utilizando a UML, trabalha-se com elementos básicos do modelo, relacionamentos, diagramas e regras de formação.</w:t>
-      </w:r>
-      <w:r>
-        <w:t xml:space="preserve"> A UML apresenta em sua documentação sugestão para uso de fontes, atribuição de nomes, simbologia, entre outros. Essas sugestões não fazem parte da UML, mas ajudam a construir modelos mais legíveis.</w:t>
-      </w:r>
-    </w:p>
-    <w:p>
-      <w:r>
-        <w:t>A UML será utilizada no projeto para descrever a relação entre as classes e os objetos. Como os diagramas seguem um padrão, é amplamente compreendido e conhecido. A aplicação da UML torna o entendimento do funcionamento do sistema mais fácil, através dos diagramas padronizados.</w:t>
-      </w:r>
-    </w:p>
-    <w:p>
-      <w:pPr>
-        <w:pStyle w:val="Ttulo3"/>
-        <w:rPr>
-          <w:rFonts w:cs="Arial"/>
-        </w:rPr>
-      </w:pPr>
-      <w:bookmarkStart w:id="41" w:name="_Toc450915722"/>
-      <w:r>
-        <w:rPr>
-          <w:rFonts w:cs="Arial"/>
-        </w:rPr>
-        <w:t>Análise de requisitos</w:t>
-      </w:r>
-      <w:bookmarkEnd w:id="41"/>
     </w:p>
     <w:p>
       <w:pPr>
@@ -21550,235 +21548,245 @@
         <w:rPr>
           <w:rFonts w:cs="Arial"/>
         </w:rPr>
-        <w:t xml:space="preserve">RF001 - O aplicativo deverá permitir que qualquer um </w:t>
+        <w:lastRenderedPageBreak/>
+        <w:t xml:space="preserve">RF001 - O aplicativo deverá permitir </w:t>
+      </w:r>
+      <w:r>
+        <w:rPr>
+          <w:rFonts w:cs="Arial"/>
+        </w:rPr>
+        <w:t xml:space="preserve">a visualização dos </w:t>
+      </w:r>
+      <w:r>
+        <w:rPr>
+          <w:rFonts w:cs="Arial"/>
+        </w:rPr>
+        <w:t xml:space="preserve">animais que estão disponíveis para adoção, </w:t>
+      </w:r>
+      <w:r>
+        <w:rPr>
+          <w:rFonts w:cs="Arial"/>
+        </w:rPr>
+        <w:t xml:space="preserve">de forma que o cadastro seja </w:t>
+      </w:r>
+      <w:r>
+        <w:rPr>
+          <w:rFonts w:cs="Arial"/>
+        </w:rPr>
+        <w:t>opcional.</w:t>
+      </w:r>
+      <w:r>
+        <w:rPr>
+          <w:rFonts w:cs="Arial"/>
+        </w:rPr>
+        <w:t xml:space="preserve"> O cadastro será obrigatório caso o usuário deseje adotar, ou anunciar um animal.</w:t>
+      </w:r>
+    </w:p>
+    <w:p>
+      <w:pPr>
+        <w:rPr>
+          <w:rFonts w:cs="Arial"/>
+        </w:rPr>
+      </w:pPr>
+      <w:r>
+        <w:rPr>
+          <w:rFonts w:cs="Arial"/>
+        </w:rPr>
+        <w:t xml:space="preserve">RF002 - O aplicativo deverá possibilitar que o usuário selecione quais animais ele deseja visualizar, se apenas gato, apenas cachorro ou os dois. </w:t>
+      </w:r>
+    </w:p>
+    <w:p>
+      <w:pPr>
+        <w:rPr>
+          <w:rFonts w:cs="Arial"/>
+        </w:rPr>
+      </w:pPr>
+      <w:r>
+        <w:rPr>
+          <w:rFonts w:cs="Arial"/>
+        </w:rPr>
+        <w:t xml:space="preserve">RF003 - Para uma melhor experiência e efetividade nas buscas, o aplicativo deverá buscar por localização os animais que estão mais próximos segundo o anúncio do doador, podendo ser ajustado o raio de localização. O usuário deverá permitir que o aplicativo </w:t>
       </w:r>
       <w:proofErr w:type="gramStart"/>
       <w:r>
         <w:rPr>
           <w:rFonts w:cs="Arial"/>
         </w:rPr>
-        <w:t>visualize</w:t>
+        <w:t>acesse</w:t>
       </w:r>
       <w:proofErr w:type="gramEnd"/>
       <w:r>
         <w:rPr>
           <w:rFonts w:cs="Arial"/>
         </w:rPr>
-        <w:t xml:space="preserve"> os animais que estão disponíveis para adoção logo ao abrir o aplicativo, tornando opcional o </w:t>
+        <w:t xml:space="preserve"> as configurações de </w:t>
+      </w:r>
+      <w:proofErr w:type="spellStart"/>
+      <w:r>
+        <w:rPr>
+          <w:rFonts w:cs="Arial"/>
+        </w:rPr>
+        <w:t>geolocalização</w:t>
+      </w:r>
+      <w:proofErr w:type="spellEnd"/>
+      <w:r>
+        <w:rPr>
+          <w:rFonts w:cs="Arial"/>
+        </w:rPr>
+        <w:t xml:space="preserve"> do dispositivo móvel para ter acesso a esse recurso.</w:t>
+      </w:r>
+    </w:p>
+    <w:p>
+      <w:pPr>
+        <w:rPr>
+          <w:rFonts w:cs="Arial"/>
+        </w:rPr>
+      </w:pPr>
+      <w:r>
+        <w:rPr>
+          <w:rFonts w:cs="Arial"/>
+        </w:rPr>
+        <w:t xml:space="preserve">RF004 - O aplicativo deverá possibilitar salvar animais como favoritos, para que fique fácil de localizar caso queira ver o anúncio posteriormente. Esses deverão ficar localizados em um </w:t>
+      </w:r>
+      <w:proofErr w:type="gramStart"/>
+      <w:r>
+        <w:rPr>
+          <w:rFonts w:cs="Arial"/>
+        </w:rPr>
+        <w:t>menu</w:t>
+      </w:r>
+      <w:proofErr w:type="gramEnd"/>
+      <w:r>
+        <w:rPr>
+          <w:rFonts w:cs="Arial"/>
+        </w:rPr>
+        <w:t xml:space="preserve"> de fácil acesso, até que o usuário remova o anúncio dos favoritos.</w:t>
+      </w:r>
+    </w:p>
+    <w:p>
+      <w:pPr>
+        <w:rPr>
+          <w:rFonts w:cs="Arial"/>
+        </w:rPr>
+      </w:pPr>
+      <w:r>
+        <w:rPr>
+          <w:rFonts w:cs="Arial"/>
+        </w:rPr>
+        <w:t>RF005 - A tela de apresentação dos anúncios</w:t>
+      </w:r>
+      <w:proofErr w:type="gramStart"/>
+      <w:r>
+        <w:rPr>
+          <w:rFonts w:cs="Arial"/>
+        </w:rPr>
+        <w:t>, deverá</w:t>
+      </w:r>
+      <w:proofErr w:type="gramEnd"/>
+      <w:r>
+        <w:rPr>
+          <w:rFonts w:cs="Arial"/>
+        </w:rPr>
+        <w:t xml:space="preserve"> conter o nome do animal, idade, raça e uma foto. Para visualizar mais detalhes, como mais fotos, peso, história, origem, é necessário clicar em uma opção que estará em fácil acesso, que exibirá esses detalhes. </w:t>
+      </w:r>
+    </w:p>
+    <w:p>
+      <w:pPr>
+        <w:rPr>
+          <w:rFonts w:cs="Arial"/>
+        </w:rPr>
+      </w:pPr>
+      <w:r>
+        <w:rPr>
+          <w:rFonts w:cs="Arial"/>
+        </w:rPr>
+        <w:t xml:space="preserve">RF006 - Ao fazer o cadastro de usuário no aplicativo, deverá ser selecionado se é um cuidador, uma instituição, ou uma pessoa interessada apenas. Os campos de cadastro serão diferentes dependendo da opção selecionada. O aplicativo permitirá o acesso direto com a conta do </w:t>
+      </w:r>
+      <w:proofErr w:type="spellStart"/>
+      <w:r>
+        <w:rPr>
+          <w:rFonts w:cs="Arial"/>
+        </w:rPr>
+        <w:t>Facebook</w:t>
+      </w:r>
+      <w:proofErr w:type="spellEnd"/>
+      <w:r>
+        <w:rPr>
+          <w:rFonts w:cs="Arial"/>
+        </w:rPr>
+        <w:t>.</w:t>
+      </w:r>
+    </w:p>
+    <w:p>
+      <w:pPr>
+        <w:rPr>
+          <w:rFonts w:cs="Arial"/>
+        </w:rPr>
+      </w:pPr>
+      <w:r>
+        <w:rPr>
+          <w:rFonts w:cs="Arial"/>
+        </w:rPr>
+        <w:t>RF007 - Será possível filtrar a busca de animais por porte, raça, peso, sexo, idade, nome de instituições, localização.</w:t>
+      </w:r>
+    </w:p>
+    <w:p>
+      <w:pPr>
+        <w:rPr>
+          <w:rFonts w:cs="Arial"/>
+        </w:rPr>
+      </w:pPr>
+      <w:r>
+        <w:rPr>
+          <w:rFonts w:cs="Arial"/>
+        </w:rPr>
+        <w:t xml:space="preserve">RF008 - O aplicativo deverá ter um canal para caso o usuário queira fazer denúncia maus-tratos de animais. Um </w:t>
+      </w:r>
+      <w:proofErr w:type="gramStart"/>
+      <w:r>
+        <w:rPr>
+          <w:rFonts w:cs="Arial"/>
+        </w:rPr>
+        <w:t>menu</w:t>
+      </w:r>
+      <w:proofErr w:type="gramEnd"/>
+      <w:r>
+        <w:rPr>
+          <w:rFonts w:cs="Arial"/>
+        </w:rPr>
+        <w:t xml:space="preserve"> do sistema levará a um passo-a-passo de como fazer a denúncia, e fornecerá links diretos para sites e números de telefone que tratem sobre o assunto.</w:t>
+      </w:r>
+    </w:p>
+    <w:p>
+      <w:pPr>
+        <w:rPr>
+          <w:rFonts w:cs="Arial"/>
+        </w:rPr>
+      </w:pPr>
+      <w:r>
+        <w:rPr>
+          <w:rFonts w:cs="Arial"/>
+        </w:rPr>
+        <w:t xml:space="preserve">RF009 - Ao fazer o cadastro de um animal, deverão ser informados os dados do animal que irá para adoção, em especial raça, nome, idade, sexo. O aplicativo irá </w:t>
       </w:r>
       <w:r>
         <w:rPr>
           <w:rFonts w:cs="Arial"/>
         </w:rPr>
         <w:lastRenderedPageBreak/>
-        <w:t>cadastro.</w:t>
-      </w:r>
-      <w:r>
-        <w:rPr>
-          <w:rFonts w:cs="Arial"/>
-        </w:rPr>
-        <w:t xml:space="preserve"> O cadastro será obrigatório caso o usuário deseje adotar, ou anunciar um animal.</w:t>
-      </w:r>
-    </w:p>
-    <w:p>
-      <w:pPr>
-        <w:rPr>
-          <w:rFonts w:cs="Arial"/>
-        </w:rPr>
-      </w:pPr>
-      <w:r>
-        <w:rPr>
-          <w:rFonts w:cs="Arial"/>
-        </w:rPr>
-        <w:t xml:space="preserve">RF002 - O aplicativo deverá possibilitar que o usuário selecione quais animais ele deseja visualizar, se apenas gato, apenas cachorro ou os dois. </w:t>
-      </w:r>
-    </w:p>
-    <w:p>
-      <w:pPr>
-        <w:rPr>
-          <w:rFonts w:cs="Arial"/>
-        </w:rPr>
-      </w:pPr>
-      <w:r>
-        <w:rPr>
-          <w:rFonts w:cs="Arial"/>
-        </w:rPr>
-        <w:t xml:space="preserve">RF003 - Para uma melhor experiência e efetividade nas buscas, o aplicativo deverá buscar por localização os animais que estão mais próximos segundo o anúncio do doador, podendo ser ajustado o raio de localização. O usuário deverá permitir que o aplicativo </w:t>
-      </w:r>
-      <w:proofErr w:type="gramStart"/>
-      <w:r>
-        <w:rPr>
-          <w:rFonts w:cs="Arial"/>
-        </w:rPr>
-        <w:t>acesse</w:t>
-      </w:r>
-      <w:proofErr w:type="gramEnd"/>
-      <w:r>
-        <w:rPr>
-          <w:rFonts w:cs="Arial"/>
-        </w:rPr>
-        <w:t xml:space="preserve"> as configurações de </w:t>
-      </w:r>
-      <w:proofErr w:type="spellStart"/>
-      <w:r>
-        <w:rPr>
-          <w:rFonts w:cs="Arial"/>
-        </w:rPr>
-        <w:t>geolocalização</w:t>
-      </w:r>
-      <w:proofErr w:type="spellEnd"/>
-      <w:r>
-        <w:rPr>
-          <w:rFonts w:cs="Arial"/>
-        </w:rPr>
-        <w:t xml:space="preserve"> do dispositivo móvel para ter acesso a esse recurso.</w:t>
-      </w:r>
-    </w:p>
-    <w:p>
-      <w:pPr>
-        <w:rPr>
-          <w:rFonts w:cs="Arial"/>
-        </w:rPr>
-      </w:pPr>
-      <w:r>
-        <w:rPr>
-          <w:rFonts w:cs="Arial"/>
-        </w:rPr>
-        <w:t xml:space="preserve">RF004 - O aplicativo deverá possibilitar salvar animais como favoritos, para que fique fácil de localizar caso queira ver o anúncio posteriormente. Esses deverão ficar localizados em um </w:t>
-      </w:r>
-      <w:proofErr w:type="gramStart"/>
-      <w:r>
-        <w:rPr>
-          <w:rFonts w:cs="Arial"/>
-        </w:rPr>
-        <w:t>menu</w:t>
-      </w:r>
-      <w:proofErr w:type="gramEnd"/>
-      <w:r>
-        <w:rPr>
-          <w:rFonts w:cs="Arial"/>
-        </w:rPr>
-        <w:t xml:space="preserve"> de fácil acesso, até que o usuário remova o anúncio dos favoritos.</w:t>
-      </w:r>
-    </w:p>
-    <w:p>
-      <w:pPr>
-        <w:rPr>
-          <w:rFonts w:cs="Arial"/>
-        </w:rPr>
-      </w:pPr>
-      <w:r>
-        <w:rPr>
-          <w:rFonts w:cs="Arial"/>
-        </w:rPr>
-        <w:t>RF005 - A tela de apresentação dos anúncios</w:t>
-      </w:r>
-      <w:proofErr w:type="gramStart"/>
-      <w:r>
-        <w:rPr>
-          <w:rFonts w:cs="Arial"/>
-        </w:rPr>
-        <w:t>, deverá</w:t>
-      </w:r>
-      <w:proofErr w:type="gramEnd"/>
-      <w:r>
-        <w:rPr>
-          <w:rFonts w:cs="Arial"/>
-        </w:rPr>
-        <w:t xml:space="preserve"> conter o nome do animal, idade, raça e uma foto. Para visualizar mais detalhes, como mais fotos, peso, história, origem, é necessário clicar em uma opção que estará em fácil acesso, que exibirá esses detalhes. </w:t>
-      </w:r>
-    </w:p>
-    <w:p>
-      <w:pPr>
-        <w:rPr>
-          <w:rFonts w:cs="Arial"/>
-        </w:rPr>
-      </w:pPr>
-      <w:r>
-        <w:rPr>
-          <w:rFonts w:cs="Arial"/>
-        </w:rPr>
-        <w:t xml:space="preserve">RF006 - Ao fazer o cadastro de usuário no aplicativo, deverá ser selecionado se é um cuidador, uma instituição, ou uma pessoa interessada apenas. Os campos de cadastro serão diferentes dependendo da opção selecionada. O aplicativo permitirá o acesso direto com a conta do </w:t>
-      </w:r>
-      <w:proofErr w:type="spellStart"/>
-      <w:r>
-        <w:rPr>
-          <w:rFonts w:cs="Arial"/>
-        </w:rPr>
-        <w:t>Facebook</w:t>
-      </w:r>
-      <w:proofErr w:type="spellEnd"/>
-      <w:r>
-        <w:rPr>
-          <w:rFonts w:cs="Arial"/>
-        </w:rPr>
-        <w:t>.</w:t>
-      </w:r>
-    </w:p>
-    <w:p>
-      <w:pPr>
-        <w:rPr>
-          <w:rFonts w:cs="Arial"/>
-        </w:rPr>
-      </w:pPr>
-      <w:r>
-        <w:rPr>
-          <w:rFonts w:cs="Arial"/>
-        </w:rPr>
-        <w:t>RF007 - Será possível filtrar a busca de animais por porte, raça, peso, sexo, idade, nome de instituições, localização.</w:t>
-      </w:r>
-    </w:p>
-    <w:p>
-      <w:pPr>
-        <w:rPr>
-          <w:rFonts w:cs="Arial"/>
-        </w:rPr>
-      </w:pPr>
-      <w:r>
-        <w:rPr>
-          <w:rFonts w:cs="Arial"/>
-        </w:rPr>
-        <w:t xml:space="preserve">RF008 - O aplicativo deverá ter um canal para caso o usuário queira fazer denúncia maus-tratos de animais. Um </w:t>
-      </w:r>
-      <w:proofErr w:type="gramStart"/>
-      <w:r>
-        <w:rPr>
-          <w:rFonts w:cs="Arial"/>
-        </w:rPr>
-        <w:t>menu</w:t>
-      </w:r>
-      <w:proofErr w:type="gramEnd"/>
-      <w:r>
-        <w:rPr>
-          <w:rFonts w:cs="Arial"/>
-        </w:rPr>
-        <w:t xml:space="preserve"> do sistema levará a um passo-a-passo de como fazer a denúncia, e fornecerá links diretos para sites e números de telefone que tratem sobre o assunto.</w:t>
-      </w:r>
-    </w:p>
-    <w:p>
-      <w:pPr>
-        <w:rPr>
-          <w:rFonts w:cs="Arial"/>
-        </w:rPr>
-      </w:pPr>
-      <w:r>
-        <w:rPr>
-          <w:rFonts w:cs="Arial"/>
-        </w:rPr>
-        <w:t>RF009 - Ao fazer o cadastro de um animal, deverão ser informados os dados do animal que irá para adoção, em especial raça, nome, idade, sexo. O aplicativo irá confirmar se o local que o animal se encontra, é o mesmo endereço que está cadastrado no aplicativo.</w:t>
-      </w:r>
-    </w:p>
-    <w:p>
-      <w:pPr>
-        <w:rPr>
-          <w:rFonts w:cs="Arial"/>
-        </w:rPr>
-      </w:pPr>
-      <w:r>
-        <w:rPr>
-          <w:rFonts w:cs="Arial"/>
-        </w:rPr>
-        <w:lastRenderedPageBreak/>
+        <w:t>confirmar se o local que o animal se encontra, é o mesmo endereço que está cadastrado no aplicativo.</w:t>
+      </w:r>
+    </w:p>
+    <w:p>
+      <w:pPr>
+        <w:rPr>
+          <w:rFonts w:cs="Arial"/>
+        </w:rPr>
+      </w:pPr>
+      <w:r>
+        <w:rPr>
+          <w:rFonts w:cs="Arial"/>
+        </w:rPr>
         <w:t>RF010 – Deverá haver um canal onde o usuário pode denunciar um determinado usuário do sistema, seja uma instituição, um cuidador ou uma pessoa comum. A denúncia deverá ser analisada, podendo ocasionar na suspensão da conta daquele usuário. Motivos de denúncia:</w:t>
       </w:r>
     </w:p>
@@ -22029,6 +22037,7 @@
         <w:rPr>
           <w:rFonts w:cs="Arial"/>
         </w:rPr>
+        <w:lastRenderedPageBreak/>
         <w:t>RF018 – Independente da tela que esteja, deverá haver um atalho fácil para que o usuário possa voltar para a tela inicial.</w:t>
       </w:r>
     </w:p>
@@ -22047,7 +22056,6 @@
         <w:rPr>
           <w:rFonts w:cs="Arial"/>
         </w:rPr>
-        <w:lastRenderedPageBreak/>
         <w:t>Requisitos não funcionais:</w:t>
       </w:r>
     </w:p>
@@ -22062,7 +22070,19 @@
         <w:rPr>
           <w:rFonts w:cs="Arial"/>
         </w:rPr>
-        <w:t xml:space="preserve">RNF01 – Qualquer um que possua um celular com o sistema operacional </w:t>
+        <w:t xml:space="preserve">RNF01 – </w:t>
+      </w:r>
+      <w:r>
+        <w:rPr>
+          <w:rFonts w:cs="Arial"/>
+        </w:rPr>
+        <w:t>O aplicativo deverá estar disponível para o</w:t>
+      </w:r>
+      <w:r>
+        <w:rPr>
+          <w:rFonts w:cs="Arial"/>
+        </w:rPr>
+        <w:t xml:space="preserve"> sistema operacional </w:t>
       </w:r>
       <w:proofErr w:type="spellStart"/>
       <w:r>
@@ -22229,7 +22249,15 @@
         <w:rPr>
           <w:rFonts w:cs="Arial"/>
         </w:rPr>
-        <w:t xml:space="preserve">, e o repositório do projeto deverá ser o </w:t>
+        <w:t>, e o repositório do projeto de</w:t>
+      </w:r>
+      <w:bookmarkStart w:id="41" w:name="_GoBack"/>
+      <w:bookmarkEnd w:id="41"/>
+      <w:r>
+        <w:rPr>
+          <w:rFonts w:cs="Arial"/>
+        </w:rPr>
+        <w:t xml:space="preserve">verá ser o </w:t>
       </w:r>
       <w:proofErr w:type="spellStart"/>
       <w:proofErr w:type="gramStart"/>
@@ -23442,7 +23470,7 @@
           <w:rPr>
             <w:noProof/>
           </w:rPr>
-          <w:t>51</w:t>
+          <w:t>48</w:t>
         </w:r>
         <w:r>
           <w:fldChar w:fldCharType="end"/>
@@ -28105,7 +28133,7 @@
   <a:extraClrSchemeLst/>
   <a:extLst>
     <a:ext uri="{05A4C25C-085E-4340-85A3-A5531E510DB2}">
-      <thm15:themeFamily xmlns:thm15="http://schemas.microsoft.com/office/thememl/2012/main" xmlns="" name="Office Theme" id="{62F939B6-93AF-4DB8-9C6B-D6C7DFDC589F}" vid="{4A3C46E8-61CC-4603-A589-7422A47A8E4A}"/>
+      <thm15:themeFamily xmlns="" xmlns:thm15="http://schemas.microsoft.com/office/thememl/2012/main" name="Office Theme" id="{62F939B6-93AF-4DB8-9C6B-D6C7DFDC589F}" vid="{4A3C46E8-61CC-4603-A589-7422A47A8E4A}"/>
     </a:ext>
   </a:extLst>
 </a:theme>
@@ -28761,7 +28789,7 @@
 </file>
 
 <file path=customXml/itemProps1.xml><?xml version="1.0" encoding="utf-8"?>
-<ds:datastoreItem xmlns:ds="http://schemas.openxmlformats.org/officeDocument/2006/customXml" ds:itemID="{8BAD726F-9642-4CE2-9080-C848FE08A501}">
+<ds:datastoreItem xmlns:ds="http://schemas.openxmlformats.org/officeDocument/2006/customXml" ds:itemID="{84D8650E-4ECF-4B83-81CC-680EE48559E8}">
   <ds:schemaRefs>
     <ds:schemaRef ds:uri="http://schemas.openxmlformats.org/officeDocument/2006/bibliography"/>
   </ds:schemaRefs>

</xml_diff>

<commit_message>
Alteração RF005, RF006, RF015
</commit_message>
<xml_diff>
--- a/Docs/TC1.docx
+++ b/Docs/TC1.docx
@@ -11039,7 +11039,6 @@
           <w:id w:val="-407534864"/>
           <w:citation/>
         </w:sdtPr>
-        <w:sdtEndPr/>
         <w:sdtContent>
           <w:r>
             <w:rPr>
@@ -12568,7 +12567,6 @@
           <w:id w:val="-889340155"/>
           <w:citation/>
         </w:sdtPr>
-        <w:sdtEndPr/>
         <w:sdtContent>
           <w:r>
             <w:rPr>
@@ -12965,7 +12963,6 @@
           <w:id w:val="-1050305597"/>
           <w:citation/>
         </w:sdtPr>
-        <w:sdtEndPr/>
         <w:sdtContent>
           <w:r>
             <w:rPr>
@@ -13841,7 +13838,6 @@
           <w:id w:val="1376664649"/>
           <w:citation/>
         </w:sdtPr>
-        <w:sdtEndPr/>
         <w:sdtContent>
           <w:r>
             <w:rPr>
@@ -17216,7 +17212,6 @@
           <w:id w:val="-1918398653"/>
           <w:citation/>
         </w:sdtPr>
-        <w:sdtEndPr/>
         <w:sdtContent>
           <w:r>
             <w:rPr>
@@ -17307,7 +17302,6 @@
           <w:id w:val="-396276862"/>
           <w:citation/>
         </w:sdtPr>
-        <w:sdtEndPr/>
         <w:sdtContent>
           <w:r>
             <w:rPr>
@@ -17946,7 +17940,6 @@
           <w:id w:val="10041270"/>
           <w:citation/>
         </w:sdtPr>
-        <w:sdtEndPr/>
         <w:sdtContent>
           <w:r>
             <w:rPr>
@@ -18139,7 +18132,6 @@
           <w:id w:val="1613325690"/>
           <w:citation/>
         </w:sdtPr>
-        <w:sdtEndPr/>
         <w:sdtContent>
           <w:r>
             <w:rPr>
@@ -19147,7 +19139,6 @@
           <w:id w:val="2144452825"/>
           <w:citation/>
         </w:sdtPr>
-        <w:sdtEndPr/>
         <w:sdtContent>
           <w:r>
             <w:rPr>
@@ -19346,7 +19337,6 @@
           <w:id w:val="-1525391923"/>
           <w:citation/>
         </w:sdtPr>
-        <w:sdtEndPr/>
         <w:sdtContent>
           <w:r>
             <w:rPr>
@@ -19590,7 +19580,6 @@
           <w:id w:val="-1820724342"/>
           <w:citation/>
         </w:sdtPr>
-        <w:sdtEndPr/>
         <w:sdtContent>
           <w:r>
             <w:rPr>
@@ -21897,20 +21886,32 @@
         <w:rPr>
           <w:rFonts w:cs="Arial"/>
         </w:rPr>
-        <w:t xml:space="preserve">RF012 - O aplicativo deverá dar prioridade para mostrar os animais que estão </w:t>
+        <w:t xml:space="preserve">RF012 - O aplicativo deverá dar prioridade para mostrar os animais que </w:t>
       </w:r>
       <w:proofErr w:type="gramStart"/>
       <w:r>
         <w:rPr>
           <w:rFonts w:cs="Arial"/>
         </w:rPr>
-        <w:t>a</w:t>
+        <w:t>estão</w:t>
       </w:r>
       <w:proofErr w:type="gramEnd"/>
       <w:r>
         <w:rPr>
           <w:rFonts w:cs="Arial"/>
         </w:rPr>
+        <w:t xml:space="preserve"> </w:t>
+      </w:r>
+      <w:r>
+        <w:rPr>
+          <w:rFonts w:cs="Arial"/>
+        </w:rPr>
+        <w:t>há</w:t>
+      </w:r>
+      <w:r>
+        <w:rPr>
+          <w:rFonts w:cs="Arial"/>
+        </w:rPr>
         <w:t xml:space="preserve"> mais tempo anunciados na plataforma e ainda não foram adotados.</w:t>
       </w:r>
     </w:p>
@@ -21950,7 +21951,13 @@
         <w:rPr>
           <w:rFonts w:cs="Arial"/>
         </w:rPr>
-        <w:t xml:space="preserve">RF015 - Caso o usuário tenha gostado do animal, ele deverá poder clicar duas vezes sobre o animal ou no botão de “gostei”, e ele deverá ser direcionado para a tela de adoção. </w:t>
+        <w:t xml:space="preserve">RF015 - Caso o usuário tenha gostado do animal, </w:t>
+      </w:r>
+      <w:r>
+        <w:rPr>
+          <w:rFonts w:cs="Arial"/>
+        </w:rPr>
+        <w:t>ele deverá clicar em um botão na tela que o redirecionará para a tela de adoção.</w:t>
       </w:r>
     </w:p>
     <w:p>
@@ -22249,15 +22256,7 @@
         <w:rPr>
           <w:rFonts w:cs="Arial"/>
         </w:rPr>
-        <w:t>, e o repositório do projeto de</w:t>
-      </w:r>
-      <w:bookmarkStart w:id="41" w:name="_GoBack"/>
-      <w:bookmarkEnd w:id="41"/>
-      <w:r>
-        <w:rPr>
-          <w:rFonts w:cs="Arial"/>
-        </w:rPr>
-        <w:t xml:space="preserve">verá ser o </w:t>
+        <w:t xml:space="preserve">, e o repositório do projeto deverá ser o </w:t>
       </w:r>
       <w:proofErr w:type="spellStart"/>
       <w:proofErr w:type="gramStart"/>
@@ -22311,7 +22310,7 @@
     <w:p/>
     <w:p/>
     <w:p/>
-    <w:bookmarkStart w:id="42" w:name="_Toc450915723" w:displacedByCustomXml="next"/>
+    <w:bookmarkStart w:id="41" w:name="_Toc450915723" w:displacedByCustomXml="next"/>
     <w:sdt>
       <w:sdtPr>
         <w:rPr>
@@ -22326,7 +22325,6 @@
           <w:docPartUnique/>
         </w:docPartObj>
       </w:sdtPr>
-      <w:sdtEndPr/>
       <w:sdtContent>
         <w:p>
           <w:pPr>
@@ -22340,14 +22338,13 @@
           <w:r>
             <w:t>Bibliografia</w:t>
           </w:r>
-          <w:bookmarkEnd w:id="42"/>
+          <w:bookmarkEnd w:id="41"/>
         </w:p>
         <w:sdt>
           <w:sdtPr>
             <w:id w:val="111145805"/>
             <w:bibliography/>
           </w:sdtPr>
-          <w:sdtEndPr/>
           <w:sdtContent>
             <w:p>
               <w:pPr>
@@ -22384,7 +22381,15 @@
                 <w:rPr>
                   <w:noProof/>
                 </w:rPr>
-                <w:t>. Fonte: http://www.atribuna.com.br/: http://www.atribuna.com.br/noticias/noticias-detalhe/cidades/em-10-anos-ong-realiza-mais-de-11-mil-castracoes/?cHash=6e2a935f014088eccbf6fe8bf67d599a</w:t>
+                <w:t>. Fonte: http://www.atribuna.com.br/: http://www.atribuna.com.br/noticias/noticias-detalhe/cidades/em-10-anos-ong-</w:t>
+              </w:r>
+              <w:bookmarkStart w:id="42" w:name="_GoBack"/>
+              <w:bookmarkEnd w:id="42"/>
+              <w:r>
+                <w:rPr>
+                  <w:noProof/>
+                </w:rPr>
+                <w:t>realiza-mais-de-11-mil-castracoes/?cHash=6e2a935f014088eccbf6fe8bf67d599a</w:t>
               </w:r>
             </w:p>
             <w:p>
@@ -23372,7 +23377,6 @@
         <w:docPartUnique/>
       </w:docPartObj>
     </w:sdtPr>
-    <w:sdtEndPr/>
     <w:sdtContent>
       <w:p>
         <w:pPr>
@@ -23450,7 +23454,6 @@
         <w:docPartUnique/>
       </w:docPartObj>
     </w:sdtPr>
-    <w:sdtEndPr/>
     <w:sdtContent>
       <w:p>
         <w:pPr>
@@ -23470,7 +23473,7 @@
           <w:rPr>
             <w:noProof/>
           </w:rPr>
-          <w:t>48</w:t>
+          <w:t>49</w:t>
         </w:r>
         <w:r>
           <w:fldChar w:fldCharType="end"/>
@@ -23496,7 +23499,6 @@
         <w:docPartUnique/>
       </w:docPartObj>
     </w:sdtPr>
-    <w:sdtEndPr/>
     <w:sdtContent>
       <w:p>
         <w:pPr>
@@ -28789,7 +28791,7 @@
 </file>
 
 <file path=customXml/itemProps1.xml><?xml version="1.0" encoding="utf-8"?>
-<ds:datastoreItem xmlns:ds="http://schemas.openxmlformats.org/officeDocument/2006/customXml" ds:itemID="{84D8650E-4ECF-4B83-81CC-680EE48559E8}">
+<ds:datastoreItem xmlns:ds="http://schemas.openxmlformats.org/officeDocument/2006/customXml" ds:itemID="{7866EA9F-5BC6-4576-9588-91CEE1FB94A5}">
   <ds:schemaRefs>
     <ds:schemaRef ds:uri="http://schemas.openxmlformats.org/officeDocument/2006/bibliography"/>
   </ds:schemaRefs>

</xml_diff>

<commit_message>
Ajuste de algumas correções propostas pela prof
</commit_message>
<xml_diff>
--- a/Docs/TC1.docx
+++ b/Docs/TC1.docx
@@ -4113,7 +4113,7 @@
             </w:rPr>
             <w:fldChar w:fldCharType="separate"/>
           </w:r>
-          <w:hyperlink w:anchor="_Toc451377365" w:history="1">
+          <w:hyperlink w:anchor="_Toc451378413" w:history="1">
             <w:r>
               <w:rPr>
                 <w:rStyle w:val="Hyperlink"/>
@@ -4158,7 +4158,7 @@
                 <w:noProof/>
                 <w:webHidden/>
               </w:rPr>
-              <w:instrText xml:space="preserve"> PAGEREF _Toc451377365 \h </w:instrText>
+              <w:instrText xml:space="preserve"> PAGEREF _Toc451378413 \h </w:instrText>
             </w:r>
             <w:r>
               <w:rPr>
@@ -4203,7 +4203,7 @@
               <w:lang w:eastAsia="pt-BR"/>
             </w:rPr>
           </w:pPr>
-          <w:hyperlink w:anchor="_Toc451377366" w:history="1">
+          <w:hyperlink w:anchor="_Toc451378414" w:history="1">
             <w:r>
               <w:rPr>
                 <w:rStyle w:val="Hyperlink"/>
@@ -4248,7 +4248,7 @@
                 <w:noProof/>
                 <w:webHidden/>
               </w:rPr>
-              <w:instrText xml:space="preserve"> PAGEREF _Toc451377366 \h </w:instrText>
+              <w:instrText xml:space="preserve"> PAGEREF _Toc451378414 \h </w:instrText>
             </w:r>
             <w:r>
               <w:rPr>
@@ -4293,7 +4293,7 @@
               <w:lang w:eastAsia="pt-BR"/>
             </w:rPr>
           </w:pPr>
-          <w:hyperlink w:anchor="_Toc451377367" w:history="1">
+          <w:hyperlink w:anchor="_Toc451378415" w:history="1">
             <w:r>
               <w:rPr>
                 <w:rStyle w:val="Hyperlink"/>
@@ -4338,7 +4338,7 @@
                 <w:noProof/>
                 <w:webHidden/>
               </w:rPr>
-              <w:instrText xml:space="preserve"> PAGEREF _Toc451377367 \h </w:instrText>
+              <w:instrText xml:space="preserve"> PAGEREF _Toc451378415 \h </w:instrText>
             </w:r>
             <w:r>
               <w:rPr>
@@ -4383,7 +4383,7 @@
               <w:lang w:eastAsia="pt-BR"/>
             </w:rPr>
           </w:pPr>
-          <w:hyperlink w:anchor="_Toc451377368" w:history="1">
+          <w:hyperlink w:anchor="_Toc451378416" w:history="1">
             <w:r>
               <w:rPr>
                 <w:rStyle w:val="Hyperlink"/>
@@ -4428,7 +4428,7 @@
                 <w:noProof/>
                 <w:webHidden/>
               </w:rPr>
-              <w:instrText xml:space="preserve"> PAGEREF _Toc451377368 \h </w:instrText>
+              <w:instrText xml:space="preserve"> PAGEREF _Toc451378416 \h </w:instrText>
             </w:r>
             <w:r>
               <w:rPr>
@@ -4473,7 +4473,7 @@
               <w:lang w:eastAsia="pt-BR"/>
             </w:rPr>
           </w:pPr>
-          <w:hyperlink w:anchor="_Toc451377369" w:history="1">
+          <w:hyperlink w:anchor="_Toc451378417" w:history="1">
             <w:r>
               <w:rPr>
                 <w:rStyle w:val="Hyperlink"/>
@@ -4518,7 +4518,7 @@
                 <w:noProof/>
                 <w:webHidden/>
               </w:rPr>
-              <w:instrText xml:space="preserve"> PAGEREF _Toc451377369 \h </w:instrText>
+              <w:instrText xml:space="preserve"> PAGEREF _Toc451378417 \h </w:instrText>
             </w:r>
             <w:r>
               <w:rPr>
@@ -4563,7 +4563,7 @@
               <w:lang w:eastAsia="pt-BR"/>
             </w:rPr>
           </w:pPr>
-          <w:hyperlink w:anchor="_Toc451377370" w:history="1">
+          <w:hyperlink w:anchor="_Toc451378418" w:history="1">
             <w:r>
               <w:rPr>
                 <w:rStyle w:val="Hyperlink"/>
@@ -4608,7 +4608,7 @@
                 <w:noProof/>
                 <w:webHidden/>
               </w:rPr>
-              <w:instrText xml:space="preserve"> PAGEREF _Toc451377370 \h </w:instrText>
+              <w:instrText xml:space="preserve"> PAGEREF _Toc451378418 \h </w:instrText>
             </w:r>
             <w:r>
               <w:rPr>
@@ -4653,7 +4653,7 @@
               <w:lang w:eastAsia="pt-BR"/>
             </w:rPr>
           </w:pPr>
-          <w:hyperlink w:anchor="_Toc451377371" w:history="1">
+          <w:hyperlink w:anchor="_Toc451378419" w:history="1">
             <w:r>
               <w:rPr>
                 <w:rStyle w:val="Hyperlink"/>
@@ -4698,7 +4698,7 @@
                 <w:noProof/>
                 <w:webHidden/>
               </w:rPr>
-              <w:instrText xml:space="preserve"> PAGEREF _Toc451377371 \h </w:instrText>
+              <w:instrText xml:space="preserve"> PAGEREF _Toc451378419 \h </w:instrText>
             </w:r>
             <w:r>
               <w:rPr>
@@ -4743,7 +4743,7 @@
               <w:lang w:eastAsia="pt-BR"/>
             </w:rPr>
           </w:pPr>
-          <w:hyperlink w:anchor="_Toc451377372" w:history="1">
+          <w:hyperlink w:anchor="_Toc451378420" w:history="1">
             <w:r>
               <w:rPr>
                 <w:rStyle w:val="Hyperlink"/>
@@ -4788,7 +4788,7 @@
                 <w:noProof/>
                 <w:webHidden/>
               </w:rPr>
-              <w:instrText xml:space="preserve"> PAGEREF _Toc451377372 \h </w:instrText>
+              <w:instrText xml:space="preserve"> PAGEREF _Toc451378420 \h </w:instrText>
             </w:r>
             <w:r>
               <w:rPr>
@@ -4833,7 +4833,7 @@
               <w:lang w:eastAsia="pt-BR"/>
             </w:rPr>
           </w:pPr>
-          <w:hyperlink w:anchor="_Toc451377373" w:history="1">
+          <w:hyperlink w:anchor="_Toc451378421" w:history="1">
             <w:r>
               <w:rPr>
                 <w:rStyle w:val="Hyperlink"/>
@@ -4878,7 +4878,7 @@
                 <w:noProof/>
                 <w:webHidden/>
               </w:rPr>
-              <w:instrText xml:space="preserve"> PAGEREF _Toc451377373 \h </w:instrText>
+              <w:instrText xml:space="preserve"> PAGEREF _Toc451378421 \h </w:instrText>
             </w:r>
             <w:r>
               <w:rPr>
@@ -4923,7 +4923,7 @@
               <w:lang w:eastAsia="pt-BR"/>
             </w:rPr>
           </w:pPr>
-          <w:hyperlink w:anchor="_Toc451377374" w:history="1">
+          <w:hyperlink w:anchor="_Toc451378422" w:history="1">
             <w:r>
               <w:rPr>
                 <w:rStyle w:val="Hyperlink"/>
@@ -4968,7 +4968,7 @@
                 <w:noProof/>
                 <w:webHidden/>
               </w:rPr>
-              <w:instrText xml:space="preserve"> PAGEREF _Toc451377374 \h </w:instrText>
+              <w:instrText xml:space="preserve"> PAGEREF _Toc451378422 \h </w:instrText>
             </w:r>
             <w:r>
               <w:rPr>
@@ -5013,7 +5013,7 @@
               <w:lang w:eastAsia="pt-BR"/>
             </w:rPr>
           </w:pPr>
-          <w:hyperlink w:anchor="_Toc451377375" w:history="1">
+          <w:hyperlink w:anchor="_Toc451378423" w:history="1">
             <w:r>
               <w:rPr>
                 <w:rStyle w:val="Hyperlink"/>
@@ -5058,7 +5058,7 @@
                 <w:noProof/>
                 <w:webHidden/>
               </w:rPr>
-              <w:instrText xml:space="preserve"> PAGEREF _Toc451377375 \h </w:instrText>
+              <w:instrText xml:space="preserve"> PAGEREF _Toc451378423 \h </w:instrText>
             </w:r>
             <w:r>
               <w:rPr>
@@ -5103,7 +5103,7 @@
               <w:lang w:eastAsia="pt-BR"/>
             </w:rPr>
           </w:pPr>
-          <w:hyperlink w:anchor="_Toc451377376" w:history="1">
+          <w:hyperlink w:anchor="_Toc451378424" w:history="1">
             <w:r>
               <w:rPr>
                 <w:rStyle w:val="Hyperlink"/>
@@ -5148,7 +5148,7 @@
                 <w:noProof/>
                 <w:webHidden/>
               </w:rPr>
-              <w:instrText xml:space="preserve"> PAGEREF _Toc451377376 \h </w:instrText>
+              <w:instrText xml:space="preserve"> PAGEREF _Toc451378424 \h </w:instrText>
             </w:r>
             <w:r>
               <w:rPr>
@@ -5193,7 +5193,7 @@
               <w:lang w:eastAsia="pt-BR"/>
             </w:rPr>
           </w:pPr>
-          <w:hyperlink w:anchor="_Toc451377377" w:history="1">
+          <w:hyperlink w:anchor="_Toc451378425" w:history="1">
             <w:r>
               <w:rPr>
                 <w:rStyle w:val="Hyperlink"/>
@@ -5238,7 +5238,7 @@
                 <w:noProof/>
                 <w:webHidden/>
               </w:rPr>
-              <w:instrText xml:space="preserve"> PAGEREF _Toc451377377 \h </w:instrText>
+              <w:instrText xml:space="preserve"> PAGEREF _Toc451378425 \h </w:instrText>
             </w:r>
             <w:r>
               <w:rPr>
@@ -5283,7 +5283,7 @@
               <w:lang w:eastAsia="pt-BR"/>
             </w:rPr>
           </w:pPr>
-          <w:hyperlink w:anchor="_Toc451377378" w:history="1">
+          <w:hyperlink w:anchor="_Toc451378426" w:history="1">
             <w:r>
               <w:rPr>
                 <w:rStyle w:val="Hyperlink"/>
@@ -5328,7 +5328,7 @@
                 <w:noProof/>
                 <w:webHidden/>
               </w:rPr>
-              <w:instrText xml:space="preserve"> PAGEREF _Toc451377378 \h </w:instrText>
+              <w:instrText xml:space="preserve"> PAGEREF _Toc451378426 \h </w:instrText>
             </w:r>
             <w:r>
               <w:rPr>
@@ -5373,7 +5373,7 @@
               <w:lang w:eastAsia="pt-BR"/>
             </w:rPr>
           </w:pPr>
-          <w:hyperlink w:anchor="_Toc451377379" w:history="1">
+          <w:hyperlink w:anchor="_Toc451378427" w:history="1">
             <w:r>
               <w:rPr>
                 <w:rStyle w:val="Hyperlink"/>
@@ -5418,7 +5418,7 @@
                 <w:noProof/>
                 <w:webHidden/>
               </w:rPr>
-              <w:instrText xml:space="preserve"> PAGEREF _Toc451377379 \h </w:instrText>
+              <w:instrText xml:space="preserve"> PAGEREF _Toc451378427 \h </w:instrText>
             </w:r>
             <w:r>
               <w:rPr>
@@ -5463,7 +5463,7 @@
               <w:lang w:eastAsia="pt-BR"/>
             </w:rPr>
           </w:pPr>
-          <w:hyperlink w:anchor="_Toc451377380" w:history="1">
+          <w:hyperlink w:anchor="_Toc451378428" w:history="1">
             <w:r>
               <w:rPr>
                 <w:rStyle w:val="Hyperlink"/>
@@ -5508,7 +5508,7 @@
                 <w:noProof/>
                 <w:webHidden/>
               </w:rPr>
-              <w:instrText xml:space="preserve"> PAGEREF _Toc451377380 \h </w:instrText>
+              <w:instrText xml:space="preserve"> PAGEREF _Toc451378428 \h </w:instrText>
             </w:r>
             <w:r>
               <w:rPr>
@@ -5553,7 +5553,7 @@
               <w:lang w:eastAsia="pt-BR"/>
             </w:rPr>
           </w:pPr>
-          <w:hyperlink w:anchor="_Toc451377381" w:history="1">
+          <w:hyperlink w:anchor="_Toc451378429" w:history="1">
             <w:r>
               <w:rPr>
                 <w:rStyle w:val="Hyperlink"/>
@@ -5598,7 +5598,7 @@
                 <w:noProof/>
                 <w:webHidden/>
               </w:rPr>
-              <w:instrText xml:space="preserve"> PAGEREF _Toc451377381 \h </w:instrText>
+              <w:instrText xml:space="preserve"> PAGEREF _Toc451378429 \h </w:instrText>
             </w:r>
             <w:r>
               <w:rPr>
@@ -5643,7 +5643,7 @@
               <w:lang w:eastAsia="pt-BR"/>
             </w:rPr>
           </w:pPr>
-          <w:hyperlink w:anchor="_Toc451377382" w:history="1">
+          <w:hyperlink w:anchor="_Toc451378430" w:history="1">
             <w:r>
               <w:rPr>
                 <w:rStyle w:val="Hyperlink"/>
@@ -5688,7 +5688,7 @@
                 <w:noProof/>
                 <w:webHidden/>
               </w:rPr>
-              <w:instrText xml:space="preserve"> PAGEREF _Toc451377382 \h </w:instrText>
+              <w:instrText xml:space="preserve"> PAGEREF _Toc451378430 \h </w:instrText>
             </w:r>
             <w:r>
               <w:rPr>
@@ -5733,7 +5733,7 @@
               <w:lang w:eastAsia="pt-BR"/>
             </w:rPr>
           </w:pPr>
-          <w:hyperlink w:anchor="_Toc451377383" w:history="1">
+          <w:hyperlink w:anchor="_Toc451378431" w:history="1">
             <w:r>
               <w:rPr>
                 <w:rStyle w:val="Hyperlink"/>
@@ -5778,7 +5778,7 @@
                 <w:noProof/>
                 <w:webHidden/>
               </w:rPr>
-              <w:instrText xml:space="preserve"> PAGEREF _Toc451377383 \h </w:instrText>
+              <w:instrText xml:space="preserve"> PAGEREF _Toc451378431 \h </w:instrText>
             </w:r>
             <w:r>
               <w:rPr>
@@ -5823,7 +5823,7 @@
               <w:lang w:eastAsia="pt-BR"/>
             </w:rPr>
           </w:pPr>
-          <w:hyperlink w:anchor="_Toc451377384" w:history="1">
+          <w:hyperlink w:anchor="_Toc451378432" w:history="1">
             <w:r>
               <w:rPr>
                 <w:rStyle w:val="Hyperlink"/>
@@ -5868,7 +5868,7 @@
                 <w:noProof/>
                 <w:webHidden/>
               </w:rPr>
-              <w:instrText xml:space="preserve"> PAGEREF _Toc451377384 \h </w:instrText>
+              <w:instrText xml:space="preserve"> PAGEREF _Toc451378432 \h </w:instrText>
             </w:r>
             <w:r>
               <w:rPr>
@@ -5913,7 +5913,7 @@
               <w:lang w:eastAsia="pt-BR"/>
             </w:rPr>
           </w:pPr>
-          <w:hyperlink w:anchor="_Toc451377385" w:history="1">
+          <w:hyperlink w:anchor="_Toc451378433" w:history="1">
             <w:r>
               <w:rPr>
                 <w:rStyle w:val="Hyperlink"/>
@@ -5958,7 +5958,7 @@
                 <w:noProof/>
                 <w:webHidden/>
               </w:rPr>
-              <w:instrText xml:space="preserve"> PAGEREF _Toc451377385 \h </w:instrText>
+              <w:instrText xml:space="preserve"> PAGEREF _Toc451378433 \h </w:instrText>
             </w:r>
             <w:r>
               <w:rPr>
@@ -6003,7 +6003,7 @@
               <w:lang w:eastAsia="pt-BR"/>
             </w:rPr>
           </w:pPr>
-          <w:hyperlink w:anchor="_Toc451377386" w:history="1">
+          <w:hyperlink w:anchor="_Toc451378434" w:history="1">
             <w:r>
               <w:rPr>
                 <w:rStyle w:val="Hyperlink"/>
@@ -6048,7 +6048,7 @@
                 <w:noProof/>
                 <w:webHidden/>
               </w:rPr>
-              <w:instrText xml:space="preserve"> PAGEREF _Toc451377386 \h </w:instrText>
+              <w:instrText xml:space="preserve"> PAGEREF _Toc451378434 \h </w:instrText>
             </w:r>
             <w:r>
               <w:rPr>
@@ -6093,7 +6093,7 @@
               <w:lang w:eastAsia="pt-BR"/>
             </w:rPr>
           </w:pPr>
-          <w:hyperlink w:anchor="_Toc451377387" w:history="1">
+          <w:hyperlink w:anchor="_Toc451378435" w:history="1">
             <w:r>
               <w:rPr>
                 <w:rStyle w:val="Hyperlink"/>
@@ -6138,7 +6138,7 @@
                 <w:noProof/>
                 <w:webHidden/>
               </w:rPr>
-              <w:instrText xml:space="preserve"> PAGEREF _Toc451377387 \h </w:instrText>
+              <w:instrText xml:space="preserve"> PAGEREF _Toc451378435 \h </w:instrText>
             </w:r>
             <w:r>
               <w:rPr>
@@ -6183,7 +6183,7 @@
               <w:lang w:eastAsia="pt-BR"/>
             </w:rPr>
           </w:pPr>
-          <w:hyperlink w:anchor="_Toc451377388" w:history="1">
+          <w:hyperlink w:anchor="_Toc451378436" w:history="1">
             <w:r>
               <w:rPr>
                 <w:rStyle w:val="Hyperlink"/>
@@ -6228,7 +6228,7 @@
                 <w:noProof/>
                 <w:webHidden/>
               </w:rPr>
-              <w:instrText xml:space="preserve"> PAGEREF _Toc451377388 \h </w:instrText>
+              <w:instrText xml:space="preserve"> PAGEREF _Toc451378436 \h </w:instrText>
             </w:r>
             <w:r>
               <w:rPr>
@@ -6273,7 +6273,7 @@
               <w:lang w:eastAsia="pt-BR"/>
             </w:rPr>
           </w:pPr>
-          <w:hyperlink w:anchor="_Toc451377389" w:history="1">
+          <w:hyperlink w:anchor="_Toc451378437" w:history="1">
             <w:r>
               <w:rPr>
                 <w:rStyle w:val="Hyperlink"/>
@@ -6318,7 +6318,7 @@
                 <w:noProof/>
                 <w:webHidden/>
               </w:rPr>
-              <w:instrText xml:space="preserve"> PAGEREF _Toc451377389 \h </w:instrText>
+              <w:instrText xml:space="preserve"> PAGEREF _Toc451378437 \h </w:instrText>
             </w:r>
             <w:r>
               <w:rPr>
@@ -6363,7 +6363,7 @@
               <w:lang w:eastAsia="pt-BR"/>
             </w:rPr>
           </w:pPr>
-          <w:hyperlink w:anchor="_Toc451377390" w:history="1">
+          <w:hyperlink w:anchor="_Toc451378438" w:history="1">
             <w:r>
               <w:rPr>
                 <w:rStyle w:val="Hyperlink"/>
@@ -6408,7 +6408,7 @@
                 <w:noProof/>
                 <w:webHidden/>
               </w:rPr>
-              <w:instrText xml:space="preserve"> PAGEREF _Toc451377390 \h </w:instrText>
+              <w:instrText xml:space="preserve"> PAGEREF _Toc451378438 \h </w:instrText>
             </w:r>
             <w:r>
               <w:rPr>
@@ -6453,7 +6453,7 @@
               <w:lang w:eastAsia="pt-BR"/>
             </w:rPr>
           </w:pPr>
-          <w:hyperlink w:anchor="_Toc451377391" w:history="1">
+          <w:hyperlink w:anchor="_Toc451378439" w:history="1">
             <w:r>
               <w:rPr>
                 <w:rStyle w:val="Hyperlink"/>
@@ -6498,7 +6498,7 @@
                 <w:noProof/>
                 <w:webHidden/>
               </w:rPr>
-              <w:instrText xml:space="preserve"> PAGEREF _Toc451377391 \h </w:instrText>
+              <w:instrText xml:space="preserve"> PAGEREF _Toc451378439 \h </w:instrText>
             </w:r>
             <w:r>
               <w:rPr>
@@ -6543,7 +6543,7 @@
               <w:lang w:eastAsia="pt-BR"/>
             </w:rPr>
           </w:pPr>
-          <w:hyperlink w:anchor="_Toc451377392" w:history="1">
+          <w:hyperlink w:anchor="_Toc451378440" w:history="1">
             <w:r>
               <w:rPr>
                 <w:rStyle w:val="Hyperlink"/>
@@ -6588,7 +6588,7 @@
                 <w:noProof/>
                 <w:webHidden/>
               </w:rPr>
-              <w:instrText xml:space="preserve"> PAGEREF _Toc451377392 \h </w:instrText>
+              <w:instrText xml:space="preserve"> PAGEREF _Toc451378440 \h </w:instrText>
             </w:r>
             <w:r>
               <w:rPr>
@@ -6633,7 +6633,7 @@
               <w:lang w:eastAsia="pt-BR"/>
             </w:rPr>
           </w:pPr>
-          <w:hyperlink w:anchor="_Toc451377393" w:history="1">
+          <w:hyperlink w:anchor="_Toc451378441" w:history="1">
             <w:r>
               <w:rPr>
                 <w:rStyle w:val="Hyperlink"/>
@@ -6678,7 +6678,7 @@
                 <w:noProof/>
                 <w:webHidden/>
               </w:rPr>
-              <w:instrText xml:space="preserve"> PAGEREF _Toc451377393 \h </w:instrText>
+              <w:instrText xml:space="preserve"> PAGEREF _Toc451378441 \h </w:instrText>
             </w:r>
             <w:r>
               <w:rPr>
@@ -6723,7 +6723,7 @@
               <w:lang w:eastAsia="pt-BR"/>
             </w:rPr>
           </w:pPr>
-          <w:hyperlink w:anchor="_Toc451377394" w:history="1">
+          <w:hyperlink w:anchor="_Toc451378442" w:history="1">
             <w:r>
               <w:rPr>
                 <w:rStyle w:val="Hyperlink"/>
@@ -6768,7 +6768,7 @@
                 <w:noProof/>
                 <w:webHidden/>
               </w:rPr>
-              <w:instrText xml:space="preserve"> PAGEREF _Toc451377394 \h </w:instrText>
+              <w:instrText xml:space="preserve"> PAGEREF _Toc451378442 \h </w:instrText>
             </w:r>
             <w:r>
               <w:rPr>
@@ -6813,7 +6813,7 @@
               <w:lang w:eastAsia="pt-BR"/>
             </w:rPr>
           </w:pPr>
-          <w:hyperlink w:anchor="_Toc451377395" w:history="1">
+          <w:hyperlink w:anchor="_Toc451378443" w:history="1">
             <w:r>
               <w:rPr>
                 <w:rStyle w:val="Hyperlink"/>
@@ -6858,7 +6858,7 @@
                 <w:noProof/>
                 <w:webHidden/>
               </w:rPr>
-              <w:instrText xml:space="preserve"> PAGEREF _Toc451377395 \h </w:instrText>
+              <w:instrText xml:space="preserve"> PAGEREF _Toc451378443 \h </w:instrText>
             </w:r>
             <w:r>
               <w:rPr>
@@ -6903,7 +6903,7 @@
               <w:lang w:eastAsia="pt-BR"/>
             </w:rPr>
           </w:pPr>
-          <w:hyperlink w:anchor="_Toc451377396" w:history="1">
+          <w:hyperlink w:anchor="_Toc451378444" w:history="1">
             <w:r>
               <w:rPr>
                 <w:rStyle w:val="Hyperlink"/>
@@ -6948,7 +6948,7 @@
                 <w:noProof/>
                 <w:webHidden/>
               </w:rPr>
-              <w:instrText xml:space="preserve"> PAGEREF _Toc451377396 \h </w:instrText>
+              <w:instrText xml:space="preserve"> PAGEREF _Toc451378444 \h </w:instrText>
             </w:r>
             <w:r>
               <w:rPr>
@@ -6993,7 +6993,7 @@
               <w:lang w:eastAsia="pt-BR"/>
             </w:rPr>
           </w:pPr>
-          <w:hyperlink w:anchor="_Toc451377397" w:history="1">
+          <w:hyperlink w:anchor="_Toc451378445" w:history="1">
             <w:r>
               <w:rPr>
                 <w:rStyle w:val="Hyperlink"/>
@@ -7036,7 +7036,7 @@
                 <w:noProof/>
                 <w:webHidden/>
               </w:rPr>
-              <w:instrText xml:space="preserve"> PAGEREF _Toc451377397 \h </w:instrText>
+              <w:instrText xml:space="preserve"> PAGEREF _Toc451378445 \h </w:instrText>
             </w:r>
             <w:r>
               <w:rPr>
@@ -7081,7 +7081,7 @@
               <w:lang w:eastAsia="pt-BR"/>
             </w:rPr>
           </w:pPr>
-          <w:hyperlink w:anchor="_Toc451377398" w:history="1">
+          <w:hyperlink w:anchor="_Toc451378446" w:history="1">
             <w:r>
               <w:rPr>
                 <w:rStyle w:val="Hyperlink"/>
@@ -7126,7 +7126,7 @@
                 <w:noProof/>
                 <w:webHidden/>
               </w:rPr>
-              <w:instrText xml:space="preserve"> PAGEREF _Toc451377398 \h </w:instrText>
+              <w:instrText xml:space="preserve"> PAGEREF _Toc451378446 \h </w:instrText>
             </w:r>
             <w:r>
               <w:rPr>
@@ -7171,7 +7171,7 @@
               <w:lang w:eastAsia="pt-BR"/>
             </w:rPr>
           </w:pPr>
-          <w:hyperlink w:anchor="_Toc451377399" w:history="1">
+          <w:hyperlink w:anchor="_Toc451378447" w:history="1">
             <w:r>
               <w:rPr>
                 <w:rStyle w:val="Hyperlink"/>
@@ -7216,7 +7216,7 @@
                 <w:noProof/>
                 <w:webHidden/>
               </w:rPr>
-              <w:instrText xml:space="preserve"> PAGEREF _Toc451377399 \h </w:instrText>
+              <w:instrText xml:space="preserve"> PAGEREF _Toc451378447 \h </w:instrText>
             </w:r>
             <w:r>
               <w:rPr>
@@ -7261,7 +7261,7 @@
               <w:lang w:eastAsia="pt-BR"/>
             </w:rPr>
           </w:pPr>
-          <w:hyperlink w:anchor="_Toc451377400" w:history="1">
+          <w:hyperlink w:anchor="_Toc451378448" w:history="1">
             <w:r>
               <w:rPr>
                 <w:rStyle w:val="Hyperlink"/>
@@ -7306,7 +7306,7 @@
                 <w:noProof/>
                 <w:webHidden/>
               </w:rPr>
-              <w:instrText xml:space="preserve"> PAGEREF _Toc451377400 \h </w:instrText>
+              <w:instrText xml:space="preserve"> PAGEREF _Toc451378448 \h </w:instrText>
             </w:r>
             <w:r>
               <w:rPr>
@@ -7351,7 +7351,7 @@
               <w:lang w:eastAsia="pt-BR"/>
             </w:rPr>
           </w:pPr>
-          <w:hyperlink w:anchor="_Toc451377401" w:history="1">
+          <w:hyperlink w:anchor="_Toc451378449" w:history="1">
             <w:r>
               <w:rPr>
                 <w:rStyle w:val="Hyperlink"/>
@@ -7394,7 +7394,7 @@
                 <w:noProof/>
                 <w:webHidden/>
               </w:rPr>
-              <w:instrText xml:space="preserve"> PAGEREF _Toc451377401 \h </w:instrText>
+              <w:instrText xml:space="preserve"> PAGEREF _Toc451378449 \h </w:instrText>
             </w:r>
             <w:r>
               <w:rPr>
@@ -7439,7 +7439,7 @@
               <w:lang w:eastAsia="pt-BR"/>
             </w:rPr>
           </w:pPr>
-          <w:hyperlink w:anchor="_Toc451377402" w:history="1">
+          <w:hyperlink w:anchor="_Toc451378450" w:history="1">
             <w:r>
               <w:rPr>
                 <w:rStyle w:val="Hyperlink"/>
@@ -7482,7 +7482,7 @@
                 <w:noProof/>
                 <w:webHidden/>
               </w:rPr>
-              <w:instrText xml:space="preserve"> PAGEREF _Toc451377402 \h </w:instrText>
+              <w:instrText xml:space="preserve"> PAGEREF _Toc451378450 \h </w:instrText>
             </w:r>
             <w:r>
               <w:rPr>
@@ -7527,7 +7527,7 @@
               <w:lang w:eastAsia="pt-BR"/>
             </w:rPr>
           </w:pPr>
-          <w:hyperlink w:anchor="_Toc451377403" w:history="1">
+          <w:hyperlink w:anchor="_Toc451378451" w:history="1">
             <w:r>
               <w:rPr>
                 <w:rStyle w:val="Hyperlink"/>
@@ -7572,7 +7572,7 @@
                 <w:noProof/>
                 <w:webHidden/>
               </w:rPr>
-              <w:instrText xml:space="preserve"> PAGEREF _Toc451377403 \h </w:instrText>
+              <w:instrText xml:space="preserve"> PAGEREF _Toc451378451 \h </w:instrText>
             </w:r>
             <w:r>
               <w:rPr>
@@ -7616,7 +7616,7 @@
               <w:lang w:eastAsia="pt-BR"/>
             </w:rPr>
           </w:pPr>
-          <w:hyperlink w:anchor="_Toc451377404" w:history="1">
+          <w:hyperlink w:anchor="_Toc451378452" w:history="1">
             <w:r>
               <w:rPr>
                 <w:rStyle w:val="Hyperlink"/>
@@ -7643,7 +7643,7 @@
                 <w:noProof/>
                 <w:webHidden/>
               </w:rPr>
-              <w:instrText xml:space="preserve"> PAGEREF _Toc451377404 \h </w:instrText>
+              <w:instrText xml:space="preserve"> PAGEREF _Toc451378452 \h </w:instrText>
             </w:r>
             <w:r>
               <w:rPr>
@@ -7994,7 +7994,7 @@
           <w:rFonts w:cs="Arial"/>
         </w:rPr>
       </w:pPr>
-      <w:bookmarkStart w:id="0" w:name="_Toc451377365"/>
+      <w:bookmarkStart w:id="0" w:name="_Toc451378413"/>
       <w:r>
         <w:rPr>
           <w:rFonts w:cs="Arial"/>
@@ -8043,7 +8043,7 @@
           <w:rFonts w:cs="Arial"/>
         </w:rPr>
       </w:pPr>
-      <w:bookmarkStart w:id="1" w:name="_Toc451377366"/>
+      <w:bookmarkStart w:id="1" w:name="_Toc451378414"/>
       <w:r>
         <w:rPr>
           <w:rFonts w:cs="Arial"/>
@@ -8165,7 +8165,7 @@
           <w:rFonts w:cs="Arial"/>
         </w:rPr>
       </w:pPr>
-      <w:bookmarkStart w:id="2" w:name="_Toc451377367"/>
+      <w:bookmarkStart w:id="2" w:name="_Toc451378415"/>
       <w:r>
         <w:rPr>
           <w:rFonts w:cs="Arial"/>
@@ -8471,7 +8471,7 @@
         </w:rPr>
         <w:tab/>
       </w:r>
-      <w:bookmarkStart w:id="3" w:name="_Toc451377368"/>
+      <w:bookmarkStart w:id="3" w:name="_Toc451378416"/>
       <w:r>
         <w:rPr>
           <w:rFonts w:cs="Arial"/>
@@ -8596,7 +8596,7 @@
           <w:rFonts w:cs="Arial"/>
         </w:rPr>
       </w:pPr>
-      <w:bookmarkStart w:id="4" w:name="_Toc451377369"/>
+      <w:bookmarkStart w:id="4" w:name="_Toc451378417"/>
       <w:r>
         <w:rPr>
           <w:rFonts w:cs="Arial"/>
@@ -8625,7 +8625,7 @@
           <w:rFonts w:cs="Arial"/>
         </w:rPr>
       </w:pPr>
-      <w:bookmarkStart w:id="5" w:name="_Toc451377370"/>
+      <w:bookmarkStart w:id="5" w:name="_Toc451378418"/>
       <w:r>
         <w:rPr>
           <w:rFonts w:cs="Arial"/>
@@ -8713,7 +8713,7 @@
         </w:rPr>
         <w:tab/>
       </w:r>
-      <w:bookmarkStart w:id="6" w:name="_Toc451377371"/>
+      <w:bookmarkStart w:id="6" w:name="_Toc451378419"/>
       <w:r>
         <w:rPr>
           <w:rFonts w:cs="Arial"/>
@@ -8763,7 +8763,7 @@
           <w:rFonts w:cs="Arial"/>
         </w:rPr>
       </w:pPr>
-      <w:bookmarkStart w:id="7" w:name="_Toc451377372"/>
+      <w:bookmarkStart w:id="7" w:name="_Toc451378420"/>
       <w:r>
         <w:rPr>
           <w:rFonts w:cs="Arial"/>
@@ -8861,7 +8861,7 @@
           <w:rFonts w:cs="Arial"/>
         </w:rPr>
       </w:pPr>
-      <w:bookmarkStart w:id="8" w:name="_Toc451377373"/>
+      <w:bookmarkStart w:id="8" w:name="_Toc451378421"/>
       <w:r>
         <w:rPr>
           <w:rFonts w:cs="Arial"/>
@@ -8928,7 +8928,7 @@
         </w:rPr>
         <w:tab/>
       </w:r>
-      <w:bookmarkStart w:id="9" w:name="_Toc451377374"/>
+      <w:bookmarkStart w:id="9" w:name="_Toc451378422"/>
       <w:r>
         <w:rPr>
           <w:rFonts w:cs="Arial"/>
@@ -9149,7 +9149,7 @@
         <w:lastRenderedPageBreak/>
         <w:tab/>
       </w:r>
-      <w:bookmarkStart w:id="10" w:name="_Toc451377375"/>
+      <w:bookmarkStart w:id="10" w:name="_Toc451378423"/>
       <w:r>
         <w:rPr>
           <w:rFonts w:cs="Arial"/>
@@ -9171,7 +9171,7 @@
         </w:rPr>
         <w:tab/>
       </w:r>
-      <w:bookmarkStart w:id="11" w:name="_Toc451377376"/>
+      <w:bookmarkStart w:id="11" w:name="_Toc451378424"/>
       <w:r>
         <w:rPr>
           <w:rFonts w:cs="Arial"/>
@@ -9310,7 +9310,7 @@
         </w:rPr>
         <w:tab/>
       </w:r>
-      <w:bookmarkStart w:id="12" w:name="_Toc451377377"/>
+      <w:bookmarkStart w:id="12" w:name="_Toc451378425"/>
       <w:r>
         <w:rPr>
           <w:rFonts w:cs="Arial"/>
@@ -9401,7 +9401,7 @@
           <w:rFonts w:cs="Arial"/>
         </w:rPr>
       </w:pPr>
-      <w:bookmarkStart w:id="13" w:name="_Toc451377378"/>
+      <w:bookmarkStart w:id="13" w:name="_Toc451378426"/>
       <w:r>
         <w:rPr>
           <w:rFonts w:cs="Arial"/>
@@ -10109,7 +10109,7 @@
         </w:rPr>
         <w:tab/>
       </w:r>
-      <w:bookmarkStart w:id="14" w:name="_Toc451377379"/>
+      <w:bookmarkStart w:id="14" w:name="_Toc451378427"/>
       <w:r>
         <w:rPr>
           <w:rFonts w:cs="Arial"/>
@@ -10328,7 +10328,7 @@
           <w:lang w:eastAsia="pt-BR"/>
         </w:rPr>
         <w:drawing>
-          <wp:inline distT="0" distB="0" distL="0" distR="0" wp14:anchorId="1933E86F" wp14:editId="7768ADFB">
+          <wp:inline distT="0" distB="0" distL="0" distR="0" wp14:anchorId="5EF156AA" wp14:editId="6B969365">
             <wp:extent cx="3169920" cy="2111779"/>
             <wp:effectExtent l="0" t="0" r="0" b="3175"/>
             <wp:docPr id="9" name="Imagem 9" descr="Placas do Projeto Zelo espalhadas pelo campus"/>
@@ -10420,7 +10420,7 @@
         </w:rPr>
         <w:tab/>
       </w:r>
-      <w:bookmarkStart w:id="16" w:name="_Toc451377380"/>
+      <w:bookmarkStart w:id="16" w:name="_Toc451378428"/>
       <w:r>
         <w:rPr>
           <w:rFonts w:cs="Arial"/>
@@ -10499,7 +10499,7 @@
         </w:rPr>
         <w:tab/>
       </w:r>
-      <w:bookmarkStart w:id="17" w:name="_Toc451377381"/>
+      <w:bookmarkStart w:id="17" w:name="_Toc451378429"/>
       <w:r>
         <w:rPr>
           <w:rFonts w:cs="Arial"/>
@@ -10624,7 +10624,7 @@
         </w:rPr>
         <w:tab/>
       </w:r>
-      <w:bookmarkStart w:id="18" w:name="_Toc451377382"/>
+      <w:bookmarkStart w:id="18" w:name="_Toc451378430"/>
       <w:r>
         <w:rPr>
           <w:rFonts w:cs="Arial"/>
@@ -10678,7 +10678,7 @@
           <w:rFonts w:cs="Arial"/>
         </w:rPr>
       </w:pPr>
-      <w:bookmarkStart w:id="19" w:name="_Toc451377383"/>
+      <w:bookmarkStart w:id="19" w:name="_Toc451378431"/>
       <w:r>
         <w:rPr>
           <w:rFonts w:cs="Arial"/>
@@ -10991,7 +10991,7 @@
           <w:rFonts w:eastAsia="Malgun Gothic" w:cs="Arial"/>
         </w:rPr>
       </w:pPr>
-      <w:bookmarkStart w:id="20" w:name="_Toc451377384"/>
+      <w:bookmarkStart w:id="20" w:name="_Toc451378432"/>
       <w:r>
         <w:rPr>
           <w:rFonts w:eastAsia="Malgun Gothic" w:cs="Arial"/>
@@ -11066,795 +11066,807 @@
         </w:rPr>
         <w:t>Ainda s</w:t>
       </w:r>
-      <w:bookmarkStart w:id="21" w:name="_GoBack"/>
+      <w:r>
+        <w:rPr>
+          <w:rFonts w:cs="Arial"/>
+          <w:szCs w:val="24"/>
+        </w:rPr>
+        <w:t>egundo Lenize Doval (2008), j</w:t>
+      </w:r>
+      <w:r>
+        <w:rPr>
+          <w:rFonts w:cs="Arial"/>
+          <w:szCs w:val="24"/>
+        </w:rPr>
+        <w:t>á no século XVII René Descartes dizia que os animais podiam ser maltratados, pois ele defendia a ideia de que eles não sentiam dor e tampouco pensavam, além de afirmar que os animais não possuíam almas. Em 1754, em um discurso sobre desigualdade, Jean-Jacques Rousseau faz um contra-argumento dizendo que os humanos são animais e que de intelecto e liberdade ninguém se exima, logo, animais sendo seres que possuem sensações, devem ter os mesmos direitos naturais, do qual torna o homem responsável pelo cumprimento de alguns deveres, mais especifico é que um tem o direito de não ser desnecessariamente maltratado pelo outro.</w:t>
+      </w:r>
+    </w:p>
+    <w:p>
+      <w:pPr>
+        <w:ind w:firstLine="708"/>
+        <w:rPr>
+          <w:rFonts w:cs="Arial"/>
+          <w:szCs w:val="24"/>
+        </w:rPr>
+      </w:pPr>
+      <w:r>
+        <w:rPr>
+          <w:rFonts w:cs="Arial"/>
+          <w:szCs w:val="24"/>
+        </w:rPr>
+        <w:t>Nas antigas religiões a relação animal/religião é remontada das antigas civilizações, as figuras mitológicas tinham eram metade humanas metade animal, no Egito antigo os deuses tinham cabeça de animais e corpo de humano como</w:t>
+      </w:r>
+      <w:r>
+        <w:rPr>
+          <w:rFonts w:cs="Arial"/>
+          <w:szCs w:val="24"/>
+        </w:rPr>
+        <w:t>, por exemplo,</w:t>
+      </w:r>
+      <w:r>
+        <w:rPr>
+          <w:rFonts w:cs="Arial"/>
+          <w:szCs w:val="24"/>
+        </w:rPr>
+        <w:t xml:space="preserve"> Rá (Deus do Sol), Deusa Hathor que tinha corpo de mulher e chifres e orelhas de vaca, entre outros deuses. Acreditavam que os animais eram superiores e simbolizavam força e poder, além de serem venerados pelas capacidades especifica que cada animal continha como</w:t>
+      </w:r>
+      <w:r>
+        <w:rPr>
+          <w:rFonts w:cs="Arial"/>
+          <w:szCs w:val="24"/>
+        </w:rPr>
+        <w:t>, por exemplo,</w:t>
+      </w:r>
+      <w:r>
+        <w:rPr>
+          <w:rFonts w:cs="Arial"/>
+          <w:szCs w:val="24"/>
+        </w:rPr>
+        <w:t xml:space="preserve"> a visão do pássaro e o faro do cachorro.</w:t>
+      </w:r>
+    </w:p>
+    <w:p>
+      <w:pPr>
+        <w:ind w:firstLine="708"/>
+        <w:rPr>
+          <w:rFonts w:cs="Arial"/>
+          <w:szCs w:val="24"/>
+        </w:rPr>
+      </w:pPr>
+      <w:r>
+        <w:rPr>
+          <w:rFonts w:cs="Arial"/>
+          <w:szCs w:val="24"/>
+        </w:rPr>
+        <w:lastRenderedPageBreak/>
+        <w:t>Ainda conforme Lenize Doval</w:t>
+      </w:r>
+      <w:r>
+        <w:rPr>
+          <w:rFonts w:cs="Arial"/>
+          <w:szCs w:val="24"/>
+        </w:rPr>
+        <w:t xml:space="preserve"> (2008)</w:t>
+      </w:r>
+      <w:r>
+        <w:rPr>
+          <w:rFonts w:cs="Arial"/>
+          <w:szCs w:val="24"/>
+        </w:rPr>
+        <w:t>,</w:t>
+      </w:r>
+      <w:r>
+        <w:rPr>
+          <w:rFonts w:cs="Arial"/>
+          <w:szCs w:val="24"/>
+        </w:rPr>
+        <w:t xml:space="preserve"> não é somente no Egito antigo </w:t>
+      </w:r>
+      <w:r>
+        <w:rPr>
+          <w:rFonts w:cs="Arial"/>
+          <w:szCs w:val="24"/>
+        </w:rPr>
+        <w:t xml:space="preserve">que </w:t>
+      </w:r>
+      <w:r>
+        <w:rPr>
+          <w:rFonts w:cs="Arial"/>
+          <w:szCs w:val="24"/>
+        </w:rPr>
+        <w:t>existia essa relação de animal com humanos, surgiram muitos contos mitológicos vindos da Grécia como</w:t>
+      </w:r>
+      <w:r>
+        <w:rPr>
+          <w:rFonts w:cs="Arial"/>
+          <w:szCs w:val="24"/>
+        </w:rPr>
+        <w:t>, por exemplo,</w:t>
+      </w:r>
+      <w:r>
+        <w:rPr>
+          <w:rFonts w:cs="Arial"/>
+          <w:szCs w:val="24"/>
+        </w:rPr>
+        <w:t xml:space="preserve"> um dos mais conhecidos que é o Centauro metade Cavalo, metade humano. Atualmente podemos dizer que por senso comum</w:t>
+      </w:r>
+      <w:r>
+        <w:rPr>
+          <w:rFonts w:cs="Arial"/>
+          <w:szCs w:val="24"/>
+        </w:rPr>
+        <w:t>,</w:t>
+      </w:r>
+      <w:r>
+        <w:rPr>
+          <w:rFonts w:cs="Arial"/>
+          <w:szCs w:val="24"/>
+        </w:rPr>
+        <w:t xml:space="preserve"> um s</w:t>
+      </w:r>
+      <w:r>
+        <w:rPr>
+          <w:rFonts w:cs="Arial"/>
+          <w:szCs w:val="24"/>
+        </w:rPr>
+        <w:t>ímbolo de sabedoria é a famosa c</w:t>
+      </w:r>
+      <w:r>
+        <w:rPr>
+          <w:rFonts w:cs="Arial"/>
+          <w:szCs w:val="24"/>
+        </w:rPr>
+        <w:t>oruja, porém muitos não sabem o motivo. A coruja simboliza o símbolo da sabedoria por causa de Athena, deusa da sabedoria que mantinha uma coruja de ouro em seus ombros, criando assim tal símbolo.</w:t>
+      </w:r>
+    </w:p>
+    <w:p>
+      <w:pPr>
+        <w:ind w:firstLine="708"/>
+        <w:rPr>
+          <w:rFonts w:cs="Arial"/>
+          <w:szCs w:val="24"/>
+        </w:rPr>
+      </w:pPr>
+      <w:r>
+        <w:rPr>
+          <w:rFonts w:cs="Arial"/>
+          <w:szCs w:val="24"/>
+        </w:rPr>
+        <w:t>Outro local que é possível ser citado nessa “lista” é a China, onde o próprio horóscopo é baseado em animais, considerando um ciclo de nascimento especifico um animal diferente, além de Dragões e Serpentes Reais (Najas), também estão inclusos na cultura chinesa.</w:t>
+      </w:r>
+    </w:p>
+    <w:p>
+      <w:pPr>
+        <w:ind w:firstLine="708"/>
+        <w:rPr>
+          <w:rFonts w:cs="Arial"/>
+          <w:szCs w:val="24"/>
+        </w:rPr>
+      </w:pPr>
+      <w:r>
+        <w:rPr>
+          <w:rFonts w:cs="Arial"/>
+          <w:szCs w:val="24"/>
+        </w:rPr>
+        <w:t xml:space="preserve">Continuando com a Índia, podemos citar a vaca, que </w:t>
+      </w:r>
+      <w:r>
+        <w:rPr>
+          <w:rFonts w:cs="Arial"/>
+          <w:szCs w:val="24"/>
+        </w:rPr>
+        <w:t>é tão sagrada para os habitantes</w:t>
+      </w:r>
+      <w:r>
+        <w:rPr>
+          <w:rFonts w:cs="Arial"/>
+          <w:szCs w:val="24"/>
+        </w:rPr>
+        <w:t xml:space="preserve"> que eles nem se alimentam do animal. Assim como na religião judaica, onde </w:t>
+      </w:r>
+      <w:r>
+        <w:rPr>
+          <w:rFonts w:cs="Arial"/>
+          <w:szCs w:val="24"/>
+        </w:rPr>
+        <w:t>é proibido se alimentar do porco devido a um fato histórico:</w:t>
+      </w:r>
+      <w:r>
+        <w:rPr>
+          <w:rFonts w:cs="Arial"/>
+          <w:szCs w:val="24"/>
+        </w:rPr>
+        <w:t xml:space="preserve"> quando os gregos haviam invadido Jerusalém os mesmos sacrificavam porcos para oferecer de oferenda para Zeus, um Deus da Grécia antiga.</w:t>
+      </w:r>
+    </w:p>
+    <w:p>
+      <w:pPr>
+        <w:pStyle w:val="Ttulo3"/>
+        <w:rPr>
+          <w:rFonts w:cs="Arial"/>
+        </w:rPr>
+      </w:pPr>
+      <w:bookmarkStart w:id="21" w:name="_Toc451378433"/>
+      <w:r>
+        <w:rPr>
+          <w:rFonts w:cs="Arial"/>
+        </w:rPr>
+        <w:t>Casos jurídicos</w:t>
+      </w:r>
       <w:bookmarkEnd w:id="21"/>
-      <w:r>
-        <w:rPr>
-          <w:rFonts w:cs="Arial"/>
-          <w:szCs w:val="24"/>
-        </w:rPr>
-        <w:t>egundo Lenize Doval (2008), j</w:t>
-      </w:r>
-      <w:r>
-        <w:rPr>
-          <w:rFonts w:cs="Arial"/>
-          <w:szCs w:val="24"/>
-        </w:rPr>
-        <w:t>á no século XVII René Descartes dizia que os animais podiam ser maltratados, pois ele defendia a ideia de que eles não sentiam dor e tampouco pensavam, além de afirmar que os animais não possuíam almas. Em 1754, em um discurso sobre desigualdade, Jean-Jacques Rousseau faz um contra-argumento dizendo que os humanos são animais e que de intelecto e liberdade ninguém se exima, logo, animais sendo seres que possuem sensações, devem ter os mesmos direitos naturais, do qual torna o homem responsável pelo cumprimento de alguns deveres, mais especifico é que um tem o direito de não ser desnecessariamente maltratado pelo outro.</w:t>
-      </w:r>
-    </w:p>
-    <w:p>
-      <w:pPr>
-        <w:ind w:firstLine="708"/>
-        <w:rPr>
-          <w:rFonts w:cs="Arial"/>
-          <w:szCs w:val="24"/>
-        </w:rPr>
-      </w:pPr>
-      <w:r>
-        <w:rPr>
-          <w:rFonts w:cs="Arial"/>
-          <w:szCs w:val="24"/>
-        </w:rPr>
-        <w:t>Nas antigas religiões a relação animal/religião é remontada das antigas civilizações, as figuras mitológicas tinham eram metade humanas metade animal, no Egito antigo os deuses tinham cabeça de animais e corpo de humano como</w:t>
-      </w:r>
-      <w:r>
-        <w:rPr>
-          <w:rFonts w:cs="Arial"/>
-          <w:szCs w:val="24"/>
+    </w:p>
+    <w:p>
+      <w:pPr>
+        <w:rPr>
+          <w:rFonts w:cs="Arial"/>
+        </w:rPr>
+      </w:pPr>
+      <w:r>
+        <w:rPr>
+          <w:rFonts w:cs="Arial"/>
+        </w:rPr>
+        <w:t>Voltado para um foco jurídico, muitas pessoas não sabem, mas os animais têm sim direitos perante a legislação</w:t>
+      </w:r>
+      <w:r>
+        <w:rPr>
+          <w:rFonts w:cs="Arial"/>
+        </w:rPr>
+        <w:t xml:space="preserve"> brasileira.</w:t>
+      </w:r>
+      <w:r>
+        <w:rPr>
+          <w:rFonts w:cs="Arial"/>
+        </w:rPr>
+        <w:t xml:space="preserve"> </w:t>
+      </w:r>
+      <w:r>
+        <w:rPr>
+          <w:rFonts w:cs="Arial"/>
+        </w:rPr>
+        <w:t>E</w:t>
+      </w:r>
+      <w:r>
+        <w:rPr>
+          <w:rFonts w:cs="Arial"/>
+        </w:rPr>
+        <w:t>xistem leis que foram criadas exclusivamente para proteger os animais de qualquer ameaça humana, já for</w:t>
+      </w:r>
+      <w:r>
+        <w:rPr>
+          <w:rFonts w:cs="Arial"/>
+        </w:rPr>
+        <w:t>am citadas duas no item 2.2</w:t>
+      </w:r>
+      <w:r>
+        <w:rPr>
+          <w:rFonts w:cs="Arial"/>
+        </w:rPr>
+        <w:t>.</w:t>
+      </w:r>
+    </w:p>
+    <w:p>
+      <w:pPr>
+        <w:rPr>
+          <w:rFonts w:cs="Arial"/>
+        </w:rPr>
+      </w:pPr>
+      <w:r>
+        <w:rPr>
+          <w:rFonts w:cs="Arial"/>
+        </w:rPr>
+        <w:t>Conforme Chiassoni (2010), a</w:t>
+      </w:r>
+      <w:r>
+        <w:rPr>
+          <w:rFonts w:cs="Arial"/>
+        </w:rPr>
+        <w:t xml:space="preserve"> primeira aparição de proteção aos animais que apareceu no ornamento jurídico brasileiro foi o Código e Posturas, de seis de outubro de 1886, do município de São Paulo, cujo artigo nº 220 dizia que os cocheiros, condutores de carroça, estavam proibidos de maltratar os animais com castigos bárbaros e imoderados, prevendo multas.</w:t>
+      </w:r>
+    </w:p>
+    <w:p>
+      <w:pPr>
+        <w:rPr>
+          <w:rFonts w:cs="Arial"/>
+        </w:rPr>
+      </w:pPr>
+      <w:r>
+        <w:rPr>
+          <w:rFonts w:cs="Arial"/>
+        </w:rPr>
+        <w:t>D</w:t>
+      </w:r>
+      <w:r>
+        <w:rPr>
+          <w:rFonts w:cs="Arial"/>
+        </w:rPr>
+        <w:t xml:space="preserve">entre todos os países do mundo o Brasil é um dos poucos que vedou na própria Constituição Federal, a pratica de maus tratos/crueldade para com os animais, porém existem muitas pessoas que utilizam animais para vários fins, sem existir nenhum tipo de controle, ou seja, o país é autossuficiente para proteger os animais perante a lei, mas não é capaz de controlar tal caso. Os casos de maus tratos aos animais vêm por meio de denúncias anônimas, mas se essas pessoas de </w:t>
+      </w:r>
+      <w:r>
+        <w:rPr>
+          <w:rFonts w:cs="Arial"/>
+        </w:rPr>
+        <w:lastRenderedPageBreak/>
+        <w:t>bem não estivessem ali para ver a situação e denunciar, talvez a pessoa não fosse denunciada e o animal seria mau tratado por muito mais tempo.</w:t>
+      </w:r>
+    </w:p>
+    <w:p>
+      <w:pPr>
+        <w:rPr>
+          <w:rFonts w:cs="Arial"/>
+        </w:rPr>
+      </w:pPr>
+      <w:r>
+        <w:rPr>
+          <w:rFonts w:cs="Arial"/>
+        </w:rPr>
+        <w:t xml:space="preserve">Ainda segundo Chiassoni (2010), </w:t>
+      </w:r>
+      <w:r>
+        <w:rPr>
+          <w:rFonts w:cs="Arial"/>
+        </w:rPr>
+        <w:t>e</w:t>
+      </w:r>
+      <w:r>
+        <w:rPr>
+          <w:rFonts w:cs="Arial"/>
+        </w:rPr>
+        <w:t xml:space="preserve">xiste uma organização mundial chamada Organização Internacional de Epizootias (OIE), mais recentemente Organização Mundial da Saúde Animal, </w:t>
+      </w:r>
+      <w:r>
+        <w:rPr>
+          <w:rFonts w:cs="Arial"/>
+        </w:rPr>
+        <w:t>que possui</w:t>
+      </w:r>
+      <w:r>
+        <w:rPr>
+          <w:rFonts w:cs="Arial"/>
+        </w:rPr>
+        <w:t xml:space="preserve"> 28 países membros e envolve mais 166 países</w:t>
+      </w:r>
+      <w:r>
+        <w:rPr>
+          <w:rFonts w:cs="Arial"/>
+        </w:rPr>
+        <w:t>,</w:t>
+      </w:r>
+      <w:r>
+        <w:rPr>
+          <w:rFonts w:cs="Arial"/>
+        </w:rPr>
+        <w:t xml:space="preserve"> incluindo o Brasil</w:t>
+      </w:r>
+      <w:r>
+        <w:rPr>
+          <w:rFonts w:cs="Arial"/>
+        </w:rPr>
+        <w:t>,</w:t>
+      </w:r>
+      <w:r>
+        <w:rPr>
+          <w:rFonts w:cs="Arial"/>
+        </w:rPr>
+        <w:t xml:space="preserve"> que tem o intuito de manter transparência quanto a saúde animal no mundo baseada em métodos de diagnósticos científicos.</w:t>
+      </w:r>
+    </w:p>
+    <w:p>
+      <w:pPr>
+        <w:rPr>
+          <w:rFonts w:cs="Arial"/>
+        </w:rPr>
+      </w:pPr>
+      <w:r>
+        <w:rPr>
+          <w:rFonts w:cs="Arial"/>
+        </w:rPr>
+        <w:t>Atualmente é possível encontrar muitas reportagens na internet citando casos de maus tratos e abandono de animais como</w:t>
+      </w:r>
+      <w:r>
+        <w:rPr>
+          <w:rFonts w:cs="Arial"/>
         </w:rPr>
         <w:t>, por exemplo,</w:t>
       </w:r>
       <w:r>
         <w:rPr>
           <w:rFonts w:cs="Arial"/>
-          <w:szCs w:val="24"/>
-        </w:rPr>
-        <w:t xml:space="preserve"> Rá (Deus do Sol), Deusa Hathor que tinha corpo de mulher e chifres e orelhas de vaca, entre outros deuses. Acreditavam que os animais eram superiores e simbolizavam força e poder, além de serem venerados pelas capacidades especifica que cada animal continha como</w:t>
-      </w:r>
-      <w:r>
-        <w:rPr>
-          <w:rFonts w:cs="Arial"/>
-          <w:szCs w:val="24"/>
-        </w:rPr>
-        <w:t>, por exemplo,</w:t>
-      </w:r>
-      <w:r>
-        <w:rPr>
-          <w:rFonts w:cs="Arial"/>
-          <w:szCs w:val="24"/>
-        </w:rPr>
-        <w:t xml:space="preserve"> a visão do pássaro e o faro do cachorro.</w:t>
-      </w:r>
-    </w:p>
-    <w:p>
-      <w:pPr>
-        <w:ind w:firstLine="708"/>
-        <w:rPr>
-          <w:rFonts w:cs="Arial"/>
-          <w:szCs w:val="24"/>
-        </w:rPr>
-      </w:pPr>
-      <w:r>
-        <w:rPr>
-          <w:rFonts w:cs="Arial"/>
-          <w:szCs w:val="24"/>
+        </w:rPr>
+        <w:t xml:space="preserve"> a do cachorro Pinduca que foi abandonado na rua e após ser adotado por Yara Freitas foi espancado depois de um mês pelo vizinho, que segundo ela não gosta de animais</w:t>
+      </w:r>
+      <w:r>
+        <w:rPr>
+          <w:rFonts w:cs="Arial"/>
+        </w:rPr>
+        <w:t xml:space="preserve">, conforme informa </w:t>
+      </w:r>
+      <w:r>
+        <w:rPr>
+          <w:rFonts w:cs="Arial"/>
+        </w:rPr>
+        <w:t xml:space="preserve">Ricardo </w:t>
+      </w:r>
+      <w:r>
+        <w:rPr>
+          <w:rFonts w:cs="Arial"/>
+        </w:rPr>
+        <w:t>Welbert do G1 (2016).</w:t>
+      </w:r>
+    </w:p>
+    <w:p>
+      <w:pPr>
+        <w:rPr>
+          <w:rFonts w:cs="Arial"/>
+        </w:rPr>
+      </w:pPr>
+      <w:r>
+        <w:rPr>
+          <w:rFonts w:cs="Arial"/>
+        </w:rPr>
+        <w:t>Segundo Welbert (2016), o</w:t>
+      </w:r>
+      <w:r>
+        <w:rPr>
+          <w:rFonts w:cs="Arial"/>
+        </w:rPr>
+        <w:t xml:space="preserve"> caso foi registrado dia 17 de fevereiro de 2016 na cidade de Pitangui (MG), um filhote de cachorro sofreu agressões de um homem que contou que ficou assustado após ter notado a presença do animal no quintal. Yara contou que adotou o cachorro após encontra-lo na rua. Ele tinha quatro meses de vida e foi abandonado. </w:t>
+      </w:r>
+      <w:r>
+        <w:rPr>
+          <w:rFonts w:cs="Arial"/>
+        </w:rPr>
+        <w:t>“</w:t>
+      </w:r>
+      <w:r>
+        <w:rPr>
+          <w:rFonts w:cs="Arial"/>
+        </w:rPr>
+        <w:t>Encontrei esse filhote há um mês e desde então cuido dele em casa. Esse vizinho já ameaçou várias vezes mata-lo, simplesmente porque não gosta de animais”, disse.</w:t>
+      </w:r>
+    </w:p>
+    <w:p>
+      <w:pPr>
+        <w:rPr>
+          <w:rFonts w:cs="Arial"/>
+        </w:rPr>
+      </w:pPr>
+      <w:r>
+        <w:rPr>
+          <w:rFonts w:cs="Arial"/>
+        </w:rPr>
+        <w:t xml:space="preserve">A partir do dia 07 de abril de 2016 aqueles que maltratarem animais </w:t>
+      </w:r>
+      <w:r>
+        <w:rPr>
+          <w:rFonts w:cs="Arial"/>
+        </w:rPr>
+        <w:t>poderão ser</w:t>
+      </w:r>
+      <w:r>
+        <w:rPr>
+          <w:rFonts w:cs="Arial"/>
+        </w:rPr>
+        <w:t xml:space="preserve"> </w:t>
+      </w:r>
+      <w:r>
+        <w:rPr>
+          <w:rFonts w:cs="Arial"/>
+        </w:rPr>
+        <w:t>enquadrados</w:t>
+      </w:r>
+      <w:r>
+        <w:rPr>
+          <w:rFonts w:cs="Arial"/>
+        </w:rPr>
+        <w:t xml:space="preserve"> na “Lei Pinduca”, que recebeu esse nome em homenagem ao filhote agredido quase dois meses antes. </w:t>
+      </w:r>
+    </w:p>
+    <w:p>
+      <w:pPr>
+        <w:rPr>
+          <w:rFonts w:cs="Arial"/>
+        </w:rPr>
+      </w:pPr>
+      <w:r>
+        <w:rPr>
+          <w:rFonts w:cs="Arial"/>
+        </w:rPr>
+        <w:t xml:space="preserve">A lei repudia qualquer abuso a </w:t>
+      </w:r>
+      <w:r>
+        <w:rPr>
+          <w:rFonts w:cs="Arial"/>
+        </w:rPr>
+        <w:t>animais</w:t>
+      </w:r>
+      <w:r>
+        <w:rPr>
+          <w:rFonts w:cs="Arial"/>
+        </w:rPr>
+        <w:t xml:space="preserve"> de qualquer espécie e </w:t>
+      </w:r>
+      <w:r>
+        <w:rPr>
+          <w:rFonts w:cs="Arial"/>
+        </w:rPr>
+        <w:t xml:space="preserve">impõe </w:t>
+      </w:r>
+      <w:r>
+        <w:rPr>
+          <w:rFonts w:cs="Arial"/>
+        </w:rPr>
+        <w:t xml:space="preserve">penalidades, as multas podem variar de R$ 750 a R$ 75 mil e em caso de reincidência, o valor deverá ser triplicado. É considerado como crueldade toda e qualquer ação ou omissão que implique abuso, maus tratos, ferimento ou mutilação de animais silvestres, nativos ou exóticos. </w:t>
+      </w:r>
+    </w:p>
+    <w:p>
+      <w:pPr>
+        <w:rPr>
+          <w:rFonts w:cs="Arial"/>
+        </w:rPr>
+      </w:pPr>
+      <w:r>
+        <w:rPr>
+          <w:rFonts w:cs="Arial"/>
+        </w:rPr>
+        <w:t>Ainda conforme Welbert (2016), o</w:t>
+      </w:r>
+      <w:r>
+        <w:rPr>
+          <w:rFonts w:cs="Arial"/>
+        </w:rPr>
+        <w:t xml:space="preserve"> artigo 3º do texto diz que são passíveis de punição todas as pessoas, inclusive quem detém funções públicas, civil ou militar. Também estão na mira da lei as organizações sociais ou empresas, com ou sem fins lucrativos, de caráter privado ou público, que tenham sede no município e cometam, em seus ambientes, crimes contra animais.</w:t>
+      </w:r>
+    </w:p>
+    <w:p>
+      <w:pPr>
+        <w:rPr>
+          <w:rFonts w:cs="Arial"/>
+        </w:rPr>
+      </w:pPr>
+      <w:r>
+        <w:rPr>
+          <w:rFonts w:cs="Arial"/>
         </w:rPr>
         <w:lastRenderedPageBreak/>
-        <w:t>Ainda conforme Lenize Doval,</w:t>
-      </w:r>
-      <w:r>
-        <w:rPr>
-          <w:rFonts w:cs="Arial"/>
-          <w:szCs w:val="24"/>
-        </w:rPr>
-        <w:t xml:space="preserve"> não é somente no Egito antigo </w:t>
-      </w:r>
-      <w:r>
-        <w:rPr>
-          <w:rFonts w:cs="Arial"/>
-          <w:szCs w:val="24"/>
-        </w:rPr>
-        <w:t xml:space="preserve">que </w:t>
-      </w:r>
-      <w:r>
-        <w:rPr>
-          <w:rFonts w:cs="Arial"/>
-          <w:szCs w:val="24"/>
-        </w:rPr>
-        <w:t>existia essa relação de animal com humanos, surgiram muitos contos mitológicos vindos da Grécia como</w:t>
-      </w:r>
-      <w:r>
-        <w:rPr>
-          <w:rFonts w:cs="Arial"/>
-          <w:szCs w:val="24"/>
-        </w:rPr>
-        <w:t>, por exemplo,</w:t>
-      </w:r>
-      <w:r>
-        <w:rPr>
-          <w:rFonts w:cs="Arial"/>
-          <w:szCs w:val="24"/>
-        </w:rPr>
-        <w:t xml:space="preserve"> um dos mais conhecidos que é o Centauro metade Cavalo, metade humano. Atualmente podemos dizer que por senso comum</w:t>
-      </w:r>
-      <w:r>
-        <w:rPr>
-          <w:rFonts w:cs="Arial"/>
-          <w:szCs w:val="24"/>
+        <w:t>A "Lei Pinduca" também determina que os atos de crueldade contra animais sejam investigados sempre que houver qualquer tipo de reclamação formal a órgãos públicos, ofícios emitidos por autoridades, comunicados feitos por entidades ou mesmo representação do Ministério Público ou da Defensoria Pública.</w:t>
+      </w:r>
+    </w:p>
+    <w:p>
+      <w:pPr>
+        <w:rPr>
+          <w:rFonts w:cs="Arial"/>
+        </w:rPr>
+      </w:pPr>
+      <w:r>
+        <w:rPr>
+          <w:rFonts w:cs="Arial"/>
+        </w:rPr>
+        <w:t>Welbert (2016) informa que, s</w:t>
+      </w:r>
+      <w:r>
+        <w:rPr>
+          <w:rFonts w:cs="Arial"/>
+        </w:rPr>
+        <w:t xml:space="preserve">e o infrator não for autorizado a continuar cuidando do animal, o </w:t>
+      </w:r>
+      <w:r>
+        <w:rPr>
+          <w:rFonts w:cs="Arial"/>
+        </w:rPr>
+        <w:t>Município poderá remover o animal</w:t>
+      </w:r>
+      <w:r>
+        <w:rPr>
+          <w:rFonts w:cs="Arial"/>
+        </w:rPr>
+        <w:t>, mesmo que seja preciso chamar a polícia. "Os animais que, pela sua natureza ou inadequação, não sejam passíveis de adoção pela comunidade, serão libertados em seu habitat ou entregues a jardins zoológicos, fundações, santuários ou entidades, desde que fiquem sob a responsabilidade de técnicos habilitados ou que possam ser absorvidos ou adaptados ao ecossistema receptor", diz parágrafo 4 do artigo 10º da lei.</w:t>
+      </w:r>
+    </w:p>
+    <w:p>
+      <w:pPr>
+        <w:pStyle w:val="Ttulo2"/>
+        <w:rPr>
+          <w:rFonts w:cs="Arial"/>
+        </w:rPr>
+      </w:pPr>
+      <w:bookmarkStart w:id="22" w:name="_Toc451378434"/>
+      <w:r>
+        <w:rPr>
+          <w:rFonts w:cs="Arial"/>
+        </w:rPr>
+        <w:t>O tráfico e caça de animais</w:t>
+      </w:r>
+      <w:bookmarkEnd w:id="22"/>
+    </w:p>
+    <w:p>
+      <w:pPr>
+        <w:rPr>
+          <w:rFonts w:cs="Arial"/>
+        </w:rPr>
+      </w:pPr>
+      <w:r>
+        <w:rPr>
+          <w:rFonts w:cs="Arial"/>
+        </w:rPr>
+        <w:t>Hoje em dia podemos ver muitas coisas relacionadas aos animais como o abandono, maus-tratos, atos de crueldade que parecem até mentira. Além desses tipos de acontecimentos também existe o tráfico e a caça de animais, geralmente são animais da Fauna Silvestre ou Fauna Silvestre Exótica.</w:t>
+      </w:r>
+    </w:p>
+    <w:p>
+      <w:pPr>
+        <w:rPr>
+          <w:rFonts w:cs="Arial"/>
+        </w:rPr>
+      </w:pPr>
+      <w:r>
+        <w:rPr>
+          <w:rFonts w:cs="Arial"/>
+        </w:rPr>
+        <w:t>Massaro</w:t>
+      </w:r>
+      <w:r>
+        <w:rPr>
+          <w:rFonts w:cs="Arial"/>
+        </w:rPr>
+        <w:t xml:space="preserve"> (2013) informa que f</w:t>
+      </w:r>
+      <w:r>
+        <w:rPr>
+          <w:rFonts w:cs="Arial"/>
+        </w:rPr>
+        <w:t xml:space="preserve">oi </w:t>
+      </w:r>
+      <w:r>
+        <w:rPr>
+          <w:rFonts w:cs="Arial"/>
+        </w:rPr>
+        <w:t>publicada uma matéria</w:t>
+      </w:r>
+      <w:r>
+        <w:rPr>
+          <w:rFonts w:cs="Arial"/>
+        </w:rPr>
+        <w:t xml:space="preserve"> com destaque no diário de notícias da cidade de Assis (SP) no dia 06 de abril de 2011 onde a Policia Militar Ambiental deteve 12 caçadores, apreenderam 27 armas com munições e 140 quilos de carne, quando foi feita uma operação regional.</w:t>
+      </w:r>
+    </w:p>
+    <w:p>
+      <w:pPr>
+        <w:rPr>
+          <w:rFonts w:cs="Arial"/>
+        </w:rPr>
+      </w:pPr>
+      <w:r>
+        <w:rPr>
+          <w:rFonts w:cs="Arial"/>
+        </w:rPr>
+        <w:t>Isso serve para mostrar que mesmo com toda legislação proibindo a caça ilegal, através de leis da qual se caracteriza como crime, existem pessoas que não respeitam essas normas e contribuem para a extinção de várias espécies.</w:t>
+      </w:r>
+    </w:p>
+    <w:p>
+      <w:pPr>
+        <w:rPr>
+          <w:rFonts w:cs="Arial"/>
+        </w:rPr>
+      </w:pPr>
+      <w:r>
+        <w:rPr>
+          <w:rFonts w:cs="Arial"/>
+        </w:rPr>
+        <w:t>Ainda segundo obra de Massaro (2013), a</w:t>
+      </w:r>
+      <w:r>
+        <w:rPr>
+          <w:rFonts w:cs="Arial"/>
+        </w:rPr>
+        <w:t xml:space="preserve"> caça predatória à onça pintada</w:t>
+      </w:r>
+      <w:r>
+        <w:rPr>
+          <w:rFonts w:cs="Arial"/>
         </w:rPr>
         <w:t>,</w:t>
       </w:r>
       <w:r>
         <w:rPr>
           <w:rFonts w:cs="Arial"/>
-          <w:szCs w:val="24"/>
-        </w:rPr>
-        <w:t xml:space="preserve"> um s</w:t>
-      </w:r>
-      <w:r>
-        <w:rPr>
-          <w:rFonts w:cs="Arial"/>
-          <w:szCs w:val="24"/>
-        </w:rPr>
-        <w:t>ímbolo de sabedoria é a famosa c</w:t>
-      </w:r>
-      <w:r>
-        <w:rPr>
-          <w:rFonts w:cs="Arial"/>
-          <w:szCs w:val="24"/>
-        </w:rPr>
-        <w:t>oruja, porém muitos não sabem o motivo. A coruja simboliza o símbolo da sabedoria por causa de Athena, deusa da sabedoria que mantinha uma coruja de ouro em seus ombros, criando assim tal símbolo.</w:t>
-      </w:r>
-    </w:p>
-    <w:p>
-      <w:pPr>
-        <w:ind w:firstLine="708"/>
-        <w:rPr>
-          <w:rFonts w:cs="Arial"/>
-          <w:szCs w:val="24"/>
-        </w:rPr>
-      </w:pPr>
-      <w:r>
-        <w:rPr>
-          <w:rFonts w:cs="Arial"/>
-          <w:szCs w:val="24"/>
-        </w:rPr>
-        <w:t>Outro local que é possível ser citado nessa “lista” é a China, onde o próprio horóscopo é baseado em animais, considerando um ciclo de nascimento especifico um animal diferente, além de Dragões e Serpentes Reais (Najas), também estão inclusos na cultura chinesa.</w:t>
-      </w:r>
-    </w:p>
-    <w:p>
-      <w:pPr>
-        <w:ind w:firstLine="708"/>
-        <w:rPr>
-          <w:rFonts w:cs="Arial"/>
-          <w:szCs w:val="24"/>
-        </w:rPr>
-      </w:pPr>
-      <w:r>
-        <w:rPr>
-          <w:rFonts w:cs="Arial"/>
-          <w:szCs w:val="24"/>
-        </w:rPr>
-        <w:t xml:space="preserve">Continuando com a Índia, podemos citar a vaca, que </w:t>
-      </w:r>
-      <w:r>
-        <w:rPr>
-          <w:rFonts w:cs="Arial"/>
-          <w:szCs w:val="24"/>
-        </w:rPr>
-        <w:t>é tão sagrada para os habitantes</w:t>
-      </w:r>
-      <w:r>
-        <w:rPr>
-          <w:rFonts w:cs="Arial"/>
-          <w:szCs w:val="24"/>
-        </w:rPr>
-        <w:t xml:space="preserve"> que eles nem se alimentam do animal. Assim como na religião judaica, onde </w:t>
-      </w:r>
-      <w:r>
-        <w:rPr>
-          <w:rFonts w:cs="Arial"/>
-          <w:szCs w:val="24"/>
-        </w:rPr>
-        <w:t>é proibido se alimentar do porco devido a um fato histórico:</w:t>
-      </w:r>
-      <w:r>
-        <w:rPr>
-          <w:rFonts w:cs="Arial"/>
-          <w:szCs w:val="24"/>
-        </w:rPr>
-        <w:t xml:space="preserve"> quando os gregos haviam invadido Jerusalém os mesmos sacrificavam porcos para oferecer de oferenda para Zeus, um Deus da Grécia antiga.</w:t>
-      </w:r>
-    </w:p>
-    <w:p>
-      <w:pPr>
-        <w:pStyle w:val="Ttulo3"/>
-        <w:rPr>
-          <w:rFonts w:cs="Arial"/>
-        </w:rPr>
-      </w:pPr>
-      <w:bookmarkStart w:id="22" w:name="_Toc451377385"/>
-      <w:r>
-        <w:rPr>
-          <w:rFonts w:cs="Arial"/>
-        </w:rPr>
-        <w:t>Casos jurídicos</w:t>
-      </w:r>
-      <w:bookmarkEnd w:id="22"/>
-    </w:p>
-    <w:p>
-      <w:pPr>
-        <w:rPr>
-          <w:rFonts w:cs="Arial"/>
-        </w:rPr>
-      </w:pPr>
-      <w:r>
-        <w:rPr>
-          <w:rFonts w:cs="Arial"/>
-        </w:rPr>
-        <w:t>Voltado para um foco jurídico, muitas pessoas não sabem, mas os animais têm sim direitos perante a legislação</w:t>
-      </w:r>
-      <w:r>
-        <w:rPr>
-          <w:rFonts w:cs="Arial"/>
-        </w:rPr>
-        <w:t xml:space="preserve"> brasileira.</w:t>
-      </w:r>
-      <w:r>
-        <w:rPr>
-          <w:rFonts w:cs="Arial"/>
-        </w:rPr>
-        <w:t xml:space="preserve"> </w:t>
-      </w:r>
-      <w:r>
-        <w:rPr>
-          <w:rFonts w:cs="Arial"/>
-        </w:rPr>
-        <w:t>E</w:t>
-      </w:r>
-      <w:r>
-        <w:rPr>
-          <w:rFonts w:cs="Arial"/>
-        </w:rPr>
-        <w:t>xistem leis que foram criadas exclusivamente para proteger os animais de qualquer ameaça humana, já for</w:t>
-      </w:r>
-      <w:r>
-        <w:rPr>
-          <w:rFonts w:cs="Arial"/>
-        </w:rPr>
-        <w:t>am citadas duas no item 2.2</w:t>
-      </w:r>
-      <w:r>
-        <w:rPr>
-          <w:rFonts w:cs="Arial"/>
-        </w:rPr>
-        <w:t>.</w:t>
-      </w:r>
-    </w:p>
-    <w:p>
-      <w:pPr>
-        <w:rPr>
-          <w:rFonts w:cs="Arial"/>
-        </w:rPr>
-      </w:pPr>
-      <w:r>
-        <w:rPr>
-          <w:rFonts w:cs="Arial"/>
-        </w:rPr>
-        <w:t>Conforme Chiassoni (2010), a</w:t>
-      </w:r>
-      <w:r>
-        <w:rPr>
-          <w:rFonts w:cs="Arial"/>
-        </w:rPr>
-        <w:t xml:space="preserve"> primeira aparição de proteção aos animais que apareceu no ornamento jurídico brasileiro foi o Código e Posturas, de seis de outubro de 1886, do município de São Paulo, cujo artigo nº 220 dizia que os cocheiros, condutores de carroça, estavam proibidos de maltratar os animais com castigos bárbaros e imoderados, prevendo multas.</w:t>
-      </w:r>
-    </w:p>
-    <w:p>
-      <w:pPr>
-        <w:rPr>
-          <w:rFonts w:cs="Arial"/>
-        </w:rPr>
-      </w:pPr>
-      <w:r>
-        <w:rPr>
-          <w:rFonts w:cs="Arial"/>
-        </w:rPr>
-        <w:t>Ainda segundo Chiassoni (2010), d</w:t>
-      </w:r>
-      <w:r>
-        <w:rPr>
-          <w:rFonts w:cs="Arial"/>
-        </w:rPr>
-        <w:t xml:space="preserve">entre todos os países do mundo o Brasil é um dos poucos que vedou na própria Constituição Federal, a pratica de maus tratos/crueldade para com os animais, porém existem muitas pessoas que utilizam animais para vários fins, sem existir nenhum tipo de controle, ou seja, o país é autossuficiente para proteger os animais perante a lei, mas não é capaz de controlar tal caso. Os casos de maus tratos aos animais vêm por meio de denúncias </w:t>
-      </w:r>
+        </w:rPr>
+        <w:t xml:space="preserve"> que é um dos símbolos da fauna brasileira, muitas vezes por causa da pele ou para proteção de gados, juntamente com a pressão do desmatamento, revelou um enorme desequilíbrio na cadeia alimentar. Assim</w:t>
+      </w:r>
+      <w:r>
+        <w:rPr>
+          <w:rFonts w:cs="Arial"/>
+        </w:rPr>
+        <w:t>, com a diminuição</w:t>
+      </w:r>
+      <w:r>
+        <w:rPr>
+          <w:rFonts w:cs="Arial"/>
+        </w:rPr>
+        <w:t xml:space="preserve"> das onças, as populações das capivaras aumentaram,</w:t>
+      </w:r>
+      <w:r>
+        <w:rPr>
+          <w:rFonts w:cs="Arial"/>
+        </w:rPr>
+        <w:t xml:space="preserve"> sendo então</w:t>
+      </w:r>
+      <w:r>
+        <w:rPr>
+          <w:rFonts w:cs="Arial"/>
+        </w:rPr>
+        <w:t xml:space="preserve"> o principal alvo dos caçadores que</w:t>
+      </w:r>
+      <w:r>
+        <w:rPr>
+          <w:rFonts w:cs="Arial"/>
+        </w:rPr>
+        <w:t>,</w:t>
+      </w:r>
+      <w:r>
+        <w:rPr>
+          <w:rFonts w:cs="Arial"/>
+        </w:rPr>
+        <w:t xml:space="preserve"> mesmo após a proibição da caça aos animais silvestre</w:t>
+      </w:r>
+      <w:r>
+        <w:rPr>
+          <w:rFonts w:cs="Arial"/>
+        </w:rPr>
+        <w:t>s</w:t>
+      </w:r>
+      <w:r>
+        <w:rPr>
+          <w:rFonts w:cs="Arial"/>
+        </w:rPr>
+        <w:t>, começaram a voltar a</w:t>
+      </w:r>
+      <w:r>
+        <w:rPr>
+          <w:rFonts w:cs="Arial"/>
+        </w:rPr>
+        <w:t xml:space="preserve"> a</w:t>
+      </w:r>
+      <w:r>
+        <w:rPr>
+          <w:rFonts w:cs="Arial"/>
+        </w:rPr>
+        <w:t>tenção para as capivaras</w:t>
+      </w:r>
+      <w:r>
+        <w:rPr>
+          <w:rFonts w:cs="Arial"/>
+        </w:rPr>
+        <w:t>,</w:t>
+      </w:r>
+      <w:r>
+        <w:rPr>
+          <w:rFonts w:cs="Arial"/>
+        </w:rPr>
+        <w:t xml:space="preserve"> pois se </w:t>
+      </w:r>
+      <w:r>
+        <w:rPr>
+          <w:rFonts w:cs="Arial"/>
+        </w:rPr>
+        <w:t>sentem no direito de cometer esse crime</w:t>
+      </w:r>
+      <w:r>
+        <w:rPr>
+          <w:rFonts w:cs="Arial"/>
+        </w:rPr>
+        <w:t xml:space="preserve"> pelo estrago que os animais causam as lavouras – geralmente 120 por bando.</w:t>
+      </w:r>
+    </w:p>
+    <w:p>
+      <w:pPr>
+        <w:rPr>
+          <w:rFonts w:cs="Arial"/>
+        </w:rPr>
+      </w:pPr>
       <w:r>
         <w:rPr>
           <w:rFonts w:cs="Arial"/>
         </w:rPr>
         <w:lastRenderedPageBreak/>
-        <w:t>anônimas, mas se essas pessoas de bem não estivessem ali para ver a situação e denunciar, talvez a pessoa não fosse denunciada e o animal seria mau tratado por muito mais tempo.</w:t>
-      </w:r>
-    </w:p>
-    <w:p>
-      <w:pPr>
-        <w:rPr>
-          <w:rFonts w:cs="Arial"/>
-        </w:rPr>
-      </w:pPr>
-      <w:r>
-        <w:rPr>
-          <w:rFonts w:cs="Arial"/>
-        </w:rPr>
-        <w:t xml:space="preserve">Existe uma organização mundial chamada Organização Internacional de Epizootias (OIE), mais recentemente Organização Mundial da Saúde Animal, </w:t>
-      </w:r>
-      <w:r>
-        <w:rPr>
-          <w:rFonts w:cs="Arial"/>
-        </w:rPr>
-        <w:t>que possui</w:t>
-      </w:r>
-      <w:r>
-        <w:rPr>
-          <w:rFonts w:cs="Arial"/>
-        </w:rPr>
-        <w:t xml:space="preserve"> 28 países membros e envolve mais 166 países</w:t>
-      </w:r>
-      <w:r>
-        <w:rPr>
-          <w:rFonts w:cs="Arial"/>
-        </w:rPr>
-        <w:t>,</w:t>
-      </w:r>
-      <w:r>
-        <w:rPr>
-          <w:rFonts w:cs="Arial"/>
-        </w:rPr>
-        <w:t xml:space="preserve"> incluindo o Brasil</w:t>
-      </w:r>
-      <w:r>
-        <w:rPr>
-          <w:rFonts w:cs="Arial"/>
-        </w:rPr>
-        <w:t>,</w:t>
-      </w:r>
-      <w:r>
-        <w:rPr>
-          <w:rFonts w:cs="Arial"/>
-        </w:rPr>
-        <w:t xml:space="preserve"> que tem o intuito de manter transparência quanto a saúde animal no mundo baseada em métodos de diagnósticos científicos.</w:t>
-      </w:r>
-    </w:p>
-    <w:p>
-      <w:pPr>
-        <w:rPr>
-          <w:rFonts w:cs="Arial"/>
-        </w:rPr>
-      </w:pPr>
-      <w:r>
-        <w:rPr>
-          <w:rFonts w:cs="Arial"/>
-        </w:rPr>
-        <w:t>Atualmente é possível encontrar muitas reportagens na internet citando casos de maus tratos e abandono de animais como</w:t>
-      </w:r>
-      <w:r>
-        <w:rPr>
-          <w:rFonts w:cs="Arial"/>
-        </w:rPr>
-        <w:t>, por exemplo,</w:t>
-      </w:r>
-      <w:r>
-        <w:rPr>
-          <w:rFonts w:cs="Arial"/>
-        </w:rPr>
-        <w:t xml:space="preserve"> a do cachorro Pinduca que foi abandonado na rua e após ser adotado por Yara Freitas foi espancado depois de um mês pelo vizinho, que segundo ela não gosta de animais</w:t>
-      </w:r>
-      <w:r>
-        <w:rPr>
-          <w:rFonts w:cs="Arial"/>
-        </w:rPr>
-        <w:t xml:space="preserve">, conforme informa </w:t>
-      </w:r>
-      <w:r>
-        <w:rPr>
-          <w:rFonts w:cs="Arial"/>
-        </w:rPr>
-        <w:t xml:space="preserve">Ricardo </w:t>
-      </w:r>
-      <w:r>
-        <w:rPr>
-          <w:rFonts w:cs="Arial"/>
-        </w:rPr>
-        <w:t>Welbert do G1 (2016).</w:t>
-      </w:r>
-    </w:p>
-    <w:p>
-      <w:pPr>
-        <w:rPr>
-          <w:rFonts w:cs="Arial"/>
-        </w:rPr>
-      </w:pPr>
-      <w:r>
-        <w:rPr>
-          <w:rFonts w:cs="Arial"/>
-        </w:rPr>
-        <w:t>Segundo Welbert (2016), o</w:t>
-      </w:r>
-      <w:r>
-        <w:rPr>
-          <w:rFonts w:cs="Arial"/>
-        </w:rPr>
-        <w:t xml:space="preserve"> caso foi registrado dia 17 de fevereiro de 2016 na cidade de Pitangui (MG), um filhote de cachorro sofreu agressões de um homem que contou que ficou assustado após ter notado a presença do animal no quintal. Yara contou que adotou o cachorro após encontra-lo na rua. Ele tinha quatro meses de vida e foi abandonado. </w:t>
-      </w:r>
-      <w:r>
-        <w:rPr>
-          <w:rFonts w:cs="Arial"/>
-        </w:rPr>
-        <w:t>“</w:t>
-      </w:r>
-      <w:r>
-        <w:rPr>
-          <w:rFonts w:cs="Arial"/>
-        </w:rPr>
-        <w:t>Encontrei esse filhote há um mês e desde então cuido dele em casa. Esse vizinho já ameaçou várias vezes mata-lo, simplesmente porque não gosta de animais”, disse.</w:t>
-      </w:r>
-    </w:p>
-    <w:p>
-      <w:pPr>
-        <w:rPr>
-          <w:rFonts w:cs="Arial"/>
-        </w:rPr>
-      </w:pPr>
-      <w:r>
-        <w:rPr>
-          <w:rFonts w:cs="Arial"/>
-        </w:rPr>
-        <w:t xml:space="preserve">A partir do dia 07 de abril de 2016 aqueles que maltratarem animais </w:t>
-      </w:r>
-      <w:r>
-        <w:rPr>
-          <w:rFonts w:cs="Arial"/>
-        </w:rPr>
-        <w:t>poderão ser</w:t>
-      </w:r>
-      <w:r>
-        <w:rPr>
-          <w:rFonts w:cs="Arial"/>
-        </w:rPr>
-        <w:t xml:space="preserve"> </w:t>
-      </w:r>
-      <w:r>
-        <w:rPr>
-          <w:rFonts w:cs="Arial"/>
-        </w:rPr>
-        <w:t>enquadrados</w:t>
-      </w:r>
-      <w:r>
-        <w:rPr>
-          <w:rFonts w:cs="Arial"/>
-        </w:rPr>
-        <w:t xml:space="preserve"> na “Lei Pinduca”, que recebeu esse nome em homenagem ao filhote agredido quase dois meses antes. </w:t>
-      </w:r>
-    </w:p>
-    <w:p>
-      <w:pPr>
-        <w:rPr>
-          <w:rFonts w:cs="Arial"/>
-        </w:rPr>
-      </w:pPr>
-      <w:r>
-        <w:rPr>
-          <w:rFonts w:cs="Arial"/>
-        </w:rPr>
-        <w:t xml:space="preserve">A lei repudia qualquer abuso a </w:t>
-      </w:r>
-      <w:r>
-        <w:rPr>
-          <w:rFonts w:cs="Arial"/>
-        </w:rPr>
-        <w:t>animais</w:t>
-      </w:r>
-      <w:r>
-        <w:rPr>
-          <w:rFonts w:cs="Arial"/>
-        </w:rPr>
-        <w:t xml:space="preserve"> de qualquer espécie e </w:t>
-      </w:r>
-      <w:r>
-        <w:rPr>
-          <w:rFonts w:cs="Arial"/>
-        </w:rPr>
-        <w:t xml:space="preserve">impõe </w:t>
-      </w:r>
-      <w:r>
-        <w:rPr>
-          <w:rFonts w:cs="Arial"/>
-        </w:rPr>
-        <w:t xml:space="preserve">penalidades, as multas podem variar de R$ 750 a R$ 75 mil e em caso de reincidência, o valor deverá ser triplicado. É considerado como crueldade toda e qualquer ação ou omissão que implique abuso, maus tratos, ferimento ou mutilação de animais silvestres, nativos ou exóticos. </w:t>
-      </w:r>
-    </w:p>
-    <w:p>
-      <w:pPr>
-        <w:rPr>
-          <w:rFonts w:cs="Arial"/>
-        </w:rPr>
-      </w:pPr>
-      <w:r>
-        <w:rPr>
-          <w:rFonts w:cs="Arial"/>
-        </w:rPr>
-        <w:t>Ainda conforme Welbert (2016), o</w:t>
-      </w:r>
-      <w:r>
-        <w:rPr>
-          <w:rFonts w:cs="Arial"/>
-        </w:rPr>
-        <w:t xml:space="preserve"> artigo 3º do texto diz que são passíveis de punição todas as pessoas, inclusive quem detém funções públicas, civil ou militar. Também estão na mira da lei as organizações sociais ou empresas, com ou sem fins </w:t>
-      </w:r>
-      <w:r>
-        <w:rPr>
-          <w:rFonts w:cs="Arial"/>
-        </w:rPr>
-        <w:lastRenderedPageBreak/>
-        <w:t>lucrativos, de caráter privado ou público, que tenham sede no município e cometam, em seus ambientes, crimes contra animais.</w:t>
-      </w:r>
-    </w:p>
-    <w:p>
-      <w:pPr>
-        <w:rPr>
-          <w:rFonts w:cs="Arial"/>
-        </w:rPr>
-      </w:pPr>
-      <w:r>
-        <w:rPr>
-          <w:rFonts w:cs="Arial"/>
-        </w:rPr>
-        <w:t>A "Lei Pinduca" também determina que os atos de crueldade contra animais sejam investigados sempre que houver qualquer tipo de reclamação formal a órgãos públicos, ofícios emitidos por autoridades, comunicados feitos por entidades ou mesmo representação do Ministério Público ou da Defensoria Pública.</w:t>
-      </w:r>
-    </w:p>
-    <w:p>
-      <w:pPr>
-        <w:rPr>
-          <w:rFonts w:cs="Arial"/>
-        </w:rPr>
-      </w:pPr>
-      <w:r>
-        <w:rPr>
-          <w:rFonts w:cs="Arial"/>
-        </w:rPr>
-        <w:t>Welbert (2016) informa que, s</w:t>
-      </w:r>
-      <w:r>
-        <w:rPr>
-          <w:rFonts w:cs="Arial"/>
-        </w:rPr>
-        <w:t xml:space="preserve">e o infrator não for autorizado a continuar cuidando do animal, o </w:t>
-      </w:r>
-      <w:r>
-        <w:rPr>
-          <w:rFonts w:cs="Arial"/>
-        </w:rPr>
-        <w:t>Município poderá remover o animal</w:t>
-      </w:r>
-      <w:r>
-        <w:rPr>
-          <w:rFonts w:cs="Arial"/>
-        </w:rPr>
-        <w:t>, mesmo que seja preciso chamar a polícia. "Os animais que, pela sua natureza ou inadequação, não sejam passíveis de adoção pela comunidade, serão libertados em seu habitat ou entregues a jardins zoológicos, fundações, santuários ou entidades, desde que fiquem sob a responsabilidade de técnicos habilitados ou que possam ser absorvidos ou adaptados ao ecossistema receptor", diz parágrafo 4 do artigo 10º da lei.</w:t>
-      </w:r>
-    </w:p>
-    <w:p>
-      <w:pPr>
-        <w:pStyle w:val="Ttulo2"/>
-        <w:rPr>
-          <w:rFonts w:cs="Arial"/>
-        </w:rPr>
-      </w:pPr>
-      <w:bookmarkStart w:id="23" w:name="_Toc451377386"/>
-      <w:r>
-        <w:rPr>
-          <w:rFonts w:cs="Arial"/>
-        </w:rPr>
-        <w:t>O tráfico e caça de animais</w:t>
-      </w:r>
-      <w:bookmarkEnd w:id="23"/>
-    </w:p>
-    <w:p>
-      <w:pPr>
-        <w:rPr>
-          <w:rFonts w:cs="Arial"/>
-        </w:rPr>
-      </w:pPr>
-      <w:r>
-        <w:rPr>
-          <w:rFonts w:cs="Arial"/>
-        </w:rPr>
-        <w:t>Hoje em dia podemos ver muitas coisas relacionadas aos animais como o abandono, maus-tratos, atos de crueldade que parecem até mentira. Além desses tipos de acontecimentos também existe o tráfico e a caça de animais, geralmente são animais da Fauna Silvestre ou Fauna Silvestre Exótica.</w:t>
-      </w:r>
-    </w:p>
-    <w:p>
-      <w:pPr>
-        <w:rPr>
-          <w:rFonts w:cs="Arial"/>
-        </w:rPr>
-      </w:pPr>
-      <w:r>
-        <w:rPr>
-          <w:rFonts w:cs="Arial"/>
-        </w:rPr>
-        <w:t>Massaro</w:t>
-      </w:r>
-      <w:r>
-        <w:rPr>
-          <w:rFonts w:cs="Arial"/>
-        </w:rPr>
-        <w:t xml:space="preserve"> (2013) informa que f</w:t>
-      </w:r>
-      <w:r>
-        <w:rPr>
-          <w:rFonts w:cs="Arial"/>
-        </w:rPr>
-        <w:t xml:space="preserve">oi </w:t>
-      </w:r>
-      <w:r>
-        <w:rPr>
-          <w:rFonts w:cs="Arial"/>
-        </w:rPr>
-        <w:t>publicada uma matéria</w:t>
-      </w:r>
-      <w:r>
-        <w:rPr>
-          <w:rFonts w:cs="Arial"/>
-        </w:rPr>
-        <w:t xml:space="preserve"> com destaque no diário de notícias da cidade de Assis (SP) no dia 06 de abril de 2011 onde a Policia Militar Ambiental deteve 12 caçadores, apreenderam 27 armas com munições e 140 quilos de carne, quando foi feita uma operação regional.</w:t>
-      </w:r>
-    </w:p>
-    <w:p>
-      <w:pPr>
-        <w:rPr>
-          <w:rFonts w:cs="Arial"/>
-        </w:rPr>
-      </w:pPr>
-      <w:r>
-        <w:rPr>
-          <w:rFonts w:cs="Arial"/>
-        </w:rPr>
-        <w:t>Isso serve para mostrar que mesmo com toda legislação proibindo a caça ilegal, através de leis da qual se caracteriza como crime, existem pessoas que não respeitam essas normas e contribuem para a extinção de várias espécies.</w:t>
-      </w:r>
-    </w:p>
-    <w:p>
-      <w:pPr>
-        <w:rPr>
-          <w:rFonts w:cs="Arial"/>
-        </w:rPr>
-      </w:pPr>
-      <w:r>
-        <w:rPr>
-          <w:rFonts w:cs="Arial"/>
-        </w:rPr>
-        <w:t>Ainda segundo obra de Massaro (2013), a</w:t>
-      </w:r>
-      <w:r>
-        <w:rPr>
-          <w:rFonts w:cs="Arial"/>
-        </w:rPr>
-        <w:t xml:space="preserve"> caça predatória à onça pintada</w:t>
-      </w:r>
-      <w:r>
-        <w:rPr>
-          <w:rFonts w:cs="Arial"/>
-        </w:rPr>
-        <w:t>,</w:t>
-      </w:r>
-      <w:r>
-        <w:rPr>
-          <w:rFonts w:cs="Arial"/>
-        </w:rPr>
-        <w:t xml:space="preserve"> que é um dos símbolos da fauna brasileira, muitas vezes por causa da pele ou para proteção de gados, juntamente com a pressão do desmatamento, revelou um enorme desequilíbrio na cadeia alimentar. Assim</w:t>
-      </w:r>
-      <w:r>
-        <w:rPr>
-          <w:rFonts w:cs="Arial"/>
-        </w:rPr>
-        <w:t>, com a diminuição</w:t>
-      </w:r>
-      <w:r>
-        <w:rPr>
-          <w:rFonts w:cs="Arial"/>
-        </w:rPr>
-        <w:t xml:space="preserve"> das onças, as populações das capivaras aumentaram,</w:t>
-      </w:r>
-      <w:r>
-        <w:rPr>
-          <w:rFonts w:cs="Arial"/>
-        </w:rPr>
-        <w:t xml:space="preserve"> sendo então</w:t>
-      </w:r>
-      <w:r>
-        <w:rPr>
-          <w:rFonts w:cs="Arial"/>
-        </w:rPr>
-        <w:t xml:space="preserve"> o principal alvo dos caçadores que</w:t>
-      </w:r>
-      <w:r>
-        <w:rPr>
-          <w:rFonts w:cs="Arial"/>
-        </w:rPr>
-        <w:t>,</w:t>
-      </w:r>
-      <w:r>
-        <w:rPr>
-          <w:rFonts w:cs="Arial"/>
-        </w:rPr>
-        <w:t xml:space="preserve"> mesmo após a proibição da caça aos animais silvestre</w:t>
-      </w:r>
-      <w:r>
-        <w:rPr>
-          <w:rFonts w:cs="Arial"/>
-        </w:rPr>
-        <w:t>s</w:t>
-      </w:r>
-      <w:r>
-        <w:rPr>
-          <w:rFonts w:cs="Arial"/>
-        </w:rPr>
-        <w:t>, começaram a voltar a</w:t>
-      </w:r>
-      <w:r>
-        <w:rPr>
-          <w:rFonts w:cs="Arial"/>
-        </w:rPr>
-        <w:t xml:space="preserve"> </w:t>
-      </w:r>
-      <w:r>
-        <w:rPr>
-          <w:rFonts w:cs="Arial"/>
-        </w:rPr>
-        <w:lastRenderedPageBreak/>
-        <w:t>a</w:t>
-      </w:r>
-      <w:r>
-        <w:rPr>
-          <w:rFonts w:cs="Arial"/>
-        </w:rPr>
-        <w:t>tenção para as capivaras</w:t>
-      </w:r>
-      <w:r>
-        <w:rPr>
-          <w:rFonts w:cs="Arial"/>
-        </w:rPr>
-        <w:t>,</w:t>
-      </w:r>
-      <w:r>
-        <w:rPr>
-          <w:rFonts w:cs="Arial"/>
-        </w:rPr>
-        <w:t xml:space="preserve"> pois se </w:t>
-      </w:r>
-      <w:r>
-        <w:rPr>
-          <w:rFonts w:cs="Arial"/>
-        </w:rPr>
-        <w:t>sentem no direito de cometer esse crime</w:t>
-      </w:r>
-      <w:r>
-        <w:rPr>
-          <w:rFonts w:cs="Arial"/>
-        </w:rPr>
-        <w:t xml:space="preserve"> pelo estrago que os animais causam as lavouras – geralmente 120 por bando.</w:t>
-      </w:r>
-    </w:p>
-    <w:p>
-      <w:pPr>
-        <w:rPr>
-          <w:rFonts w:cs="Arial"/>
-        </w:rPr>
-      </w:pPr>
-      <w:r>
-        <w:rPr>
-          <w:rFonts w:cs="Arial"/>
-        </w:rPr>
         <w:t xml:space="preserve">Como todos conhecem, a caça não é algo que foi criado recentemente nem localizado em apenas um lugar. A caça é tão antiga quanto o homem, o animal mais forte caça o animal mais fraco ou menos capaz </w:t>
       </w:r>
       <w:r>
@@ -12044,6 +12056,13 @@
     </w:p>
     <w:p>
       <w:pPr>
+        <w:rPr>
+          <w:rFonts w:cs="Arial"/>
+        </w:rPr>
+      </w:pPr>
+    </w:p>
+    <w:p>
+      <w:pPr>
         <w:pStyle w:val="Legenda"/>
         <w:keepNext/>
         <w:jc w:val="center"/>
@@ -12056,7 +12075,7 @@
           <w:szCs w:val="24"/>
         </w:rPr>
       </w:pPr>
-      <w:bookmarkStart w:id="24" w:name="_Toc451377405"/>
+      <w:bookmarkStart w:id="23" w:name="_Toc451377405"/>
       <w:r>
         <w:rPr>
           <w:rFonts w:cs="Arial"/>
@@ -12136,7 +12155,7 @@
         </w:rPr>
         <w:t xml:space="preserve"> - Destino de animais silvestres, depois de apreendidos pelo policiamento ambiental em São Paulo, com base no ano de 2005.</w:t>
       </w:r>
-      <w:bookmarkEnd w:id="24"/>
+      <w:bookmarkEnd w:id="23"/>
     </w:p>
     <w:tbl>
       <w:tblPr>
@@ -13441,14 +13460,14 @@
           <w:rFonts w:cs="Arial"/>
         </w:rPr>
       </w:pPr>
-      <w:bookmarkStart w:id="25" w:name="_Toc451377387"/>
+      <w:bookmarkStart w:id="24" w:name="_Toc451378435"/>
       <w:r>
         <w:rPr>
           <w:rFonts w:cs="Arial"/>
         </w:rPr>
         <w:t>ONGs</w:t>
       </w:r>
-      <w:bookmarkEnd w:id="25"/>
+      <w:bookmarkEnd w:id="24"/>
     </w:p>
     <w:p>
       <w:pPr>
@@ -13637,38 +13656,38 @@
           <w:rFonts w:cs="Arial"/>
         </w:rPr>
       </w:pPr>
-      <w:bookmarkStart w:id="26" w:name="_Toc451377388"/>
+      <w:bookmarkStart w:id="25" w:name="_Toc451378436"/>
       <w:r>
         <w:rPr>
           <w:rFonts w:cs="Arial"/>
         </w:rPr>
         <w:t>Ações das ONGs</w:t>
       </w:r>
+      <w:bookmarkEnd w:id="25"/>
+    </w:p>
+    <w:p>
+      <w:r>
+        <w:t>Ricardo Tubaldini (2014) afirma que a</w:t>
+      </w:r>
+      <w:r>
+        <w:t xml:space="preserve">s ONGs possuem diversos tipos de ações, mas a ação foco da maioria das ONGs são os resgate e tratamento de animais de rua, onde os voluntários que fazem parte das suas respectivas ONGs trabalham diretamente com os animais abandonados, resgatando-os, os tratando e deixando prontos para serem entregues à adoção responsável de famílias ou pessoas em meio de aprovação das próprias ONGs. Outra ação bastante executada pelas ONGs é a luta pelo fim aos maus-tratos aos animais. </w:t>
+      </w:r>
+    </w:p>
+    <w:p>
+      <w:pPr>
+        <w:pStyle w:val="Ttulo3"/>
+        <w:rPr>
+          <w:rFonts w:cs="Arial"/>
+        </w:rPr>
+      </w:pPr>
+      <w:bookmarkStart w:id="26" w:name="_Toc451378437"/>
+      <w:r>
+        <w:rPr>
+          <w:rFonts w:cs="Arial"/>
+        </w:rPr>
+        <w:t>Castrações</w:t>
+      </w:r>
       <w:bookmarkEnd w:id="26"/>
-    </w:p>
-    <w:p>
-      <w:r>
-        <w:t>Ricardo Tubaldini (2014) afirma que a</w:t>
-      </w:r>
-      <w:r>
-        <w:t xml:space="preserve">s ONGs possuem diversos tipos de ações, mas a ação foco da maioria das ONGs são os resgate e tratamento de animais de rua, onde os voluntários que fazem parte das suas respectivas ONGs trabalham diretamente com os animais abandonados, resgatando-os, os tratando e deixando prontos para serem entregues à adoção responsável de famílias ou pessoas em meio de aprovação das próprias ONGs. Outra ação bastante executada pelas ONGs é a luta pelo fim aos maus-tratos aos animais. </w:t>
-      </w:r>
-    </w:p>
-    <w:p>
-      <w:pPr>
-        <w:pStyle w:val="Ttulo3"/>
-        <w:rPr>
-          <w:rFonts w:cs="Arial"/>
-        </w:rPr>
-      </w:pPr>
-      <w:bookmarkStart w:id="27" w:name="_Toc451377389"/>
-      <w:r>
-        <w:rPr>
-          <w:rFonts w:cs="Arial"/>
-        </w:rPr>
-        <w:t>Castrações</w:t>
-      </w:r>
-      <w:bookmarkEnd w:id="27"/>
     </w:p>
     <w:p>
       <w:pPr>
@@ -13788,86 +13807,86 @@
           <w:rFonts w:cs="Arial"/>
         </w:rPr>
       </w:pPr>
-      <w:bookmarkStart w:id="28" w:name="_Toc451377390"/>
+      <w:bookmarkStart w:id="27" w:name="_Toc451378438"/>
       <w:r>
         <w:rPr>
           <w:rFonts w:cs="Arial"/>
         </w:rPr>
         <w:t>Adoção de animais</w:t>
       </w:r>
+      <w:bookmarkEnd w:id="27"/>
+    </w:p>
+    <w:p>
+      <w:pPr>
+        <w:rPr>
+          <w:rFonts w:cs="Arial"/>
+        </w:rPr>
+      </w:pPr>
+      <w:r>
+        <w:rPr>
+          <w:rFonts w:cs="Arial"/>
+        </w:rPr>
+        <w:t xml:space="preserve">Conforme </w:t>
+      </w:r>
+      <w:r>
+        <w:rPr>
+          <w:rFonts w:cs="Arial"/>
+        </w:rPr>
+        <w:t>o site G1</w:t>
+      </w:r>
+      <w:r>
+        <w:rPr>
+          <w:rFonts w:cs="Arial"/>
+        </w:rPr>
+        <w:t xml:space="preserve">, a PNS 2013 (Pesquisa Nacional de Saúde), feita pelo IBGE (Instituto Brasileiro de Geografia e Estatística), divulgado em junho de 2015 trouxe dados sobre animais de estimação nos lares do Brasil. A pesquisa aponta que </w:t>
+      </w:r>
+      <w:r>
+        <w:rPr>
+          <w:rFonts w:cs="Arial"/>
+        </w:rPr>
+        <w:t>44,3% das casas no Brasil possuem</w:t>
+      </w:r>
+      <w:r>
+        <w:rPr>
+          <w:rFonts w:cs="Arial"/>
+        </w:rPr>
+        <w:t xml:space="preserve"> pelo menos um cachorro, o equivalente a 28,9 milhões de unidades domiciliares.</w:t>
+      </w:r>
+      <w:r>
+        <w:rPr>
+          <w:rFonts w:cs="Arial"/>
+        </w:rPr>
+        <w:t xml:space="preserve"> Os dados se referem a 2013. O IBGE estimou a população de cachorros em domicílios brasileiros em 52,2 milhões, o que dá uma média de 1,8 cachorro por domicilio que tem pelo menos um cão. Esse dado mostra que, no Brasil, existem mais cachorros do que crianças. De acordo com outra pesquisa do IBGE, a Pesquisa Nacional por Amostra de Domicílios (PNAD), em 2013, havia 44,9 milhões de crianças de até 14 anos. Os números indicam ainda que o Paraná é o estado que mais têm lares com cachorro: 60,1% dos lares. Por outro lado, o Distrito Federal é o estado que menos têm animais em residências: 32,3%.</w:t>
+      </w:r>
+    </w:p>
+    <w:p>
+      <w:pPr>
+        <w:rPr>
+          <w:rFonts w:cs="Arial"/>
+        </w:rPr>
+      </w:pPr>
+      <w:r>
+        <w:rPr>
+          <w:rFonts w:cs="Arial"/>
+        </w:rPr>
+        <w:t xml:space="preserve">Com relação a gatos, 17,7% dos domicílios possuem pelo menos um, o equivalente a 11,5 milhões de unidades domiciliares. Os piauienses são os maiores amantes dos gatos, já que há pelo menos um em 34,2% dos seus domicílios. O Distrito Federal, com 6,9%, é a unidade da federação em que menos lares têm gatos. A população de gatos em domicílios brasileiros foi estimada em 22,1 milhões. </w:t>
+      </w:r>
+    </w:p>
+    <w:p>
+      <w:pPr>
+        <w:pStyle w:val="Ttulo2"/>
+        <w:rPr>
+          <w:rFonts w:cs="Arial"/>
+        </w:rPr>
+      </w:pPr>
+      <w:bookmarkStart w:id="28" w:name="_Toc451378439"/>
+      <w:r>
+        <w:rPr>
+          <w:rFonts w:cs="Arial"/>
+        </w:rPr>
+        <w:t>Centro de zoonoses</w:t>
+      </w:r>
       <w:bookmarkEnd w:id="28"/>
-    </w:p>
-    <w:p>
-      <w:pPr>
-        <w:rPr>
-          <w:rFonts w:cs="Arial"/>
-        </w:rPr>
-      </w:pPr>
-      <w:r>
-        <w:rPr>
-          <w:rFonts w:cs="Arial"/>
-        </w:rPr>
-        <w:t xml:space="preserve">Conforme </w:t>
-      </w:r>
-      <w:r>
-        <w:rPr>
-          <w:rFonts w:cs="Arial"/>
-        </w:rPr>
-        <w:t>o site G1</w:t>
-      </w:r>
-      <w:r>
-        <w:rPr>
-          <w:rFonts w:cs="Arial"/>
-        </w:rPr>
-        <w:t xml:space="preserve">, a PNS 2013 (Pesquisa Nacional de Saúde), feita pelo IBGE (Instituto Brasileiro de Geografia e Estatística), divulgado em junho de 2015 trouxe dados sobre animais de estimação nos lares do Brasil. A pesquisa aponta que </w:t>
-      </w:r>
-      <w:r>
-        <w:rPr>
-          <w:rFonts w:cs="Arial"/>
-        </w:rPr>
-        <w:t>44,3% das casas no Brasil possuem</w:t>
-      </w:r>
-      <w:r>
-        <w:rPr>
-          <w:rFonts w:cs="Arial"/>
-        </w:rPr>
-        <w:t xml:space="preserve"> pelo menos um cachorro, o equivalente a 28,9 milhões de unidades domiciliares.</w:t>
-      </w:r>
-      <w:r>
-        <w:rPr>
-          <w:rFonts w:cs="Arial"/>
-        </w:rPr>
-        <w:t xml:space="preserve"> Os dados se referem a 2013. O IBGE estimou a população de cachorros em domicílios brasileiros em 52,2 milhões, o que dá uma média de 1,8 cachorro por domicilio que tem pelo menos um cão. Esse dado mostra que, no Brasil, existem mais cachorros do que crianças. De acordo com outra pesquisa do IBGE, a Pesquisa Nacional por Amostra de Domicílios (PNAD), em 2013, havia 44,9 milhões de crianças de até 14 anos. Os números indicam ainda que o Paraná é o estado que mais têm lares com cachorro: 60,1% dos lares. Por outro lado, o Distrito Federal é o estado que menos têm animais em residências: 32,3%.</w:t>
-      </w:r>
-    </w:p>
-    <w:p>
-      <w:pPr>
-        <w:rPr>
-          <w:rFonts w:cs="Arial"/>
-        </w:rPr>
-      </w:pPr>
-      <w:r>
-        <w:rPr>
-          <w:rFonts w:cs="Arial"/>
-        </w:rPr>
-        <w:t xml:space="preserve">Com relação a gatos, 17,7% dos domicílios possuem pelo menos um, o equivalente a 11,5 milhões de unidades domiciliares. Os piauienses são os maiores amantes dos gatos, já que há pelo menos um em 34,2% dos seus domicílios. O Distrito Federal, com 6,9%, é a unidade da federação em que menos lares têm gatos. A população de gatos em domicílios brasileiros foi estimada em 22,1 milhões. </w:t>
-      </w:r>
-    </w:p>
-    <w:p>
-      <w:pPr>
-        <w:pStyle w:val="Ttulo2"/>
-        <w:rPr>
-          <w:rFonts w:cs="Arial"/>
-        </w:rPr>
-      </w:pPr>
-      <w:bookmarkStart w:id="29" w:name="_Toc451377391"/>
-      <w:r>
-        <w:rPr>
-          <w:rFonts w:cs="Arial"/>
-        </w:rPr>
-        <w:t>Centro de zoonoses</w:t>
-      </w:r>
-      <w:bookmarkEnd w:id="29"/>
     </w:p>
     <w:p>
       <w:pPr>
@@ -13998,14 +14017,14 @@
           <w:rFonts w:cs="Arial"/>
         </w:rPr>
       </w:pPr>
-      <w:bookmarkStart w:id="30" w:name="_Toc451377392"/>
+      <w:bookmarkStart w:id="29" w:name="_Toc451378440"/>
       <w:r>
         <w:rPr>
           <w:rFonts w:cs="Arial"/>
         </w:rPr>
         <w:t>Zoonoses</w:t>
       </w:r>
-      <w:bookmarkEnd w:id="30"/>
+      <w:bookmarkEnd w:id="29"/>
     </w:p>
     <w:p>
       <w:pPr>
@@ -14340,14 +14359,14 @@
           <w:rFonts w:cs="Arial"/>
         </w:rPr>
       </w:pPr>
-      <w:bookmarkStart w:id="31" w:name="_Toc451377393"/>
+      <w:bookmarkStart w:id="30" w:name="_Toc451378441"/>
       <w:r>
         <w:rPr>
           <w:rFonts w:cs="Arial"/>
         </w:rPr>
         <w:t>Sistema operacional Android</w:t>
       </w:r>
-      <w:bookmarkEnd w:id="31"/>
+      <w:bookmarkEnd w:id="30"/>
     </w:p>
     <w:p>
       <w:pPr>
@@ -14439,14 +14458,14 @@
           <w:rFonts w:cs="Arial"/>
         </w:rPr>
       </w:pPr>
-      <w:bookmarkStart w:id="32" w:name="_Toc451377394"/>
+      <w:bookmarkStart w:id="31" w:name="_Toc451378442"/>
       <w:r>
         <w:rPr>
           <w:rFonts w:cs="Arial"/>
         </w:rPr>
         <w:t>Conhecendo o sistema Android</w:t>
       </w:r>
-      <w:bookmarkEnd w:id="32"/>
+      <w:bookmarkEnd w:id="31"/>
     </w:p>
     <w:p>
       <w:pPr>
@@ -14513,14 +14532,14 @@
           <w:rFonts w:cs="Arial"/>
         </w:rPr>
       </w:pPr>
-      <w:bookmarkStart w:id="33" w:name="_Toc451377395"/>
+      <w:bookmarkStart w:id="32" w:name="_Toc451378443"/>
       <w:r>
         <w:rPr>
           <w:rFonts w:cs="Arial"/>
         </w:rPr>
         <w:t>Criação do sistema Android</w:t>
       </w:r>
-      <w:bookmarkEnd w:id="33"/>
+      <w:bookmarkEnd w:id="32"/>
     </w:p>
     <w:p>
       <w:pPr>
@@ -14650,14 +14669,14 @@
           <w:rFonts w:cs="Arial"/>
         </w:rPr>
       </w:pPr>
-      <w:bookmarkStart w:id="34" w:name="_Toc451377396"/>
+      <w:bookmarkStart w:id="33" w:name="_Toc451378444"/>
       <w:r>
         <w:rPr>
           <w:rFonts w:cs="Arial"/>
         </w:rPr>
         <w:t>Linguagem Java</w:t>
       </w:r>
-      <w:bookmarkEnd w:id="34"/>
+      <w:bookmarkEnd w:id="33"/>
     </w:p>
     <w:p>
       <w:pPr>
@@ -15126,94 +15145,94 @@
       <w:pPr>
         <w:pStyle w:val="Ttulo1"/>
       </w:pPr>
-      <w:bookmarkStart w:id="35" w:name="_Toc451377397"/>
+      <w:bookmarkStart w:id="34" w:name="_Toc451378445"/>
       <w:r>
         <w:lastRenderedPageBreak/>
         <w:t>Desenvolvimento do projeto</w:t>
       </w:r>
+      <w:bookmarkEnd w:id="34"/>
+    </w:p>
+    <w:p>
+      <w:pPr>
+        <w:pStyle w:val="Ttulo2"/>
+        <w:rPr>
+          <w:rFonts w:cs="Arial"/>
+        </w:rPr>
+      </w:pPr>
+      <w:bookmarkStart w:id="35" w:name="_Toc451378446"/>
+      <w:r>
+        <w:rPr>
+          <w:rFonts w:cs="Arial"/>
+        </w:rPr>
+        <w:t>Resultados esperados</w:t>
+      </w:r>
       <w:bookmarkEnd w:id="35"/>
     </w:p>
     <w:p>
-      <w:pPr>
-        <w:pStyle w:val="Ttulo2"/>
-        <w:rPr>
-          <w:rFonts w:cs="Arial"/>
-        </w:rPr>
-      </w:pPr>
-      <w:bookmarkStart w:id="36" w:name="_Toc451377398"/>
-      <w:r>
-        <w:rPr>
-          <w:rFonts w:cs="Arial"/>
-        </w:rPr>
-        <w:t>Resultados esperados</w:t>
+      <w:r>
+        <w:t>No fim do projeto, é esperado que a aplicação esteja operando de forma que os usuários de Android com versão acima da 4.0, sejam eles cuidadores, instituições protetoras de animais e pessoas interessadas, possam ter acesso a uma plataforma simples, com interface</w:t>
+      </w:r>
+      <w:r>
+        <w:t xml:space="preserve"> gráfica</w:t>
+      </w:r>
+      <w:r>
+        <w:t xml:space="preserve"> intuitiva e de fácil utilização, levando em conta que o público pode variar de pessoas novas até pessoas idosas, e pessoas de classe alta até pessoas de classe baixa, com menos acesso à tecnologia. </w:t>
+      </w:r>
+    </w:p>
+    <w:p>
+      <w:r>
+        <w:t xml:space="preserve">A partir da plataforma, eles consigam se cadastrar e realizar anúncios de animais para adoção, e </w:t>
+      </w:r>
+      <w:r>
+        <w:t xml:space="preserve">também </w:t>
+      </w:r>
+      <w:r>
+        <w:t xml:space="preserve">sejam capazes de fazer contato com algum anunciante para adotar um animal. </w:t>
+      </w:r>
+      <w:r>
+        <w:t>Além de adoções e doações, também</w:t>
+      </w:r>
+      <w:r>
+        <w:t xml:space="preserve"> </w:t>
+      </w:r>
+      <w:r>
+        <w:t xml:space="preserve">é </w:t>
+      </w:r>
+      <w:r>
+        <w:t xml:space="preserve">esperado que o usuário tenha acesso direto a canais de comunicação para realizar denúncias de maus-tratos, através do aplicativo. </w:t>
+      </w:r>
+    </w:p>
+    <w:p>
+      <w:pPr>
+        <w:rPr>
+          <w:rFonts w:cs="Arial"/>
+        </w:rPr>
+      </w:pPr>
+      <w:r>
+        <w:t xml:space="preserve">É importante ressaltar que é </w:t>
+      </w:r>
+      <w:r>
+        <w:rPr>
+          <w:rFonts w:cs="Arial"/>
+        </w:rPr>
+        <w:t>extremamente proibida a venda de animais através do aplicativo, o projeto não apoia esse ato, apenas adoções.</w:t>
+      </w:r>
+    </w:p>
+    <w:p>
+      <w:pPr>
+        <w:pStyle w:val="Ttulo3"/>
+        <w:rPr>
+          <w:rFonts w:cs="Arial"/>
+        </w:rPr>
+      </w:pPr>
+      <w:bookmarkStart w:id="36" w:name="_Toc451378447"/>
+      <w:r>
+        <w:rPr>
+          <w:rFonts w:cs="Arial"/>
+        </w:rPr>
+        <w:t>Ambiente de desenvolvimento</w:t>
       </w:r>
       <w:bookmarkEnd w:id="36"/>
-    </w:p>
-    <w:p>
-      <w:r>
-        <w:t>No fim do projeto, é esperado que a aplicação esteja operando de forma que os usuários de Android com versão acima da 4.0, sejam eles cuidadores, instituições protetoras de animais e pessoas interessadas, possam ter acesso a uma plataforma simples, com interface</w:t>
-      </w:r>
-      <w:r>
-        <w:t xml:space="preserve"> gráfica</w:t>
-      </w:r>
-      <w:r>
-        <w:t xml:space="preserve"> intuitiva e de fácil utilização, levando em conta que o público pode variar de pessoas novas até pessoas idosas, e pessoas de classe alta até pessoas de classe baixa, com menos acesso à tecnologia. </w:t>
-      </w:r>
-    </w:p>
-    <w:p>
-      <w:r>
-        <w:t xml:space="preserve">A partir da plataforma, eles consigam se cadastrar e realizar anúncios de animais para adoção, e </w:t>
-      </w:r>
-      <w:r>
-        <w:t xml:space="preserve">também </w:t>
-      </w:r>
-      <w:r>
-        <w:t xml:space="preserve">sejam capazes de fazer contato com algum anunciante para adotar um animal. </w:t>
-      </w:r>
-      <w:r>
-        <w:t>Além de adoções e doações, também</w:t>
-      </w:r>
-      <w:r>
-        <w:t xml:space="preserve"> </w:t>
-      </w:r>
-      <w:r>
-        <w:t xml:space="preserve">é </w:t>
-      </w:r>
-      <w:r>
-        <w:t xml:space="preserve">esperado que o usuário tenha acesso direto a canais de comunicação para realizar denúncias de maus-tratos, através do aplicativo. </w:t>
-      </w:r>
-    </w:p>
-    <w:p>
-      <w:pPr>
-        <w:rPr>
-          <w:rFonts w:cs="Arial"/>
-        </w:rPr>
-      </w:pPr>
-      <w:r>
-        <w:t xml:space="preserve">É importante ressaltar que é </w:t>
-      </w:r>
-      <w:r>
-        <w:rPr>
-          <w:rFonts w:cs="Arial"/>
-        </w:rPr>
-        <w:t>extremamente proibida a venda de animais através do aplicativo, o projeto não apoia esse ato, apenas adoções.</w:t>
-      </w:r>
-    </w:p>
-    <w:p>
-      <w:pPr>
-        <w:pStyle w:val="Ttulo3"/>
-        <w:rPr>
-          <w:rFonts w:cs="Arial"/>
-        </w:rPr>
-      </w:pPr>
-      <w:bookmarkStart w:id="37" w:name="_Toc451377399"/>
-      <w:r>
-        <w:rPr>
-          <w:rFonts w:cs="Arial"/>
-        </w:rPr>
-        <w:t>Ambiente de desenvolvimento</w:t>
-      </w:r>
-      <w:bookmarkEnd w:id="37"/>
     </w:p>
     <w:p>
       <w:pPr>
@@ -15734,14 +15753,14 @@
           <w:rFonts w:cs="Arial"/>
         </w:rPr>
       </w:pPr>
-      <w:bookmarkStart w:id="38" w:name="_Toc451377400"/>
+      <w:bookmarkStart w:id="37" w:name="_Toc451378448"/>
       <w:r>
         <w:rPr>
           <w:rFonts w:cs="Arial"/>
         </w:rPr>
         <w:t>Controle de versão</w:t>
       </w:r>
-      <w:bookmarkEnd w:id="38"/>
+      <w:bookmarkEnd w:id="37"/>
     </w:p>
     <w:p>
       <w:pPr>
@@ -16110,54 +16129,54 @@
       <w:pPr>
         <w:pStyle w:val="Ttulo3"/>
       </w:pPr>
-      <w:bookmarkStart w:id="39" w:name="_Toc451377401"/>
+      <w:bookmarkStart w:id="38" w:name="_Toc451378449"/>
       <w:r>
         <w:t>Repositório do projeto</w:t>
       </w:r>
+      <w:bookmarkEnd w:id="38"/>
+    </w:p>
+    <w:p>
+      <w:r>
+        <w:t>O repositório online onde o projeto ficará armazenado é o GitHub. A escolha foi feita com base na quantidade enorme de desenvolvedores que a utilizam, tornando a ferramenta um diferencial, inclusive no mercado de trabalho. Além dessa vantagem, o GitHub é o serviço de Web Hosting para desenvolvedores que utilizam o controle de versão Git (mais detalhes item 3.1.2), que foi a ferramenta escolhida para versionamento do projeto.</w:t>
+      </w:r>
+    </w:p>
+    <w:p>
+      <w:r>
+        <w:t>Ainda segundo Chacon &amp; Straub (2014), o</w:t>
+      </w:r>
+      <w:r>
+        <w:t xml:space="preserve"> site do GitHub</w:t>
+      </w:r>
+      <w:r>
+        <w:t xml:space="preserve"> possui funcionalidades de uma rede social como </w:t>
+      </w:r>
+      <w:r>
+        <w:rPr>
+          <w:i/>
+        </w:rPr>
+        <w:t>feeds, followers, wiki</w:t>
+      </w:r>
+      <w:r>
+        <w:t xml:space="preserve"> e um gráfico que mostra </w:t>
+      </w:r>
+      <w:r>
+        <w:t>a frequência de utilização dos desenvolvedores. Quando um repositório de um projeto é criado por um usuário, ele pode permitir que outros usuários acessem, façam commits e alterações no projeto.</w:t>
+      </w:r>
+    </w:p>
+    <w:p>
+      <w:r>
+        <w:t>O GitHub possui planos comerciais e gratuitos para projetos de código aberto, esses podem ser acessados por qualquer um e baixados direto do perfil do usuário no GitHub.</w:t>
+      </w:r>
+    </w:p>
+    <w:p>
+      <w:pPr>
+        <w:pStyle w:val="Ttulo3"/>
+      </w:pPr>
+      <w:bookmarkStart w:id="39" w:name="_Toc451378450"/>
+      <w:r>
+        <w:t>Linguagem de modelagem</w:t>
+      </w:r>
       <w:bookmarkEnd w:id="39"/>
-    </w:p>
-    <w:p>
-      <w:r>
-        <w:t>O repositório online onde o projeto ficará armazenado é o GitHub. A escolha foi feita com base na quantidade enorme de desenvolvedores que a utilizam, tornando a ferramenta um diferencial, inclusive no mercado de trabalho. Além dessa vantagem, o GitHub é o serviço de Web Hosting para desenvolvedores que utilizam o controle de versão Git (mais detalhes item 3.1.2), que foi a ferramenta escolhida para versionamento do projeto.</w:t>
-      </w:r>
-    </w:p>
-    <w:p>
-      <w:r>
-        <w:t>Ainda segundo Chacon &amp; Straub (2014), o</w:t>
-      </w:r>
-      <w:r>
-        <w:t xml:space="preserve"> site do GitHub</w:t>
-      </w:r>
-      <w:r>
-        <w:t xml:space="preserve"> possui funcionalidades de uma rede social como </w:t>
-      </w:r>
-      <w:r>
-        <w:rPr>
-          <w:i/>
-        </w:rPr>
-        <w:t>feeds, followers, wiki</w:t>
-      </w:r>
-      <w:r>
-        <w:t xml:space="preserve"> e um gráfico que mostra </w:t>
-      </w:r>
-      <w:r>
-        <w:t>a frequência de utilização dos desenvolvedores. Quando um repositório de um projeto é criado por um usuário, ele pode permitir que outros usuários acessem, façam commits e alterações no projeto.</w:t>
-      </w:r>
-    </w:p>
-    <w:p>
-      <w:r>
-        <w:t>O GitHub possui planos comerciais e gratuitos para projetos de código aberto, esses podem ser acessados por qualquer um e baixados direto do perfil do usuário no GitHub.</w:t>
-      </w:r>
-    </w:p>
-    <w:p>
-      <w:pPr>
-        <w:pStyle w:val="Ttulo3"/>
-      </w:pPr>
-      <w:bookmarkStart w:id="40" w:name="_Toc451377402"/>
-      <w:r>
-        <w:t>Linguagem de modelagem</w:t>
-      </w:r>
-      <w:bookmarkEnd w:id="40"/>
     </w:p>
     <w:p>
       <w:r>
@@ -16208,14 +16227,14 @@
           <w:rFonts w:cs="Arial"/>
         </w:rPr>
       </w:pPr>
-      <w:bookmarkStart w:id="41" w:name="_Toc451377403"/>
+      <w:bookmarkStart w:id="40" w:name="_Toc451378451"/>
       <w:r>
         <w:rPr>
           <w:rFonts w:cs="Arial"/>
         </w:rPr>
         <w:t>Análise de requisitos</w:t>
       </w:r>
-      <w:bookmarkEnd w:id="41"/>
+      <w:bookmarkEnd w:id="40"/>
     </w:p>
     <w:p>
       <w:pPr>
@@ -16862,7 +16881,7 @@
     <w:p/>
     <w:p/>
     <w:p/>
-    <w:bookmarkStart w:id="42" w:name="_Toc451377404" w:displacedByCustomXml="next"/>
+    <w:bookmarkStart w:id="41" w:name="_Toc451378452" w:displacedByCustomXml="next"/>
     <w:sdt>
       <w:sdtPr>
         <w:rPr>
@@ -16878,6 +16897,8 @@
         </w:docPartObj>
       </w:sdtPr>
       <w:sdtContent>
+        <w:bookmarkStart w:id="42" w:name="_GoBack" w:displacedByCustomXml="prev"/>
+        <w:bookmarkEnd w:id="42" w:displacedByCustomXml="prev"/>
         <w:p>
           <w:pPr>
             <w:pStyle w:val="Ttulo1"/>
@@ -16885,12 +16906,13 @@
               <w:ilvl w:val="0"/>
               <w:numId w:val="0"/>
             </w:numPr>
-            <w:ind w:left="432"/>
+            <w:ind w:left="432" w:hanging="432"/>
+            <w:jc w:val="both"/>
           </w:pPr>
           <w:r>
             <w:t>Bibliografia</w:t>
           </w:r>
-          <w:bookmarkEnd w:id="42"/>
+          <w:bookmarkEnd w:id="41"/>
         </w:p>
         <w:sdt>
           <w:sdtPr>
@@ -16901,7 +16923,7 @@
             <w:p>
               <w:pPr>
                 <w:pStyle w:val="Bibliografia"/>
-                <w:ind w:left="720" w:hanging="720"/>
+                <w:ind w:firstLine="0"/>
                 <w:rPr>
                   <w:noProof/>
                   <w:szCs w:val="24"/>
@@ -16984,7 +17006,7 @@
             <w:p>
               <w:pPr>
                 <w:pStyle w:val="Bibliografia"/>
-                <w:ind w:left="720" w:hanging="720"/>
+                <w:ind w:firstLine="0"/>
                 <w:rPr>
                   <w:noProof/>
                 </w:rPr>
@@ -17013,7 +17035,7 @@
             <w:p>
               <w:pPr>
                 <w:pStyle w:val="Bibliografia"/>
-                <w:ind w:left="720" w:hanging="720"/>
+                <w:ind w:firstLine="0"/>
                 <w:rPr>
                   <w:noProof/>
                 </w:rPr>
@@ -17042,7 +17064,7 @@
             <w:p>
               <w:pPr>
                 <w:pStyle w:val="Bibliografia"/>
-                <w:ind w:left="720" w:hanging="720"/>
+                <w:ind w:firstLine="0"/>
                 <w:rPr>
                   <w:noProof/>
                 </w:rPr>
@@ -17071,7 +17093,7 @@
             <w:p>
               <w:pPr>
                 <w:pStyle w:val="Bibliografia"/>
-                <w:ind w:left="720" w:hanging="720"/>
+                <w:ind w:firstLine="0"/>
                 <w:rPr>
                   <w:noProof/>
                 </w:rPr>
@@ -17100,7 +17122,7 @@
             <w:p>
               <w:pPr>
                 <w:pStyle w:val="Bibliografia"/>
-                <w:ind w:left="720" w:hanging="720"/>
+                <w:ind w:firstLine="0"/>
                 <w:rPr>
                   <w:noProof/>
                 </w:rPr>
@@ -17129,7 +17151,7 @@
             <w:p>
               <w:pPr>
                 <w:pStyle w:val="Bibliografia"/>
-                <w:ind w:left="720" w:hanging="720"/>
+                <w:ind w:firstLine="0"/>
                 <w:rPr>
                   <w:noProof/>
                 </w:rPr>
@@ -17158,7 +17180,7 @@
             <w:p>
               <w:pPr>
                 <w:pStyle w:val="Bibliografia"/>
-                <w:ind w:left="720" w:hanging="720"/>
+                <w:ind w:firstLine="0"/>
                 <w:rPr>
                   <w:noProof/>
                 </w:rPr>
@@ -17216,7 +17238,7 @@
             <w:p>
               <w:pPr>
                 <w:pStyle w:val="Bibliografia"/>
-                <w:ind w:left="720" w:hanging="720"/>
+                <w:ind w:firstLine="0"/>
                 <w:rPr>
                   <w:noProof/>
                 </w:rPr>
@@ -17245,7 +17267,7 @@
             <w:p>
               <w:pPr>
                 <w:pStyle w:val="Bibliografia"/>
-                <w:ind w:left="720" w:hanging="720"/>
+                <w:ind w:firstLine="0"/>
                 <w:rPr>
                   <w:noProof/>
                 </w:rPr>
@@ -17274,7 +17296,7 @@
             <w:p>
               <w:pPr>
                 <w:pStyle w:val="Bibliografia"/>
-                <w:ind w:left="720" w:hanging="720"/>
+                <w:ind w:firstLine="0"/>
                 <w:rPr>
                   <w:noProof/>
                 </w:rPr>
@@ -17303,7 +17325,7 @@
             <w:p>
               <w:pPr>
                 <w:pStyle w:val="Bibliografia"/>
-                <w:ind w:left="720" w:hanging="720"/>
+                <w:ind w:firstLine="0"/>
                 <w:rPr>
                   <w:noProof/>
                 </w:rPr>
@@ -17333,7 +17355,7 @@
             <w:p>
               <w:pPr>
                 <w:pStyle w:val="Bibliografia"/>
-                <w:ind w:left="720" w:hanging="720"/>
+                <w:ind w:firstLine="0"/>
                 <w:rPr>
                   <w:noProof/>
                 </w:rPr>
@@ -17356,7 +17378,7 @@
             <w:p>
               <w:pPr>
                 <w:pStyle w:val="Bibliografia"/>
-                <w:ind w:left="720" w:hanging="720"/>
+                <w:ind w:firstLine="0"/>
                 <w:rPr>
                   <w:noProof/>
                 </w:rPr>
@@ -17385,7 +17407,7 @@
             <w:p>
               <w:pPr>
                 <w:pStyle w:val="Bibliografia"/>
-                <w:ind w:left="720" w:hanging="720"/>
+                <w:ind w:firstLine="0"/>
                 <w:rPr>
                   <w:noProof/>
                 </w:rPr>
@@ -17414,7 +17436,7 @@
             <w:p>
               <w:pPr>
                 <w:pStyle w:val="Bibliografia"/>
-                <w:ind w:left="720" w:hanging="720"/>
+                <w:ind w:firstLine="0"/>
                 <w:rPr>
                   <w:noProof/>
                 </w:rPr>
@@ -17443,7 +17465,7 @@
             <w:p>
               <w:pPr>
                 <w:pStyle w:val="Bibliografia"/>
-                <w:ind w:left="720" w:hanging="720"/>
+                <w:ind w:firstLine="0"/>
                 <w:rPr>
                   <w:noProof/>
                 </w:rPr>
@@ -17472,7 +17494,7 @@
             <w:p>
               <w:pPr>
                 <w:pStyle w:val="Bibliografia"/>
-                <w:ind w:left="720" w:hanging="720"/>
+                <w:ind w:firstLine="0"/>
                 <w:rPr>
                   <w:noProof/>
                 </w:rPr>
@@ -17530,7 +17552,7 @@
             <w:p>
               <w:pPr>
                 <w:pStyle w:val="Bibliografia"/>
-                <w:ind w:left="720" w:hanging="720"/>
+                <w:ind w:firstLine="0"/>
                 <w:rPr>
                   <w:noProof/>
                 </w:rPr>
@@ -17588,7 +17610,7 @@
             <w:p>
               <w:pPr>
                 <w:pStyle w:val="Bibliografia"/>
-                <w:ind w:left="720" w:hanging="720"/>
+                <w:ind w:firstLine="0"/>
                 <w:rPr>
                   <w:noProof/>
                 </w:rPr>
@@ -17617,7 +17639,7 @@
             <w:p>
               <w:pPr>
                 <w:pStyle w:val="Bibliografia"/>
-                <w:ind w:left="720" w:hanging="720"/>
+                <w:ind w:firstLine="0"/>
                 <w:rPr>
                   <w:noProof/>
                 </w:rPr>
@@ -17626,7 +17648,6 @@
                 <w:rPr>
                   <w:noProof/>
                 </w:rPr>
-                <w:lastRenderedPageBreak/>
                 <w:t xml:space="preserve">Ricardo Tubaldini. (13 de 07 de 2014). </w:t>
               </w:r>
               <w:r>
@@ -17647,7 +17668,7 @@
             <w:p>
               <w:pPr>
                 <w:pStyle w:val="Bibliografia"/>
-                <w:ind w:left="720" w:hanging="720"/>
+                <w:ind w:firstLine="0"/>
                 <w:rPr>
                   <w:noProof/>
                 </w:rPr>
@@ -17656,6 +17677,7 @@
                 <w:rPr>
                   <w:noProof/>
                 </w:rPr>
+                <w:lastRenderedPageBreak/>
                 <w:t xml:space="preserve">Serson, R. R. (2007). </w:t>
               </w:r>
               <w:r>
@@ -17676,7 +17698,7 @@
             <w:p>
               <w:pPr>
                 <w:pStyle w:val="Bibliografia"/>
-                <w:ind w:left="720" w:hanging="720"/>
+                <w:ind w:firstLine="0"/>
                 <w:rPr>
                   <w:noProof/>
                 </w:rPr>
@@ -17705,7 +17727,7 @@
             <w:p>
               <w:pPr>
                 <w:pStyle w:val="Bibliografia"/>
-                <w:ind w:left="720" w:hanging="720"/>
+                <w:ind w:firstLine="0"/>
                 <w:rPr>
                   <w:noProof/>
                 </w:rPr>
@@ -17734,7 +17756,7 @@
             <w:p>
               <w:pPr>
                 <w:pStyle w:val="Bibliografia"/>
-                <w:ind w:left="720" w:hanging="720"/>
+                <w:ind w:firstLine="0"/>
                 <w:rPr>
                   <w:noProof/>
                 </w:rPr>
@@ -17763,6 +17785,7 @@
             <w:p>
               <w:pPr>
                 <w:ind w:firstLine="0"/>
+                <w:jc w:val="left"/>
               </w:pPr>
               <w:r>
                 <w:rPr>
@@ -17971,7 +17994,7 @@
           <w:rPr>
             <w:noProof/>
           </w:rPr>
-          <w:t>26</w:t>
+          <w:t>51</w:t>
         </w:r>
         <w:r>
           <w:fldChar w:fldCharType="end"/>
@@ -22589,7 +22612,7 @@
 </file>
 
 <file path=customXml/itemProps1.xml><?xml version="1.0" encoding="utf-8"?>
-<ds:datastoreItem xmlns:ds="http://schemas.openxmlformats.org/officeDocument/2006/customXml" ds:itemID="{4BA95227-A237-4288-9B80-3D809BF98DB1}">
+<ds:datastoreItem xmlns:ds="http://schemas.openxmlformats.org/officeDocument/2006/customXml" ds:itemID="{2D1805C5-D4D2-4033-9593-1F57EAB341B8}">
   <ds:schemaRefs>
     <ds:schemaRef ds:uri="http://schemas.openxmlformats.org/officeDocument/2006/bibliography"/>
   </ds:schemaRefs>

</xml_diff>